<commit_message>
Añado un salto de línea que me faltaba mediante el comando <br />
</commit_message>
<xml_diff>
--- a/MyProgramacionTemplate.docx
+++ b/MyProgramacionTemplate.docx
@@ -333,6 +333,11 @@
     <w:p>
       <w:pPr>
         <w:pStyle w:val="FirstParagraph"/>
+      </w:pPr>
+    </w:p>
+    <w:p>
+      <w:pPr>
+        <w:pStyle w:val="BodyText"/>
       </w:pPr>
       <w:r>
         <w:rPr>

</xml_diff>

<commit_message>
Avance en el trabajo
</commit_message>
<xml_diff>
--- a/MyProgramacionTemplate.docx
+++ b/MyProgramacionTemplate.docx
@@ -37,7 +37,7 @@
         <w:pStyle w:val="FirstParagraph"/>
       </w:pPr>
       <w:r>
-        <w:t xml:space="preserve">Lee el siguiente articulo:</w:t>
+        <w:t xml:space="preserve">Lee el siguiente artículo:</w:t>
       </w:r>
     </w:p>
     <w:p>
@@ -68,7 +68,28 @@
         <w:pStyle w:val="FirstParagraph"/>
       </w:pPr>
       <w:r>
+        <w:rPr>
+          <w:b/>
+        </w:rPr>
         <w:t xml:space="preserve">¿Qué es la Ciencia Reproducible? ¿En qué casos se consigue un 100% de la reproducibilidad?</w:t>
+      </w:r>
+      <w:r>
+        <w:br/>
+      </w:r>
+      <w:r>
+        <w:t xml:space="preserve">La Ciencia Reproducible la comprenden aquellos estudios acompañados de un código que permiten obtener los rsultados que se comentan en el propio artículo, permitiendo que los datos aoportados puedan ser comprobados y determinar la veracidad o no de los resultados, así como poder revisar la metodlogía de una forma más certera.</w:t>
+      </w:r>
+      <w:r>
+        <w:br/>
+      </w:r>
+      <w:r>
+        <w:t xml:space="preserve">El 100% de reproducibilidad se da en trabajos que integren códigos y datos que permitan obtener los mismo resultados que se han obtenido en el trabajo en si,</w:t>
+      </w:r>
+      <w:r>
+        <w:t xml:space="preserve"> </w:t>
+      </w:r>
+      <w:r>
+        <w:t xml:space="preserve">Rodriguez-Sanchez, Pérez-Luque, Bartomeus, &amp; Varela (2016)</w:t>
       </w:r>
     </w:p>
     <w:p>
@@ -76,7 +97,16 @@
         <w:pStyle w:val="BodyText"/>
       </w:pPr>
       <w:r>
+        <w:rPr>
+          <w:b/>
+        </w:rPr>
         <w:t xml:space="preserve">¿Cuáles de los beneficios que se sugieren son para ti los más importantes? Justifica tu respuesta</w:t>
+      </w:r>
+      <w:r>
+        <w:br/>
+      </w:r>
+      <w:r>
+        <w:t xml:space="preserve">El principal beneficio que aporta la Ciencia Reproducible es el hecho de saber exactamente como se ha ejecutado la metodología de un trabajo. Como bien se menciona en el artículo, muchas veces se pueden leer metodologías muy interesantes que pueden solucionar un problema en cuestión, pero qué no se pueden reproducir porque con el aparatado de metodología no queda sufucientemente claro que pasos han seguido. No obstante, si se aporta el código puede ser reproducido con datos diferentes e incluso adaptarlos a nuevas necesidades, permitiendo un ahorro y eficiencia del trabajo y tiempo. Otra gran ventaja que tiene la Ciencia reporducible es que se puede tratar bases de datos, explotarlas y generar figuras con esos resultados, a la vez que explicarlos mediante texto solamente usando un solo programas, facilitando y economizando la creación de conocimiento.</w:t>
       </w:r>
     </w:p>
     <w:p>
@@ -84,21 +114,38 @@
         <w:pStyle w:val="BodyText"/>
       </w:pPr>
       <w:r>
+        <w:rPr>
+          <w:b/>
+        </w:rPr>
         <w:t xml:space="preserve">¿Por qué no hace todo el mundo Ciencia Reproducible?</w:t>
       </w:r>
     </w:p>
     <w:p>
       <w:pPr>
-        <w:pStyle w:val="Ttulo2"/>
-      </w:pPr>
-      <w:bookmarkStart w:id="25" w:name="Xe3440becaf475bc1111c048a17139cbf841d324"/>
-      <w:r>
-        <w:t xml:space="preserve">2.2. Lee el artículo</w:t>
+        <w:pStyle w:val="BodyText"/>
+      </w:pPr>
+      <w:r>
+        <w:t xml:space="preserve">La Ciencia Reproducible a pesar de aportar muchas ventajas requiere de una formación mínima en programación, manejo de base de datos y sistemas de control de versiones,</w:t>
       </w:r>
       <w:r>
         <w:t xml:space="preserve"> </w:t>
       </w:r>
       <w:r>
+        <w:t xml:space="preserve">Rodriguez-Sanchez et al. (2016)</w:t>
+      </w:r>
+      <w:r>
+        <w:t xml:space="preserve">, lo que requiere de un tiempo y esfuerzo que del que no muchos están dispuestos a dar.</w:t>
+      </w:r>
+      <w:r>
+        <w:br/>
+      </w:r>
+      <w:r>
+        <w:t xml:space="preserve">## 2.2. Lee el artículo</w:t>
+      </w:r>
+      <w:r>
+        <w:t xml:space="preserve"> </w:t>
+      </w:r>
+      <w:r>
         <w:t xml:space="preserve">“</w:t>
       </w:r>
       <w:r>
@@ -111,14 +158,20 @@
         <w:t xml:space="preserve"> </w:t>
       </w:r>
       <w:r>
-        <w:t xml:space="preserve">(Galiano 2018) Realiza las siguientes tareas:</w:t>
-      </w:r>
-      <w:bookmarkEnd w:id="25"/>
-    </w:p>
-    <w:p>
-      <w:pPr>
-        <w:pStyle w:val="FirstParagraph"/>
-      </w:pPr>
+        <w:t xml:space="preserve">Prieto (2018)</w:t>
+      </w:r>
+      <w:r>
+        <w:t xml:space="preserve"> </w:t>
+      </w:r>
+      <w:r>
+        <w:t xml:space="preserve">Realiza las siguientes tareas:</w:t>
+      </w:r>
+      <w:r>
+        <w:br/>
+      </w:r>
+      <w:r>
+        <w:t xml:space="preserve"> </w:t>
+      </w:r>
     </w:p>
     <w:p>
       <w:pPr>
@@ -146,7 +199,7 @@
       <w:r>
         <w:t xml:space="preserve"> </w:t>
       </w:r>
-      <w:hyperlink r:id="rId26">
+      <w:hyperlink r:id="rId25">
         <w:r>
           <w:rPr>
             <w:rStyle w:val="Hipervnculo"/>
@@ -169,7 +222,7 @@
       <w:r>
         <w:t xml:space="preserve"> </w:t>
       </w:r>
-      <w:hyperlink r:id="rId27">
+      <w:hyperlink r:id="rId26">
         <w:r>
           <w:rPr>
             <w:rStyle w:val="Hipervnculo"/>
@@ -192,7 +245,7 @@
       <w:r>
         <w:t xml:space="preserve"> </w:t>
       </w:r>
-      <w:hyperlink r:id="rId28">
+      <w:hyperlink r:id="rId27">
         <w:r>
           <w:rPr>
             <w:rStyle w:val="Hipervnculo"/>
@@ -215,7 +268,7 @@
       <w:r>
         <w:br/>
       </w:r>
-      <w:hyperlink r:id="rId29">
+      <w:hyperlink r:id="rId28">
         <w:r>
           <w:rPr>
             <w:rStyle w:val="Hipervnculo"/>
@@ -291,7 +344,7 @@
       <w:pPr>
         <w:pStyle w:val="Ttulo2"/>
       </w:pPr>
-      <w:bookmarkStart w:id="30" w:name="X22257096804d86330084fce6334b679f22c0a30"/>
+      <w:bookmarkStart w:id="29" w:name="X22257096804d86330084fce6334b679f22c0a30"/>
       <w:r>
         <w:t xml:space="preserve">2.3. Lee</w:t>
       </w:r>
@@ -328,7 +381,7 @@
       <w:r>
         <w:t xml:space="preserve">los siguientes conceptos:</w:t>
       </w:r>
-      <w:bookmarkEnd w:id="30"/>
+      <w:bookmarkEnd w:id="29"/>
     </w:p>
     <w:p>
       <w:pPr>
@@ -346,8 +399,16 @@
         <w:t xml:space="preserve">Repositorio</w:t>
       </w:r>
       <w:r>
-        <w:br/>
-      </w:r>
+        <w:t xml:space="preserve"> </w:t>
+      </w:r>
+      <w:r>
+        <w:t xml:space="preserve">Los repositorios son los directorios dentro de la nube de GitHub donde se guardan los documentos que son subidos a GitHub. Se puede tener más de un repositorio, por lo que se puede trabajar en varios proyectos.</w:t>
+      </w:r>
+    </w:p>
+    <w:p>
+      <w:pPr>
+        <w:pStyle w:val="BodyText"/>
+      </w:pPr>
       <w:r>
         <w:rPr>
           <w:b/>
@@ -355,8 +416,31 @@
         <w:t xml:space="preserve">Rama</w:t>
       </w:r>
       <w:r>
-        <w:br/>
-      </w:r>
+        <w:t xml:space="preserve"> </w:t>
+      </w:r>
+      <w:r>
+        <w:t xml:space="preserve">Las ramas son versiones de un mismo script pero que no modifican al scripot principal, permitiendo hacer pruebas o versiones sobre una mismo script base. Las ramas pueden volver a unirse a la rama principal mediante el comando</w:t>
+      </w:r>
+      <w:r>
+        <w:t xml:space="preserve"> </w:t>
+      </w:r>
+      <w:r>
+        <w:t xml:space="preserve">“</w:t>
+      </w:r>
+      <w:r>
+        <w:t xml:space="preserve">compare and pull request</w:t>
+      </w:r>
+      <w:r>
+        <w:t xml:space="preserve">”</w:t>
+      </w:r>
+      <w:r>
+        <w:t xml:space="preserve">.</w:t>
+      </w:r>
+    </w:p>
+    <w:p>
+      <w:pPr>
+        <w:pStyle w:val="BodyText"/>
+      </w:pPr>
       <w:r>
         <w:rPr>
           <w:b/>
@@ -364,24 +448,38 @@
         <w:t xml:space="preserve">Pull and push</w:t>
       </w:r>
       <w:r>
-        <w:br/>
-      </w:r>
+        <w:t xml:space="preserve"> </w:t>
+      </w:r>
+      <w:r>
+        <w:t xml:space="preserve">Los comandos pull y push permiten descargar en el Git de escritorio un script que está en el repositorio de la nube de GitHub, mientras que push permite enviaelo.</w:t>
+      </w:r>
+    </w:p>
+    <w:p>
+      <w:pPr>
+        <w:pStyle w:val="BodyText"/>
+      </w:pPr>
       <w:r>
         <w:rPr>
           <w:b/>
         </w:rPr>
         <w:t xml:space="preserve">Fork</w:t>
       </w:r>
+      <w:r>
+        <w:t xml:space="preserve"> </w:t>
+      </w:r>
+      <w:r>
+        <w:t xml:space="preserve">Este comando permite descargar repositorios ajenos desde Github a nuestro propio perfil de GitHub, los cuales pueden ser modificados.</w:t>
+      </w:r>
     </w:p>
     <w:p>
       <w:pPr>
         <w:pStyle w:val="Ttulo2"/>
       </w:pPr>
-      <w:bookmarkStart w:id="31" w:name="Xf572f03929e800510c39bbe7ffa47ad87ca0f30"/>
+      <w:bookmarkStart w:id="30" w:name="Xf572f03929e800510c39bbe7ffa47ad87ca0f30"/>
       <w:r>
         <w:t xml:space="preserve">2.4. RMarkdown. Genera un documento de html que contenga</w:t>
       </w:r>
-      <w:bookmarkEnd w:id="31"/>
+      <w:bookmarkEnd w:id="30"/>
     </w:p>
     <w:p>
       <w:pPr>
@@ -412,7 +510,7 @@
         </w:numPr>
       </w:pPr>
       <w:r>
-        <w:t xml:space="preserve">Escribe fragmentos de código con las siguientes características</w:t>
+        <w:t xml:space="preserve">texto plano</w:t>
       </w:r>
       <w:r>
         <w:br/>
@@ -422,52 +520,255 @@
       <w:pPr>
         <w:pStyle w:val="Compact"/>
         <w:numPr>
-          <w:numId w:val="1012"/>
+          <w:numId w:val="1011"/>
           <w:ilvl w:val="1"/>
         </w:numPr>
       </w:pPr>
       <w:r>
-        <w:t xml:space="preserve">Peguen las palabas</w:t>
+        <w:rPr>
+          <w:i/>
+        </w:rPr>
+        <w:t xml:space="preserve">cursiva</w:t>
+      </w:r>
+      <w:r>
+        <w:br/>
+      </w:r>
+    </w:p>
+    <w:p>
+      <w:pPr>
+        <w:pStyle w:val="Compact"/>
+        <w:numPr>
+          <w:numId w:val="1011"/>
+          <w:ilvl w:val="1"/>
+        </w:numPr>
+      </w:pPr>
+      <w:r>
+        <w:rPr>
+          <w:b/>
+        </w:rPr>
+        <w:t xml:space="preserve">negrita</w:t>
+      </w:r>
+      <w:r>
+        <w:br/>
+      </w:r>
+    </w:p>
+    <w:p>
+      <w:pPr>
+        <w:pStyle w:val="Compact"/>
+        <w:numPr>
+          <w:numId w:val="1011"/>
+          <w:ilvl w:val="1"/>
+        </w:numPr>
+      </w:pPr>
+      <w:r>
+        <w:t xml:space="preserve">superíndice</w:t>
+      </w:r>
+      <w:r>
+        <w:rPr>
+          <w:vertAlign w:val="superscript"/>
+        </w:rPr>
+        <w:t xml:space="preserve">2</w:t>
+      </w:r>
+      <w:r>
+        <w:br/>
+      </w:r>
+    </w:p>
+    <w:p>
+      <w:pPr>
+        <w:pStyle w:val="Compact"/>
+        <w:numPr>
+          <w:numId w:val="1011"/>
+          <w:ilvl w:val="1"/>
+        </w:numPr>
+      </w:pPr>
+      <w:r>
+        <w:t xml:space="preserve">subíndice</w:t>
+      </w:r>
+      <w:r>
+        <w:rPr>
+          <w:vertAlign w:val="subscript"/>
+        </w:rPr>
+        <w:t xml:space="preserve">2</w:t>
+      </w:r>
+      <w:r>
+        <w:br/>
+      </w:r>
+    </w:p>
+    <w:p>
+      <w:pPr>
+        <w:pStyle w:val="Compact"/>
+        <w:numPr>
+          <w:numId w:val="1011"/>
+          <w:ilvl w:val="1"/>
+        </w:numPr>
+      </w:pPr>
+      <w:r>
+        <w:rPr>
+          <w:strike/>
+        </w:rPr>
+        <w:t xml:space="preserve">tachado</w:t>
+      </w:r>
+      <w:r>
+        <w:br/>
+      </w:r>
+    </w:p>
+    <w:p>
+      <w:pPr>
+        <w:pStyle w:val="Compact"/>
+        <w:numPr>
+          <w:numId w:val="1011"/>
+          <w:ilvl w:val="1"/>
+        </w:numPr>
+      </w:pPr>
+      <w:hyperlink r:id="rId31">
+        <w:r>
+          <w:rPr>
+            <w:rStyle w:val="Hipervnculo"/>
+          </w:rPr>
+          <w:t xml:space="preserve">Si se clickea sobre esta frase se abrirá una pestaña en Google</w:t>
+        </w:r>
+      </w:hyperlink>
+      <w:r>
+        <w:br/>
+      </w:r>
+    </w:p>
+    <w:p>
+      <w:pPr>
+        <w:pStyle w:val="Compact"/>
+        <w:numPr>
+          <w:numId w:val="1011"/>
+          <w:ilvl w:val="1"/>
+        </w:numPr>
+      </w:pPr>
+      <w:r>
+        <w:t xml:space="preserve">Ecuación en línea de texto:</w:t>
       </w:r>
       <w:r>
         <w:t xml:space="preserve"> </w:t>
       </w:r>
-      <w:r>
-        <w:t xml:space="preserve">“</w:t>
-      </w:r>
-      <w:r>
-        <w:t xml:space="preserve">Hola</w:t>
-      </w:r>
-      <w:r>
-        <w:t xml:space="preserve">”</w:t>
-      </w:r>
-      <w:r>
-        <w:t xml:space="preserve"> </w:t>
-      </w:r>
-      <w:r>
-        <w:t xml:space="preserve">y</w:t>
-      </w:r>
-      <w:r>
-        <w:t xml:space="preserve"> </w:t>
-      </w:r>
-      <w:r>
-        <w:t xml:space="preserve">“</w:t>
-      </w:r>
-      <w:r>
-        <w:t xml:space="preserve">mundo</w:t>
-      </w:r>
-      <w:r>
-        <w:t xml:space="preserve">”</w:t>
-      </w:r>
-      <w:r>
-        <w:t xml:space="preserve"> </w:t>
-      </w:r>
-      <w:r>
-        <w:t xml:space="preserve">en una línea nueva</w:t>
-      </w:r>
+      <m:oMath>
+        <m:r>
+          <m:t>A</m:t>
+        </m:r>
+        <m:r>
+          <m:t>=</m:t>
+        </m:r>
+        <m:r>
+          <m:t>π</m:t>
+        </m:r>
+        <m:r>
+          <m:t>*</m:t>
+        </m:r>
+        <m:sSup>
+          <m:e>
+            <m:r>
+              <m:t>r</m:t>
+            </m:r>
+          </m:e>
+          <m:sup>
+            <m:r>
+              <m:t>2</m:t>
+            </m:r>
+          </m:sup>
+        </m:sSup>
+      </m:oMath>
       <w:r>
         <w:br/>
       </w:r>
+    </w:p>
+    <w:p>
+      <w:pPr>
+        <w:pStyle w:val="Compact"/>
+        <w:numPr>
+          <w:numId w:val="1011"/>
+          <w:ilvl w:val="1"/>
+        </w:numPr>
+      </w:pPr>
+      <w:r>
+        <w:t xml:space="preserve">Ecuación en bloque :</w:t>
+      </w:r>
+    </w:p>
+    <w:p>
+      <w:pPr>
+        <w:pStyle w:val="Compact"/>
+      </w:pPr>
+      <m:oMathPara>
+        <m:oMathParaPr>
+          <m:jc m:val="center"/>
+        </m:oMathParaPr>
+        <m:oMath>
+          <m:r>
+            <m:t>E</m:t>
+          </m:r>
+          <m:r>
+            <m:t>=</m:t>
+          </m:r>
+          <m:r>
+            <m:t>m</m:t>
+          </m:r>
+          <m:sSup>
+            <m:e>
+              <m:r>
+                <m:t>c</m:t>
+              </m:r>
+            </m:e>
+            <m:sup>
+              <m:r>
+                <m:t>2</m:t>
+              </m:r>
+            </m:sup>
+          </m:sSup>
+        </m:oMath>
+      </m:oMathPara>
+    </w:p>
+    <w:p>
+      <w:pPr>
+        <w:pStyle w:val="Compact"/>
+        <w:numPr>
+          <w:numId w:val="1011"/>
+          <w:ilvl w:val="1"/>
+        </w:numPr>
+      </w:pPr>
+      <w:r>
+        <w:br/>
+      </w:r>
+    </w:p>
+    <w:p>
+      <w:pPr>
+        <w:pStyle w:val="Ttulo1"/>
+        <w:numPr>
+          <w:numId w:val="1011"/>
+          <w:ilvl w:val="1"/>
+        </w:numPr>
+      </w:pPr>
+      <w:bookmarkStart w:id="32" w:name="encabezado-de-título-principal"/>
+      <w:r>
+        <w:t xml:space="preserve">Encabezado de título principal</w:t>
+      </w:r>
+      <w:bookmarkEnd w:id="32"/>
+    </w:p>
+    <w:p>
+      <w:pPr>
+        <w:pStyle w:val="Ttulo2"/>
+        <w:numPr>
+          <w:numId w:val="1012"/>
+          <w:ilvl w:val="2"/>
+        </w:numPr>
+      </w:pPr>
+      <w:bookmarkStart w:id="33" w:name="X5a066bd22a1bf748c0dc966e8131a6a401aded3"/>
+      <w:r>
+        <w:t xml:space="preserve">Encabezado del título de las preguntas de este template.</w:t>
+      </w:r>
+      <w:bookmarkEnd w:id="33"/>
+    </w:p>
+    <w:p>
+      <w:pPr>
+        <w:pStyle w:val="Compact"/>
+        <w:numPr>
+          <w:numId w:val="1000"/>
+          <w:ilvl w:val="2"/>
+        </w:numPr>
+      </w:pPr>
     </w:p>
     <w:p>
       <w:pPr>
@@ -478,43 +779,7 @@
         </w:numPr>
       </w:pPr>
       <w:r>
-        <w:t xml:space="preserve">Peguen las palabas</w:t>
-      </w:r>
-      <w:r>
-        <w:t xml:space="preserve"> </w:t>
-      </w:r>
-      <w:r>
-        <w:t xml:space="preserve">“</w:t>
-      </w:r>
-      <w:r>
-        <w:t xml:space="preserve">Hola</w:t>
-      </w:r>
-      <w:r>
-        <w:t xml:space="preserve">”</w:t>
-      </w:r>
-      <w:r>
-        <w:t xml:space="preserve"> </w:t>
-      </w:r>
-      <w:r>
-        <w:t xml:space="preserve">y</w:t>
-      </w:r>
-      <w:r>
-        <w:t xml:space="preserve"> </w:t>
-      </w:r>
-      <w:r>
-        <w:t xml:space="preserve">“</w:t>
-      </w:r>
-      <w:r>
-        <w:t xml:space="preserve">mundo</w:t>
-      </w:r>
-      <w:r>
-        <w:t xml:space="preserve">”</w:t>
-      </w:r>
-      <w:r>
-        <w:t xml:space="preserve"> </w:t>
-      </w:r>
-      <w:r>
-        <w:t xml:space="preserve">en la misma línea de código</w:t>
+        <w:t xml:space="preserve">Escribe fragmentos de código con las siguientes características</w:t>
       </w:r>
       <w:r>
         <w:br/>
@@ -565,17 +830,66 @@
         <w:t xml:space="preserve"> </w:t>
       </w:r>
       <w:r>
-        <w:t xml:space="preserve">en una línea nueva de código y que no muestren el resultado de R</w:t>
-      </w:r>
-      <w:r>
-        <w:br/>
+        <w:t xml:space="preserve">en una línea nueva</w:t>
       </w:r>
     </w:p>
     <w:p>
       <w:pPr>
+        <w:pStyle w:val="SourceCode"/>
+      </w:pPr>
+      <w:r>
+        <w:rPr>
+          <w:rStyle w:val="KeywordTok"/>
+        </w:rPr>
+        <w:t xml:space="preserve">paste0</w:t>
+      </w:r>
+      <w:r>
+        <w:rPr>
+          <w:rStyle w:val="NormalTok"/>
+        </w:rPr>
+        <w:t xml:space="preserve">(</w:t>
+      </w:r>
+      <w:r>
+        <w:rPr>
+          <w:rStyle w:val="StringTok"/>
+        </w:rPr>
+        <w:t xml:space="preserve">"Hola"</w:t>
+      </w:r>
+      <w:r>
+        <w:rPr>
+          <w:rStyle w:val="NormalTok"/>
+        </w:rPr>
+        <w:t xml:space="preserve">, </w:t>
+      </w:r>
+      <w:r>
+        <w:rPr>
+          <w:rStyle w:val="StringTok"/>
+        </w:rPr>
+        <w:t xml:space="preserve">"mundo"</w:t>
+      </w:r>
+      <w:r>
+        <w:rPr>
+          <w:rStyle w:val="NormalTok"/>
+        </w:rPr>
+        <w:t xml:space="preserve">)</w:t>
+      </w:r>
+    </w:p>
+    <w:p>
+      <w:pPr>
+        <w:pStyle w:val="SourceCode"/>
+      </w:pPr>
+      <w:r>
+        <w:rPr>
+          <w:rStyle w:val="VerbatimChar"/>
+        </w:rPr>
+        <w:t xml:space="preserve">## [1] "Holamundo"</w:t>
+      </w:r>
+    </w:p>
+    <w:p>
+      <w:pPr>
         <w:pStyle w:val="Compact"/>
         <w:numPr>
-          <w:numId w:val="1015"/>
+          <w:numId w:val="1016"/>
           <w:ilvl w:val="1"/>
         </w:numPr>
       </w:pPr>
@@ -616,19 +930,939 @@
         <w:t xml:space="preserve"> </w:t>
       </w:r>
       <w:r>
-        <w:t xml:space="preserve">en una línea nueva de código y que no muestren el resultado de R y que no se muestre en el documento de Word.</w:t>
+        <w:t xml:space="preserve">en la misma línea de código</w:t>
       </w:r>
     </w:p>
     <w:p>
       <w:pPr>
+        <w:pStyle w:val="Compact"/>
+        <w:numPr>
+          <w:numId w:val="1017"/>
+          <w:ilvl w:val="1"/>
+        </w:numPr>
+      </w:pPr>
+      <w:r>
+        <w:t xml:space="preserve">Peguen las palabas</w:t>
+      </w:r>
+      <w:r>
+        <w:t xml:space="preserve"> </w:t>
+      </w:r>
+      <w:r>
+        <w:t xml:space="preserve">“</w:t>
+      </w:r>
+      <w:r>
+        <w:t xml:space="preserve">Hola</w:t>
+      </w:r>
+      <w:r>
+        <w:t xml:space="preserve">”</w:t>
+      </w:r>
+      <w:r>
+        <w:t xml:space="preserve"> </w:t>
+      </w:r>
+      <w:r>
+        <w:t xml:space="preserve">y</w:t>
+      </w:r>
+      <w:r>
+        <w:t xml:space="preserve"> </w:t>
+      </w:r>
+      <w:r>
+        <w:t xml:space="preserve">“</w:t>
+      </w:r>
+      <w:r>
+        <w:t xml:space="preserve">mundo</w:t>
+      </w:r>
+      <w:r>
+        <w:t xml:space="preserve">”</w:t>
+      </w:r>
+      <w:r>
+        <w:t xml:space="preserve"> </w:t>
+      </w:r>
+      <w:r>
+        <w:t xml:space="preserve">en una línea nueva de código y que no muestren el resultado de R</w:t>
+      </w:r>
+    </w:p>
+    <w:p>
+      <w:pPr>
+        <w:pStyle w:val="SourceCode"/>
+      </w:pPr>
+      <w:r>
+        <w:rPr>
+          <w:rStyle w:val="VerbatimChar"/>
+        </w:rPr>
+        <w:t xml:space="preserve">## [1] "Holamundo"</w:t>
+      </w:r>
+    </w:p>
+    <w:p>
+      <w:pPr>
+        <w:pStyle w:val="Compact"/>
+        <w:numPr>
+          <w:numId w:val="1019"/>
+          <w:ilvl w:val="1"/>
+        </w:numPr>
+      </w:pPr>
+      <w:r>
+        <w:t xml:space="preserve">Peguen las palabas</w:t>
+      </w:r>
+      <w:r>
+        <w:t xml:space="preserve"> </w:t>
+      </w:r>
+      <w:r>
+        <w:t xml:space="preserve">“</w:t>
+      </w:r>
+      <w:r>
+        <w:t xml:space="preserve">Hola</w:t>
+      </w:r>
+      <w:r>
+        <w:t xml:space="preserve">”</w:t>
+      </w:r>
+      <w:r>
+        <w:t xml:space="preserve"> </w:t>
+      </w:r>
+      <w:r>
+        <w:t xml:space="preserve">y</w:t>
+      </w:r>
+      <w:r>
+        <w:t xml:space="preserve"> </w:t>
+      </w:r>
+      <w:r>
+        <w:t xml:space="preserve">“</w:t>
+      </w:r>
+      <w:r>
+        <w:t xml:space="preserve">mundo</w:t>
+      </w:r>
+      <w:r>
+        <w:t xml:space="preserve">”</w:t>
+      </w:r>
+      <w:r>
+        <w:t xml:space="preserve"> </w:t>
+      </w:r>
+      <w:r>
+        <w:t xml:space="preserve">en una línea nueva de código y que no muestren el resultado de R y que no se muestre en el documento de Word.</w:t>
+      </w:r>
+    </w:p>
+    <w:p>
+      <w:pPr>
         <w:pStyle w:val="Ttulo2"/>
       </w:pPr>
-      <w:bookmarkStart w:id="32" w:name="X3c439b437c59c2bb5b0cd7b51f19b41dd4c3227"/>
+      <w:bookmarkStart w:id="34" w:name="X3c439b437c59c2bb5b0cd7b51f19b41dd4c3227"/>
       <w:r>
         <w:t xml:space="preserve">3.Muestra una tabla y una gráfica en el archivo de salida, tomando alguno de los datos que vienen en R o alguno de sus paquetes. ¡¡Se creativo!! Usando (al menos): encabezados, explicaciones, ecuaciones, líneas de código en el texto y bloques de código.</w:t>
       </w:r>
-      <w:bookmarkEnd w:id="32"/>
+      <w:bookmarkEnd w:id="34"/>
     </w:p>
+    <w:p>
+      <w:pPr>
+        <w:pStyle w:val="Ttulo1"/>
+        <w:numPr>
+          <w:numId w:val="1020"/>
+          <w:ilvl w:val="0"/>
+        </w:numPr>
+      </w:pPr>
+      <w:bookmarkStart w:id="35" w:name="creación-de-tablas"/>
+      <w:r>
+        <w:t xml:space="preserve">CREACIÓN DE TABLAS</w:t>
+      </w:r>
+      <w:bookmarkEnd w:id="35"/>
+    </w:p>
+    <w:p>
+      <w:pPr>
+        <w:pStyle w:val="Ttulo2"/>
+        <w:numPr>
+          <w:numId w:val="1021"/>
+          <w:ilvl w:val="1"/>
+        </w:numPr>
+      </w:pPr>
+      <w:bookmarkStart w:id="36" w:name="tabla-con-la-función-knitr"/>
+      <w:r>
+        <w:t xml:space="preserve">Tabla con la función Knitr</w:t>
+      </w:r>
+      <w:bookmarkEnd w:id="36"/>
+    </w:p>
+    <w:p>
+      <w:pPr>
+        <w:pStyle w:val="Compact"/>
+        <w:numPr>
+          <w:numId w:val="1000"/>
+          <w:ilvl w:val="1"/>
+        </w:numPr>
+      </w:pPr>
+    </w:p>
+    <w:p>
+      <w:pPr>
+        <w:pStyle w:val="SourceCode"/>
+      </w:pPr>
+      <w:r>
+        <w:rPr>
+          <w:rStyle w:val="CommentTok"/>
+        </w:rPr>
+        <w:t xml:space="preserve"># Se creará una tabla con los principales datos estadísticos de la base de</w:t>
+      </w:r>
+      <w:r>
+        <w:br/>
+      </w:r>
+      <w:r>
+        <w:rPr>
+          <w:rStyle w:val="CommentTok"/>
+        </w:rPr>
+        <w:t xml:space="preserve"># datos iris</w:t>
+      </w:r>
+      <w:r>
+        <w:br/>
+      </w:r>
+      <w:r>
+        <w:rPr>
+          <w:rStyle w:val="NormalTok"/>
+        </w:rPr>
+        <w:t xml:space="preserve">data &lt;-</w:t>
+      </w:r>
+      <w:r>
+        <w:rPr>
+          <w:rStyle w:val="StringTok"/>
+        </w:rPr>
+        <w:t xml:space="preserve"> </w:t>
+      </w:r>
+      <w:r>
+        <w:rPr>
+          <w:rStyle w:val="KeywordTok"/>
+        </w:rPr>
+        <w:t xml:space="preserve">summary</w:t>
+      </w:r>
+      <w:r>
+        <w:rPr>
+          <w:rStyle w:val="NormalTok"/>
+        </w:rPr>
+        <w:t xml:space="preserve">(iris)</w:t>
+      </w:r>
+      <w:r>
+        <w:br/>
+      </w:r>
+      <w:r>
+        <w:rPr>
+          <w:rStyle w:val="NormalTok"/>
+        </w:rPr>
+        <w:t xml:space="preserve">knitr</w:t>
+      </w:r>
+      <w:r>
+        <w:rPr>
+          <w:rStyle w:val="OperatorTok"/>
+        </w:rPr>
+        <w:t xml:space="preserve">::</w:t>
+      </w:r>
+      <w:r>
+        <w:rPr>
+          <w:rStyle w:val="KeywordTok"/>
+        </w:rPr>
+        <w:t xml:space="preserve">kable</w:t>
+      </w:r>
+      <w:r>
+        <w:rPr>
+          <w:rStyle w:val="NormalTok"/>
+        </w:rPr>
+        <w:t xml:space="preserve">(data, </w:t>
+      </w:r>
+      <w:r>
+        <w:rPr>
+          <w:rStyle w:val="DataTypeTok"/>
+        </w:rPr>
+        <w:t xml:space="preserve">align=</w:t>
+      </w:r>
+      <w:r>
+        <w:rPr>
+          <w:rStyle w:val="NormalTok"/>
+        </w:rPr>
+        <w:t xml:space="preserve"> </w:t>
+      </w:r>
+      <w:r>
+        <w:rPr>
+          <w:rStyle w:val="StringTok"/>
+        </w:rPr>
+        <w:t xml:space="preserve">'c'</w:t>
+      </w:r>
+      <w:r>
+        <w:rPr>
+          <w:rStyle w:val="NormalTok"/>
+        </w:rPr>
+        <w:t xml:space="preserve">, </w:t>
+      </w:r>
+      <w:r>
+        <w:br/>
+      </w:r>
+      <w:r>
+        <w:rPr>
+          <w:rStyle w:val="NormalTok"/>
+        </w:rPr>
+        <w:t xml:space="preserve">             </w:t>
+      </w:r>
+      <w:r>
+        <w:rPr>
+          <w:rStyle w:val="DataTypeTok"/>
+        </w:rPr>
+        <w:t xml:space="preserve">col.names=</w:t>
+      </w:r>
+      <w:r>
+        <w:rPr>
+          <w:rStyle w:val="NormalTok"/>
+        </w:rPr>
+        <w:t xml:space="preserve"> </w:t>
+      </w:r>
+      <w:r>
+        <w:rPr>
+          <w:rStyle w:val="KeywordTok"/>
+        </w:rPr>
+        <w:t xml:space="preserve">c</w:t>
+      </w:r>
+      <w:r>
+        <w:rPr>
+          <w:rStyle w:val="NormalTok"/>
+        </w:rPr>
+        <w:t xml:space="preserve">(</w:t>
+      </w:r>
+      <w:r>
+        <w:rPr>
+          <w:rStyle w:val="StringTok"/>
+        </w:rPr>
+        <w:t xml:space="preserve">"Largo del sépalo"</w:t>
+      </w:r>
+      <w:r>
+        <w:rPr>
+          <w:rStyle w:val="NormalTok"/>
+        </w:rPr>
+        <w:t xml:space="preserve">, </w:t>
+      </w:r>
+      <w:r>
+        <w:rPr>
+          <w:rStyle w:val="StringTok"/>
+        </w:rPr>
+        <w:t xml:space="preserve">"Ancho del sépalo"</w:t>
+      </w:r>
+      <w:r>
+        <w:rPr>
+          <w:rStyle w:val="NormalTok"/>
+        </w:rPr>
+        <w:t xml:space="preserve">, </w:t>
+      </w:r>
+      <w:r>
+        <w:rPr>
+          <w:rStyle w:val="StringTok"/>
+        </w:rPr>
+        <w:t xml:space="preserve">"Largo del pétalo"</w:t>
+      </w:r>
+      <w:r>
+        <w:rPr>
+          <w:rStyle w:val="NormalTok"/>
+        </w:rPr>
+        <w:t xml:space="preserve">, </w:t>
+      </w:r>
+      <w:r>
+        <w:rPr>
+          <w:rStyle w:val="StringTok"/>
+        </w:rPr>
+        <w:t xml:space="preserve">"Ancho del pétalo"</w:t>
+      </w:r>
+      <w:r>
+        <w:rPr>
+          <w:rStyle w:val="NormalTok"/>
+        </w:rPr>
+        <w:t xml:space="preserve">, </w:t>
+      </w:r>
+      <w:r>
+        <w:rPr>
+          <w:rStyle w:val="StringTok"/>
+        </w:rPr>
+        <w:t xml:space="preserve">"Especies"</w:t>
+      </w:r>
+      <w:r>
+        <w:rPr>
+          <w:rStyle w:val="NormalTok"/>
+        </w:rPr>
+        <w:t xml:space="preserve">))</w:t>
+      </w:r>
+    </w:p>
+    <w:p>
+      <w:r>
+        <w:br w:type="page"/>
+      </w:r>
+    </w:p>
+    <w:p>
+      <w:pPr>
+        <w:pStyle w:val="TableCaption"/>
+      </w:pPr>
+      <w:r>
+        <w:t xml:space="preserve">Resumen estadístico de la BBDD Iris</w:t>
+      </w:r>
+    </w:p>
+    <w:tbl>
+      <w:tblPr>
+        <w:tblStyle w:val="Table"/>
+        <w:tblW w:type="pct" w:w="0.0"/>
+        <w:tblLook w:firstRow="1"/>
+        <w:tblCaption w:val="Resumen estadístico de la BBDD Iris"/>
+      </w:tblPr>
+      <w:tblGrid/>
+      <w:tr>
+        <w:trPr>
+          <w:cnfStyle w:firstRow="1"/>
+        </w:trPr>
+        <w:tc>
+          <w:tcPr>
+            <w:tcBorders>
+              <w:bottom w:val="single"/>
+            </w:tcBorders>
+            <w:vAlign w:val="bottom"/>
+          </w:tcPr>
+          <w:p/>
+        </w:tc>
+        <w:tc>
+          <w:tcPr>
+            <w:tcBorders>
+              <w:bottom w:val="single"/>
+            </w:tcBorders>
+            <w:vAlign w:val="bottom"/>
+          </w:tcPr>
+          <w:p>
+            <w:pPr>
+              <w:pStyle w:val="Compact"/>
+              <w:jc w:val="center"/>
+            </w:pPr>
+            <w:r>
+              <w:t xml:space="preserve">Largo del sépalo</w:t>
+            </w:r>
+          </w:p>
+        </w:tc>
+        <w:tc>
+          <w:tcPr>
+            <w:tcBorders>
+              <w:bottom w:val="single"/>
+            </w:tcBorders>
+            <w:vAlign w:val="bottom"/>
+          </w:tcPr>
+          <w:p>
+            <w:pPr>
+              <w:pStyle w:val="Compact"/>
+              <w:jc w:val="center"/>
+            </w:pPr>
+            <w:r>
+              <w:t xml:space="preserve">Ancho del sépalo</w:t>
+            </w:r>
+          </w:p>
+        </w:tc>
+        <w:tc>
+          <w:tcPr>
+            <w:tcBorders>
+              <w:bottom w:val="single"/>
+            </w:tcBorders>
+            <w:vAlign w:val="bottom"/>
+          </w:tcPr>
+          <w:p>
+            <w:pPr>
+              <w:pStyle w:val="Compact"/>
+              <w:jc w:val="center"/>
+            </w:pPr>
+            <w:r>
+              <w:t xml:space="preserve">Largo del pétalo</w:t>
+            </w:r>
+          </w:p>
+        </w:tc>
+        <w:tc>
+          <w:tcPr>
+            <w:tcBorders>
+              <w:bottom w:val="single"/>
+            </w:tcBorders>
+            <w:vAlign w:val="bottom"/>
+          </w:tcPr>
+          <w:p>
+            <w:pPr>
+              <w:pStyle w:val="Compact"/>
+              <w:jc w:val="center"/>
+            </w:pPr>
+            <w:r>
+              <w:t xml:space="preserve">Ancho del pétalo</w:t>
+            </w:r>
+          </w:p>
+        </w:tc>
+        <w:tc>
+          <w:tcPr>
+            <w:tcBorders>
+              <w:bottom w:val="single"/>
+            </w:tcBorders>
+            <w:vAlign w:val="bottom"/>
+          </w:tcPr>
+          <w:p>
+            <w:pPr>
+              <w:pStyle w:val="Compact"/>
+              <w:jc w:val="center"/>
+            </w:pPr>
+            <w:r>
+              <w:t xml:space="preserve">Especies</w:t>
+            </w:r>
+          </w:p>
+        </w:tc>
+      </w:tr>
+      <w:tr>
+        <w:tc>
+          <w:p/>
+        </w:tc>
+        <w:tc>
+          <w:p>
+            <w:pPr>
+              <w:pStyle w:val="Compact"/>
+              <w:jc w:val="center"/>
+            </w:pPr>
+            <w:r>
+              <w:t xml:space="preserve">Min. :4.300</w:t>
+            </w:r>
+          </w:p>
+        </w:tc>
+        <w:tc>
+          <w:p>
+            <w:pPr>
+              <w:pStyle w:val="Compact"/>
+              <w:jc w:val="center"/>
+            </w:pPr>
+            <w:r>
+              <w:t xml:space="preserve">Min. :2.000</w:t>
+            </w:r>
+          </w:p>
+        </w:tc>
+        <w:tc>
+          <w:p>
+            <w:pPr>
+              <w:pStyle w:val="Compact"/>
+              <w:jc w:val="center"/>
+            </w:pPr>
+            <w:r>
+              <w:t xml:space="preserve">Min. :1.000</w:t>
+            </w:r>
+          </w:p>
+        </w:tc>
+        <w:tc>
+          <w:p>
+            <w:pPr>
+              <w:pStyle w:val="Compact"/>
+              <w:jc w:val="center"/>
+            </w:pPr>
+            <w:r>
+              <w:t xml:space="preserve">Min. :0.100</w:t>
+            </w:r>
+          </w:p>
+        </w:tc>
+        <w:tc>
+          <w:p>
+            <w:pPr>
+              <w:pStyle w:val="Compact"/>
+              <w:jc w:val="center"/>
+            </w:pPr>
+            <w:r>
+              <w:t xml:space="preserve">setosa :50</w:t>
+            </w:r>
+          </w:p>
+        </w:tc>
+      </w:tr>
+      <w:tr>
+        <w:tc>
+          <w:p/>
+        </w:tc>
+        <w:tc>
+          <w:p>
+            <w:pPr>
+              <w:pStyle w:val="Compact"/>
+              <w:jc w:val="center"/>
+            </w:pPr>
+            <w:r>
+              <w:t xml:space="preserve">1st Qu.:5.100</w:t>
+            </w:r>
+          </w:p>
+        </w:tc>
+        <w:tc>
+          <w:p>
+            <w:pPr>
+              <w:pStyle w:val="Compact"/>
+              <w:jc w:val="center"/>
+            </w:pPr>
+            <w:r>
+              <w:t xml:space="preserve">1st Qu.:2.800</w:t>
+            </w:r>
+          </w:p>
+        </w:tc>
+        <w:tc>
+          <w:p>
+            <w:pPr>
+              <w:pStyle w:val="Compact"/>
+              <w:jc w:val="center"/>
+            </w:pPr>
+            <w:r>
+              <w:t xml:space="preserve">1st Qu.:1.600</w:t>
+            </w:r>
+          </w:p>
+        </w:tc>
+        <w:tc>
+          <w:p>
+            <w:pPr>
+              <w:pStyle w:val="Compact"/>
+              <w:jc w:val="center"/>
+            </w:pPr>
+            <w:r>
+              <w:t xml:space="preserve">1st Qu.:0.300</w:t>
+            </w:r>
+          </w:p>
+        </w:tc>
+        <w:tc>
+          <w:p>
+            <w:pPr>
+              <w:pStyle w:val="Compact"/>
+              <w:jc w:val="center"/>
+            </w:pPr>
+            <w:r>
+              <w:t xml:space="preserve">versicolor:50</w:t>
+            </w:r>
+          </w:p>
+        </w:tc>
+      </w:tr>
+      <w:tr>
+        <w:tc>
+          <w:p/>
+        </w:tc>
+        <w:tc>
+          <w:p>
+            <w:pPr>
+              <w:pStyle w:val="Compact"/>
+              <w:jc w:val="center"/>
+            </w:pPr>
+            <w:r>
+              <w:t xml:space="preserve">Median :5.800</w:t>
+            </w:r>
+          </w:p>
+        </w:tc>
+        <w:tc>
+          <w:p>
+            <w:pPr>
+              <w:pStyle w:val="Compact"/>
+              <w:jc w:val="center"/>
+            </w:pPr>
+            <w:r>
+              <w:t xml:space="preserve">Median :3.000</w:t>
+            </w:r>
+          </w:p>
+        </w:tc>
+        <w:tc>
+          <w:p>
+            <w:pPr>
+              <w:pStyle w:val="Compact"/>
+              <w:jc w:val="center"/>
+            </w:pPr>
+            <w:r>
+              <w:t xml:space="preserve">Median :4.350</w:t>
+            </w:r>
+          </w:p>
+        </w:tc>
+        <w:tc>
+          <w:p>
+            <w:pPr>
+              <w:pStyle w:val="Compact"/>
+              <w:jc w:val="center"/>
+            </w:pPr>
+            <w:r>
+              <w:t xml:space="preserve">Median :1.300</w:t>
+            </w:r>
+          </w:p>
+        </w:tc>
+        <w:tc>
+          <w:p>
+            <w:pPr>
+              <w:pStyle w:val="Compact"/>
+              <w:jc w:val="center"/>
+            </w:pPr>
+            <w:r>
+              <w:t xml:space="preserve">virginica :50</w:t>
+            </w:r>
+          </w:p>
+        </w:tc>
+      </w:tr>
+      <w:tr>
+        <w:tc>
+          <w:p/>
+        </w:tc>
+        <w:tc>
+          <w:p>
+            <w:pPr>
+              <w:pStyle w:val="Compact"/>
+              <w:jc w:val="center"/>
+            </w:pPr>
+            <w:r>
+              <w:t xml:space="preserve">Mean :5.843</w:t>
+            </w:r>
+          </w:p>
+        </w:tc>
+        <w:tc>
+          <w:p>
+            <w:pPr>
+              <w:pStyle w:val="Compact"/>
+              <w:jc w:val="center"/>
+            </w:pPr>
+            <w:r>
+              <w:t xml:space="preserve">Mean :3.057</w:t>
+            </w:r>
+          </w:p>
+        </w:tc>
+        <w:tc>
+          <w:p>
+            <w:pPr>
+              <w:pStyle w:val="Compact"/>
+              <w:jc w:val="center"/>
+            </w:pPr>
+            <w:r>
+              <w:t xml:space="preserve">Mean :3.758</w:t>
+            </w:r>
+          </w:p>
+        </w:tc>
+        <w:tc>
+          <w:p>
+            <w:pPr>
+              <w:pStyle w:val="Compact"/>
+              <w:jc w:val="center"/>
+            </w:pPr>
+            <w:r>
+              <w:t xml:space="preserve">Mean :1.199</w:t>
+            </w:r>
+          </w:p>
+        </w:tc>
+        <w:tc>
+          <w:p>
+            <w:pPr>
+              <w:pStyle w:val="Compact"/>
+              <w:jc w:val="center"/>
+            </w:pPr>
+            <w:r>
+              <w:t xml:space="preserve">NA</w:t>
+            </w:r>
+          </w:p>
+        </w:tc>
+      </w:tr>
+      <w:tr>
+        <w:tc>
+          <w:p/>
+        </w:tc>
+        <w:tc>
+          <w:p>
+            <w:pPr>
+              <w:pStyle w:val="Compact"/>
+              <w:jc w:val="center"/>
+            </w:pPr>
+            <w:r>
+              <w:t xml:space="preserve">3rd Qu.:6.400</w:t>
+            </w:r>
+          </w:p>
+        </w:tc>
+        <w:tc>
+          <w:p>
+            <w:pPr>
+              <w:pStyle w:val="Compact"/>
+              <w:jc w:val="center"/>
+            </w:pPr>
+            <w:r>
+              <w:t xml:space="preserve">3rd Qu.:3.300</w:t>
+            </w:r>
+          </w:p>
+        </w:tc>
+        <w:tc>
+          <w:p>
+            <w:pPr>
+              <w:pStyle w:val="Compact"/>
+              <w:jc w:val="center"/>
+            </w:pPr>
+            <w:r>
+              <w:t xml:space="preserve">3rd Qu.:5.100</w:t>
+            </w:r>
+          </w:p>
+        </w:tc>
+        <w:tc>
+          <w:p>
+            <w:pPr>
+              <w:pStyle w:val="Compact"/>
+              <w:jc w:val="center"/>
+            </w:pPr>
+            <w:r>
+              <w:t xml:space="preserve">3rd Qu.:1.800</w:t>
+            </w:r>
+          </w:p>
+        </w:tc>
+        <w:tc>
+          <w:p>
+            <w:pPr>
+              <w:pStyle w:val="Compact"/>
+              <w:jc w:val="center"/>
+            </w:pPr>
+            <w:r>
+              <w:t xml:space="preserve">NA</w:t>
+            </w:r>
+          </w:p>
+        </w:tc>
+      </w:tr>
+      <w:tr>
+        <w:tc>
+          <w:p/>
+        </w:tc>
+        <w:tc>
+          <w:p>
+            <w:pPr>
+              <w:pStyle w:val="Compact"/>
+              <w:jc w:val="center"/>
+            </w:pPr>
+            <w:r>
+              <w:t xml:space="preserve">Max. :7.900</w:t>
+            </w:r>
+          </w:p>
+        </w:tc>
+        <w:tc>
+          <w:p>
+            <w:pPr>
+              <w:pStyle w:val="Compact"/>
+              <w:jc w:val="center"/>
+            </w:pPr>
+            <w:r>
+              <w:t xml:space="preserve">Max. :4.400</w:t>
+            </w:r>
+          </w:p>
+        </w:tc>
+        <w:tc>
+          <w:p>
+            <w:pPr>
+              <w:pStyle w:val="Compact"/>
+              <w:jc w:val="center"/>
+            </w:pPr>
+            <w:r>
+              <w:t xml:space="preserve">Max. :6.900</w:t>
+            </w:r>
+          </w:p>
+        </w:tc>
+        <w:tc>
+          <w:p>
+            <w:pPr>
+              <w:pStyle w:val="Compact"/>
+              <w:jc w:val="center"/>
+            </w:pPr>
+            <w:r>
+              <w:t xml:space="preserve">Max. :2.500</w:t>
+            </w:r>
+          </w:p>
+        </w:tc>
+        <w:tc>
+          <w:p>
+            <w:pPr>
+              <w:pStyle w:val="Compact"/>
+              <w:jc w:val="center"/>
+            </w:pPr>
+            <w:r>
+              <w:t xml:space="preserve">NA</w:t>
+            </w:r>
+          </w:p>
+        </w:tc>
+      </w:tr>
+    </w:tbl>
+    <w:p>
+      <w:pPr>
+        <w:pStyle w:val="BodyText"/>
+      </w:pPr>
+      <w:r>
+        <w:t xml:space="preserve"> </w:t>
+      </w:r>
+      <w:r>
+        <w:t xml:space="preserve">+ ## Tabla de manera manual</w:t>
+      </w:r>
+    </w:p>
+    <w:p>
+      <w:pPr>
+        <w:pStyle w:val="BodyText"/>
+      </w:pPr>
+      <w:r>
+        <w:t xml:space="preserve">|Sepal.Length</w:t>
+      </w:r>
+    </w:p>
+    <w:p>
+      <w:pPr>
+        <w:pStyle w:val="Ttulo1"/>
+      </w:pPr>
+      <w:bookmarkStart w:id="37" w:name="bibliografía"/>
+      <w:r>
+        <w:t xml:space="preserve">Bibliografía</w:t>
+      </w:r>
+      <w:bookmarkEnd w:id="37"/>
+    </w:p>
+    <w:p>
+      <w:pPr>
+        <w:pStyle w:val="FirstParagraph"/>
+      </w:pPr>
+    </w:p>
+    <w:bookmarkStart w:id="40" w:name="refs"/>
+    <w:bookmarkStart w:id="38" w:name="ref-prieto2018que"/>
+    <w:p>
+      <w:pPr>
+        <w:pStyle w:val="Bibliography"/>
+      </w:pPr>
+      <w:r>
+        <w:t xml:space="preserve">Prieto, J. G. (2018). ?‘ Por qué usar github? Diez pasos para disfrutar de github y no morir en el intento.</w:t>
+      </w:r>
+      <w:r>
+        <w:t xml:space="preserve"> </w:t>
+      </w:r>
+      <w:r>
+        <w:rPr>
+          <w:i/>
+        </w:rPr>
+        <w:t xml:space="preserve">Revista Ecosistemas</w:t>
+      </w:r>
+      <w:r>
+        <w:t xml:space="preserve">,</w:t>
+      </w:r>
+      <w:r>
+        <w:t xml:space="preserve"> </w:t>
+      </w:r>
+      <w:r>
+        <w:rPr>
+          <w:i/>
+        </w:rPr>
+        <w:t xml:space="preserve">27</w:t>
+      </w:r>
+      <w:r>
+        <w:t xml:space="preserve">, 140–141.</w:t>
+      </w:r>
+    </w:p>
+    <w:bookmarkEnd w:id="38"/>
+    <w:bookmarkStart w:id="39" w:name="ref-rodriguez2016ciencia"/>
+    <w:p>
+      <w:pPr>
+        <w:pStyle w:val="Bibliography"/>
+      </w:pPr>
+      <w:r>
+        <w:t xml:space="preserve">Rodriguez-Sanchez, F., Pérez-Luque, A. J., Bartomeus, I., &amp; Varela, S. (2016). Ciencia reproducible: Qué, por qué, cómo.</w:t>
+      </w:r>
+      <w:r>
+        <w:t xml:space="preserve"> </w:t>
+      </w:r>
+      <w:r>
+        <w:rPr>
+          <w:i/>
+        </w:rPr>
+        <w:t xml:space="preserve">Revista Ecosistemas</w:t>
+      </w:r>
+      <w:r>
+        <w:t xml:space="preserve">,</w:t>
+      </w:r>
+      <w:r>
+        <w:t xml:space="preserve"> </w:t>
+      </w:r>
+      <w:r>
+        <w:rPr>
+          <w:i/>
+        </w:rPr>
+        <w:t xml:space="preserve">25</w:t>
+      </w:r>
+      <w:r>
+        <w:t xml:space="preserve">, 83–92.</w:t>
+      </w:r>
+    </w:p>
+    <w:bookmarkEnd w:id="39"/>
+    <w:bookmarkEnd w:id="40"/>
     <w:sectPr>
       <w:headerReference w:type="default" r:id="rId9"/>
       <w:pgSz w:w="11906" w:h="16838"/>
@@ -3944,6 +5178,12 @@
     </w:lvlOverride>
   </w:num>
   <w:num w:numId="1011">
+    <w:abstractNumId w:val="991"/>
+  </w:num>
+  <w:num w:numId="1012">
+    <w:abstractNumId w:val="991"/>
+  </w:num>
+  <w:num w:numId="1013">
     <w:abstractNumId w:val="99412"/>
     <w:lvlOverride w:ilvl="0">
       <w:startOverride w:val="2"/>
@@ -3973,7 +5213,7 @@
       <w:startOverride w:val="2"/>
     </w:lvlOverride>
   </w:num>
-  <w:num w:numId="1012">
+  <w:num w:numId="1014">
     <w:abstractNumId w:val="99711"/>
     <w:lvlOverride w:ilvl="0">
       <w:startOverride w:val="1"/>
@@ -4003,7 +5243,10 @@
       <w:startOverride w:val="1"/>
     </w:lvlOverride>
   </w:num>
-  <w:num w:numId="1013">
+  <w:num w:numId="1015">
+    <w:abstractNumId w:val="991"/>
+  </w:num>
+  <w:num w:numId="1016">
     <w:abstractNumId w:val="99712"/>
     <w:lvlOverride w:ilvl="0">
       <w:startOverride w:val="2"/>
@@ -4033,7 +5276,7 @@
       <w:startOverride w:val="2"/>
     </w:lvlOverride>
   </w:num>
-  <w:num w:numId="1014">
+  <w:num w:numId="1017">
     <w:abstractNumId w:val="99713"/>
     <w:lvlOverride w:ilvl="0">
       <w:startOverride w:val="3"/>
@@ -4063,7 +5306,10 @@
       <w:startOverride w:val="3"/>
     </w:lvlOverride>
   </w:num>
-  <w:num w:numId="1015">
+  <w:num w:numId="1018">
+    <w:abstractNumId w:val="991"/>
+  </w:num>
+  <w:num w:numId="1019">
     <w:abstractNumId w:val="99714"/>
     <w:lvlOverride w:ilvl="0">
       <w:startOverride w:val="4"/>
@@ -4092,6 +5338,12 @@
     <w:lvlOverride w:ilvl="8">
       <w:startOverride w:val="4"/>
     </w:lvlOverride>
+  </w:num>
+  <w:num w:numId="1020">
+    <w:abstractNumId w:val="991"/>
+  </w:num>
+  <w:num w:numId="1021">
+    <w:abstractNumId w:val="991"/>
   </w:num>
 </w:numbering>
 </file>

</xml_diff>

<commit_message>
falta parte del ejercicio  y se debe justificar el texto
</commit_message>
<xml_diff>
--- a/MyProgramacionTemplate.docx
+++ b/MyProgramacionTemplate.docx
@@ -11,6 +11,14 @@
         <w:t xml:space="preserve">Alumnos:</w:t>
       </w:r>
       <w:bookmarkEnd w:id="20"/>
+    </w:p>
+    <w:p>
+      <w:pPr>
+        <w:pStyle w:val="FirstParagraph"/>
+      </w:pPr>
+      <w:r>
+        <w:t xml:space="preserve">Stanciu Andy e Isabel Jiménez Rodríguez.</w:t>
+      </w:r>
     </w:p>
     <w:p>
       <w:pPr>
@@ -136,11 +144,19 @@
       <w:r>
         <w:t xml:space="preserve">, lo que requiere de un tiempo y esfuerzo que del que no muchos están dispuestos a dar.</w:t>
       </w:r>
-      <w:r>
-        <w:br/>
-      </w:r>
-      <w:r>
-        <w:t xml:space="preserve">## 2.2. Lee el artículo</w:t>
+    </w:p>
+    <w:p>
+      <w:r>
+        <w:br w:type="page"/>
+      </w:r>
+    </w:p>
+    <w:p>
+      <w:pPr>
+        <w:pStyle w:val="Ttulo2"/>
+      </w:pPr>
+      <w:bookmarkStart w:id="25" w:name="X7fd7d5de83c2651bc5215401bb7064726bc683c"/>
+      <w:r>
+        <w:t xml:space="preserve">2.2. Lee el artículo</w:t>
       </w:r>
       <w:r>
         <w:t xml:space="preserve"> </w:t>
@@ -166,9 +182,12 @@
       <w:r>
         <w:t xml:space="preserve">Realiza las siguientes tareas:</w:t>
       </w:r>
-      <w:r>
-        <w:br/>
-      </w:r>
+      <w:bookmarkEnd w:id="25"/>
+    </w:p>
+    <w:p>
+      <w:pPr>
+        <w:pStyle w:val="FirstParagraph"/>
+      </w:pPr>
       <w:r>
         <w:t xml:space="preserve"> </w:t>
       </w:r>
@@ -184,22 +203,69 @@
       <w:r>
         <w:t xml:space="preserve">Crea una cuenta en GitHub</w:t>
       </w:r>
+      <w:r>
+        <w:br/>
+      </w:r>
+      <w:r>
+        <w:drawing>
+          <wp:inline>
+            <wp:extent cx="6108700" cy="3436143"/>
+            <wp:effectExtent b="0" l="0" r="0" t="0"/>
+            <wp:docPr descr="Imagen 1" title="" id="1" name="Picture"/>
+            <a:graphic>
+              <a:graphicData uri="http://schemas.openxmlformats.org/drawingml/2006/picture">
+                <pic:pic>
+                  <pic:nvPicPr>
+                    <pic:cNvPr descr="perfill_git.png" id="0" name="Picture"/>
+                    <pic:cNvPicPr>
+                      <a:picLocks noChangeArrowheads="1" noChangeAspect="1"/>
+                    </pic:cNvPicPr>
+                  </pic:nvPicPr>
+                  <pic:blipFill>
+                    <a:blip r:embed="rId26"/>
+                    <a:stretch>
+                      <a:fillRect/>
+                    </a:stretch>
+                  </pic:blipFill>
+                  <pic:spPr bwMode="auto">
+                    <a:xfrm>
+                      <a:off x="0" y="0"/>
+                      <a:ext cx="6108700" cy="3436143"/>
+                    </a:xfrm>
+                    <a:prstGeom prst="rect">
+                      <a:avLst/>
+                    </a:prstGeom>
+                    <a:noFill/>
+                    <a:ln w="9525">
+                      <a:noFill/>
+                      <a:headEnd/>
+                      <a:tailEnd/>
+                    </a:ln>
+                  </pic:spPr>
+                </pic:pic>
+              </a:graphicData>
+            </a:graphic>
+          </wp:inline>
+        </w:drawing>
+      </w:r>
     </w:p>
     <w:p>
       <w:pPr>
-        <w:pStyle w:val="Compact"/>
-        <w:numPr>
-          <w:numId w:val="1003"/>
-          <w:ilvl w:val="1"/>
-        </w:numPr>
-      </w:pPr>
-      <w:r>
-        <w:t xml:space="preserve">Instala Git:</w:t>
+        <w:pStyle w:val="FirstParagraph"/>
+      </w:pPr>
+      <w:r>
+        <w:t xml:space="preserve">&lt;img src"</w:t>
       </w:r>
       <w:r>
         <w:t xml:space="preserve"> </w:t>
       </w:r>
-      <w:hyperlink r:id="rId25">
+      <w:r>
+        <w:t xml:space="preserve">* 2. Instala Git:</w:t>
+      </w:r>
+      <w:r>
+        <w:t xml:space="preserve"> </w:t>
+      </w:r>
+      <w:hyperlink r:id="rId27">
         <w:r>
           <w:rPr>
             <w:rStyle w:val="Hipervnculo"/>
@@ -222,7 +288,7 @@
       <w:r>
         <w:t xml:space="preserve"> </w:t>
       </w:r>
-      <w:hyperlink r:id="rId26">
+      <w:hyperlink r:id="rId28">
         <w:r>
           <w:rPr>
             <w:rStyle w:val="Hipervnculo"/>
@@ -245,7 +311,7 @@
       <w:r>
         <w:t xml:space="preserve"> </w:t>
       </w:r>
-      <w:hyperlink r:id="rId27">
+      <w:hyperlink r:id="rId29">
         <w:r>
           <w:rPr>
             <w:rStyle w:val="Hipervnculo"/>
@@ -268,7 +334,7 @@
       <w:r>
         <w:br/>
       </w:r>
-      <w:hyperlink r:id="rId28">
+      <w:hyperlink r:id="rId30">
         <w:r>
           <w:rPr>
             <w:rStyle w:val="Hipervnculo"/>
@@ -344,7 +410,7 @@
       <w:pPr>
         <w:pStyle w:val="Ttulo2"/>
       </w:pPr>
-      <w:bookmarkStart w:id="29" w:name="X22257096804d86330084fce6334b679f22c0a30"/>
+      <w:bookmarkStart w:id="31" w:name="X22257096804d86330084fce6334b679f22c0a30"/>
       <w:r>
         <w:t xml:space="preserve">2.3. Lee</w:t>
       </w:r>
@@ -381,7 +447,7 @@
       <w:r>
         <w:t xml:space="preserve">los siguientes conceptos:</w:t>
       </w:r>
-      <w:bookmarkEnd w:id="29"/>
+      <w:bookmarkEnd w:id="31"/>
     </w:p>
     <w:p>
       <w:pPr>
@@ -475,11 +541,11 @@
       <w:pPr>
         <w:pStyle w:val="Ttulo2"/>
       </w:pPr>
-      <w:bookmarkStart w:id="30" w:name="Xf572f03929e800510c39bbe7ffa47ad87ca0f30"/>
+      <w:bookmarkStart w:id="32" w:name="Xf572f03929e800510c39bbe7ffa47ad87ca0f30"/>
       <w:r>
         <w:t xml:space="preserve">2.4. RMarkdown. Genera un documento de html que contenga</w:t>
       </w:r>
-      <w:bookmarkEnd w:id="30"/>
+      <w:bookmarkEnd w:id="32"/>
     </w:p>
     <w:p>
       <w:pPr>
@@ -620,7 +686,7 @@
           <w:ilvl w:val="1"/>
         </w:numPr>
       </w:pPr>
-      <w:hyperlink r:id="rId31">
+      <w:hyperlink r:id="rId33">
         <w:r>
           <w:rPr>
             <w:rStyle w:val="Hipervnculo"/>
@@ -741,11 +807,11 @@
           <w:ilvl w:val="1"/>
         </w:numPr>
       </w:pPr>
-      <w:bookmarkStart w:id="32" w:name="encabezado-de-título-principal"/>
+      <w:bookmarkStart w:id="34" w:name="encabezado-de-título-principal"/>
       <w:r>
         <w:t xml:space="preserve">Encabezado de título principal</w:t>
       </w:r>
-      <w:bookmarkEnd w:id="32"/>
+      <w:bookmarkEnd w:id="34"/>
     </w:p>
     <w:p>
       <w:pPr>
@@ -755,11 +821,11 @@
           <w:ilvl w:val="2"/>
         </w:numPr>
       </w:pPr>
-      <w:bookmarkStart w:id="33" w:name="X5a066bd22a1bf748c0dc966e8131a6a401aded3"/>
+      <w:bookmarkStart w:id="35" w:name="X5a066bd22a1bf748c0dc966e8131a6a401aded3"/>
       <w:r>
         <w:t xml:space="preserve">Encabezado del título de las preguntas de este template.</w:t>
       </w:r>
-      <w:bookmarkEnd w:id="33"/>
+      <w:bookmarkEnd w:id="35"/>
     </w:p>
     <w:p>
       <w:pPr>
@@ -841,7 +907,7 @@
         <w:rPr>
           <w:rStyle w:val="KeywordTok"/>
         </w:rPr>
-        <w:t xml:space="preserve">paste0</w:t>
+        <w:t xml:space="preserve">paste</w:t>
       </w:r>
       <w:r>
         <w:rPr>
@@ -882,7 +948,7 @@
         <w:rPr>
           <w:rStyle w:val="VerbatimChar"/>
         </w:rPr>
-        <w:t xml:space="preserve">## [1] "Holamundo"</w:t>
+        <w:t xml:space="preserve">## [1] "Hola mundo"</w:t>
       </w:r>
     </w:p>
     <w:p>
@@ -1044,11 +1110,11 @@
       <w:pPr>
         <w:pStyle w:val="Ttulo2"/>
       </w:pPr>
-      <w:bookmarkStart w:id="34" w:name="X3c439b437c59c2bb5b0cd7b51f19b41dd4c3227"/>
+      <w:bookmarkStart w:id="36" w:name="X3c439b437c59c2bb5b0cd7b51f19b41dd4c3227"/>
       <w:r>
         <w:t xml:space="preserve">3.Muestra una tabla y una gráfica en el archivo de salida, tomando alguno de los datos que vienen en R o alguno de sus paquetes. ¡¡Se creativo!! Usando (al menos): encabezados, explicaciones, ecuaciones, líneas de código en el texto y bloques de código.</w:t>
       </w:r>
-      <w:bookmarkEnd w:id="34"/>
+      <w:bookmarkEnd w:id="36"/>
     </w:p>
     <w:p>
       <w:pPr>
@@ -1058,11 +1124,11 @@
           <w:ilvl w:val="0"/>
         </w:numPr>
       </w:pPr>
-      <w:bookmarkStart w:id="35" w:name="creación-de-tablas"/>
+      <w:bookmarkStart w:id="37" w:name="creación-de-tablas"/>
       <w:r>
         <w:t xml:space="preserve">CREACIÓN DE TABLAS</w:t>
       </w:r>
-      <w:bookmarkEnd w:id="35"/>
+      <w:bookmarkEnd w:id="37"/>
     </w:p>
     <w:p>
       <w:pPr>
@@ -1072,20 +1138,11 @@
           <w:ilvl w:val="1"/>
         </w:numPr>
       </w:pPr>
-      <w:bookmarkStart w:id="36" w:name="tabla-con-la-función-knitr"/>
-      <w:r>
-        <w:t xml:space="preserve">Tabla con la función Knitr</w:t>
-      </w:r>
-      <w:bookmarkEnd w:id="36"/>
-    </w:p>
-    <w:p>
-      <w:pPr>
-        <w:pStyle w:val="Compact"/>
-        <w:numPr>
-          <w:numId w:val="1000"/>
-          <w:ilvl w:val="1"/>
-        </w:numPr>
-      </w:pPr>
+      <w:bookmarkStart w:id="38" w:name="tabla-con-la-función-knitrkable"/>
+      <w:r>
+        <w:t xml:space="preserve">Tabla con la función Knitr::kable</w:t>
+      </w:r>
+      <w:bookmarkEnd w:id="38"/>
     </w:p>
     <w:p>
       <w:pPr>
@@ -1185,6 +1242,12 @@
         <w:t xml:space="preserve">, </w:t>
       </w:r>
       <w:r>
+        <w:rPr>
+          <w:rStyle w:val="CommentTok"/>
+        </w:rPr>
+        <w:t xml:space="preserve"># alinea las columnas al centro</w:t>
+      </w:r>
+      <w:r>
         <w:br/>
       </w:r>
       <w:r>
@@ -1275,20 +1338,66 @@
         <w:rPr>
           <w:rStyle w:val="NormalTok"/>
         </w:rPr>
-        <w:t xml:space="preserve">))</w:t>
+        <w:t xml:space="preserve">), </w:t>
+      </w:r>
+      <w:r>
+        <w:rPr>
+          <w:rStyle w:val="CommentTok"/>
+        </w:rPr>
+        <w:t xml:space="preserve">#Nombra las columnas</w:t>
+      </w:r>
+      <w:r>
+        <w:br/>
+      </w:r>
+      <w:r>
+        <w:rPr>
+          <w:rStyle w:val="NormalTok"/>
+        </w:rPr>
+        <w:t xml:space="preserve">             </w:t>
+      </w:r>
+      <w:r>
+        <w:rPr>
+          <w:rStyle w:val="DataTypeTok"/>
+        </w:rPr>
+        <w:t xml:space="preserve">caption =</w:t>
+      </w:r>
+      <w:r>
+        <w:rPr>
+          <w:rStyle w:val="NormalTok"/>
+        </w:rPr>
+        <w:t xml:space="preserve"> </w:t>
+      </w:r>
+      <w:r>
+        <w:rPr>
+          <w:rStyle w:val="StringTok"/>
+        </w:rPr>
+        <w:t xml:space="preserve">"Resumen estadístico de la BBDD Iris"</w:t>
+      </w:r>
+      <w:r>
+        <w:rPr>
+          <w:rStyle w:val="NormalTok"/>
+        </w:rPr>
+        <w:t xml:space="preserve"> ) </w:t>
+      </w:r>
+      <w:r>
+        <w:rPr>
+          <w:rStyle w:val="CommentTok"/>
+        </w:rPr>
+        <w:t xml:space="preserve"># titulo de la tabla</w:t>
       </w:r>
     </w:p>
     <w:p>
-      <w:r>
-        <w:br w:type="page"/>
-      </w:r>
-    </w:p>
-    <w:p>
       <w:pPr>
         <w:pStyle w:val="TableCaption"/>
       </w:pPr>
       <w:r>
-        <w:t xml:space="preserve">Resumen estadístico de la BBDD Iris</w:t>
+        <w:t xml:space="preserve">Largo y ancho medio de los pétalos y</w:t>
+      </w:r>
+      <w:r>
+        <w:t xml:space="preserve"> </w:t>
+      </w:r>
+      <w:r>
+        <w:t xml:space="preserve">sépalos por especies</w:t>
       </w:r>
     </w:p>
     <w:tbl>
@@ -1296,7 +1405,7 @@
         <w:tblStyle w:val="Table"/>
         <w:tblW w:type="pct" w:w="0.0"/>
         <w:tblLook w:firstRow="1"/>
-        <w:tblCaption w:val="Resumen estadístico de la BBDD Iris"/>
+        <w:tblCaption w:val="Largo y ancho medio de los pétalos y sépalos por especies"/>
       </w:tblPr>
       <w:tblGrid/>
       <w:tr>
@@ -1310,7 +1419,15 @@
             </w:tcBorders>
             <w:vAlign w:val="bottom"/>
           </w:tcPr>
-          <w:p/>
+          <w:p>
+            <w:pPr>
+              <w:pStyle w:val="Compact"/>
+              <w:jc w:val="center"/>
+            </w:pPr>
+            <w:r>
+              <w:t xml:space="preserve">Species</w:t>
+            </w:r>
+          </w:p>
         </w:tc>
         <w:tc>
           <w:tcPr>
@@ -1323,6 +1440,294 @@
             <w:pPr>
               <w:pStyle w:val="Compact"/>
               <w:jc w:val="center"/>
+            </w:pPr>
+            <w:r>
+              <w:t xml:space="preserve">Anchura Pétalo</w:t>
+            </w:r>
+          </w:p>
+        </w:tc>
+        <w:tc>
+          <w:tcPr>
+            <w:tcBorders>
+              <w:bottom w:val="single"/>
+            </w:tcBorders>
+            <w:vAlign w:val="bottom"/>
+          </w:tcPr>
+          <w:p>
+            <w:pPr>
+              <w:pStyle w:val="Compact"/>
+              <w:jc w:val="center"/>
+            </w:pPr>
+            <w:r>
+              <w:t xml:space="preserve">Largo Pétalo</w:t>
+            </w:r>
+          </w:p>
+        </w:tc>
+        <w:tc>
+          <w:tcPr>
+            <w:tcBorders>
+              <w:bottom w:val="single"/>
+            </w:tcBorders>
+            <w:vAlign w:val="bottom"/>
+          </w:tcPr>
+          <w:p>
+            <w:pPr>
+              <w:pStyle w:val="Compact"/>
+              <w:jc w:val="center"/>
+            </w:pPr>
+            <w:r>
+              <w:t xml:space="preserve">Anchura Sépalo</w:t>
+            </w:r>
+          </w:p>
+        </w:tc>
+        <w:tc>
+          <w:tcPr>
+            <w:tcBorders>
+              <w:bottom w:val="single"/>
+            </w:tcBorders>
+            <w:vAlign w:val="bottom"/>
+          </w:tcPr>
+          <w:p>
+            <w:pPr>
+              <w:pStyle w:val="Compact"/>
+              <w:jc w:val="center"/>
+            </w:pPr>
+            <w:r>
+              <w:t xml:space="preserve">Largo Sépalo</w:t>
+            </w:r>
+          </w:p>
+        </w:tc>
+      </w:tr>
+      <w:tr>
+        <w:tc>
+          <w:p>
+            <w:pPr>
+              <w:pStyle w:val="Compact"/>
+              <w:jc w:val="center"/>
+            </w:pPr>
+            <w:r>
+              <w:t xml:space="preserve">setosa</w:t>
+            </w:r>
+          </w:p>
+        </w:tc>
+        <w:tc>
+          <w:p>
+            <w:pPr>
+              <w:pStyle w:val="Compact"/>
+              <w:jc w:val="center"/>
+            </w:pPr>
+            <w:r>
+              <w:t xml:space="preserve">0.246</w:t>
+            </w:r>
+          </w:p>
+        </w:tc>
+        <w:tc>
+          <w:p>
+            <w:pPr>
+              <w:pStyle w:val="Compact"/>
+              <w:jc w:val="center"/>
+            </w:pPr>
+            <w:r>
+              <w:t xml:space="preserve">1.462</w:t>
+            </w:r>
+          </w:p>
+        </w:tc>
+        <w:tc>
+          <w:p>
+            <w:pPr>
+              <w:pStyle w:val="Compact"/>
+              <w:jc w:val="center"/>
+            </w:pPr>
+            <w:r>
+              <w:t xml:space="preserve">3.428</w:t>
+            </w:r>
+          </w:p>
+        </w:tc>
+        <w:tc>
+          <w:p>
+            <w:pPr>
+              <w:pStyle w:val="Compact"/>
+              <w:jc w:val="center"/>
+            </w:pPr>
+            <w:r>
+              <w:t xml:space="preserve">5.006</w:t>
+            </w:r>
+          </w:p>
+        </w:tc>
+      </w:tr>
+      <w:tr>
+        <w:tc>
+          <w:p>
+            <w:pPr>
+              <w:pStyle w:val="Compact"/>
+              <w:jc w:val="center"/>
+            </w:pPr>
+            <w:r>
+              <w:t xml:space="preserve">versicolor</w:t>
+            </w:r>
+          </w:p>
+        </w:tc>
+        <w:tc>
+          <w:p>
+            <w:pPr>
+              <w:pStyle w:val="Compact"/>
+              <w:jc w:val="center"/>
+            </w:pPr>
+            <w:r>
+              <w:t xml:space="preserve">1.326</w:t>
+            </w:r>
+          </w:p>
+        </w:tc>
+        <w:tc>
+          <w:p>
+            <w:pPr>
+              <w:pStyle w:val="Compact"/>
+              <w:jc w:val="center"/>
+            </w:pPr>
+            <w:r>
+              <w:t xml:space="preserve">4.260</w:t>
+            </w:r>
+          </w:p>
+        </w:tc>
+        <w:tc>
+          <w:p>
+            <w:pPr>
+              <w:pStyle w:val="Compact"/>
+              <w:jc w:val="center"/>
+            </w:pPr>
+            <w:r>
+              <w:t xml:space="preserve">2.770</w:t>
+            </w:r>
+          </w:p>
+        </w:tc>
+        <w:tc>
+          <w:p>
+            <w:pPr>
+              <w:pStyle w:val="Compact"/>
+              <w:jc w:val="center"/>
+            </w:pPr>
+            <w:r>
+              <w:t xml:space="preserve">5.936</w:t>
+            </w:r>
+          </w:p>
+        </w:tc>
+      </w:tr>
+      <w:tr>
+        <w:tc>
+          <w:p>
+            <w:pPr>
+              <w:pStyle w:val="Compact"/>
+              <w:jc w:val="center"/>
+            </w:pPr>
+            <w:r>
+              <w:t xml:space="preserve">virginica</w:t>
+            </w:r>
+          </w:p>
+        </w:tc>
+        <w:tc>
+          <w:p>
+            <w:pPr>
+              <w:pStyle w:val="Compact"/>
+              <w:jc w:val="center"/>
+            </w:pPr>
+            <w:r>
+              <w:t xml:space="preserve">2.026</w:t>
+            </w:r>
+          </w:p>
+        </w:tc>
+        <w:tc>
+          <w:p>
+            <w:pPr>
+              <w:pStyle w:val="Compact"/>
+              <w:jc w:val="center"/>
+            </w:pPr>
+            <w:r>
+              <w:t xml:space="preserve">5.552</w:t>
+            </w:r>
+          </w:p>
+        </w:tc>
+        <w:tc>
+          <w:p>
+            <w:pPr>
+              <w:pStyle w:val="Compact"/>
+              <w:jc w:val="center"/>
+            </w:pPr>
+            <w:r>
+              <w:t xml:space="preserve">2.974</w:t>
+            </w:r>
+          </w:p>
+        </w:tc>
+        <w:tc>
+          <w:p>
+            <w:pPr>
+              <w:pStyle w:val="Compact"/>
+              <w:jc w:val="center"/>
+            </w:pPr>
+            <w:r>
+              <w:t xml:space="preserve">6.588</w:t>
+            </w:r>
+          </w:p>
+        </w:tc>
+      </w:tr>
+      <w:tr>
+        <w:tc>
+          <w:p>
+            <w:pPr>
+              <w:pStyle w:val="Compact"/>
+              <w:jc w:val="center"/>
+            </w:pPr>
+          </w:p>
+        </w:tc>
+        <w:tc>
+          <w:p/>
+        </w:tc>
+        <w:tc>
+          <w:p/>
+        </w:tc>
+        <w:tc>
+          <w:p/>
+        </w:tc>
+        <w:tc>
+          <w:p/>
+        </w:tc>
+      </w:tr>
+    </w:tbl>
+    <w:p>
+      <w:pPr>
+        <w:pStyle w:val="Ttulo2"/>
+        <w:numPr>
+          <w:numId w:val="1022"/>
+          <w:ilvl w:val="0"/>
+        </w:numPr>
+      </w:pPr>
+      <w:bookmarkStart w:id="39" w:name="insertar-tabla-de-manera-manual"/>
+      <w:r>
+        <w:t xml:space="preserve">Insertar tabla de manera manual</w:t>
+      </w:r>
+      <w:bookmarkEnd w:id="39"/>
+    </w:p>
+    <w:tbl>
+      <w:tblPr>
+        <w:tblStyle w:val="Table"/>
+        <w:tblW w:type="pct" w:w="0.0"/>
+        <w:tblLook w:firstRow="1"/>
+      </w:tblPr>
+      <w:tblGrid/>
+      <w:tr>
+        <w:trPr>
+          <w:cnfStyle w:firstRow="1"/>
+        </w:trPr>
+        <w:tc>
+          <w:tcPr>
+            <w:tcBorders>
+              <w:bottom w:val="single"/>
+            </w:tcBorders>
+            <w:vAlign w:val="bottom"/>
+          </w:tcPr>
+          <w:p>
+            <w:pPr>
+              <w:pStyle w:val="Compact"/>
+              <w:jc w:val="left"/>
             </w:pPr>
             <w:r>
               <w:t xml:space="preserve">Largo del sépalo</w:t>
@@ -1339,7 +1744,7 @@
           <w:p>
             <w:pPr>
               <w:pStyle w:val="Compact"/>
-              <w:jc w:val="center"/>
+              <w:jc w:val="left"/>
             </w:pPr>
             <w:r>
               <w:t xml:space="preserve">Ancho del sépalo</w:t>
@@ -1356,7 +1761,7 @@
           <w:p>
             <w:pPr>
               <w:pStyle w:val="Compact"/>
-              <w:jc w:val="center"/>
+              <w:jc w:val="left"/>
             </w:pPr>
             <w:r>
               <w:t xml:space="preserve">Largo del pétalo</w:t>
@@ -1373,7 +1778,7 @@
           <w:p>
             <w:pPr>
               <w:pStyle w:val="Compact"/>
-              <w:jc w:val="center"/>
+              <w:jc w:val="left"/>
             </w:pPr>
             <w:r>
               <w:t xml:space="preserve">Ancho del pétalo</w:t>
@@ -1387,15 +1792,56 @@
             </w:tcBorders>
             <w:vAlign w:val="bottom"/>
           </w:tcPr>
+          <w:p/>
+        </w:tc>
+      </w:tr>
+      <w:tr>
+        <w:tc>
           <w:p>
             <w:pPr>
               <w:pStyle w:val="Compact"/>
-              <w:jc w:val="center"/>
+              <w:jc w:val="left"/>
             </w:pPr>
             <w:r>
-              <w:t xml:space="preserve">Especies</w:t>
+              <w:t xml:space="preserve">Min:4.3</w:t>
             </w:r>
           </w:p>
+        </w:tc>
+        <w:tc>
+          <w:p>
+            <w:pPr>
+              <w:pStyle w:val="Compact"/>
+              <w:jc w:val="left"/>
+            </w:pPr>
+            <w:r>
+              <w:t xml:space="preserve">Min:2</w:t>
+            </w:r>
+          </w:p>
+        </w:tc>
+        <w:tc>
+          <w:p>
+            <w:pPr>
+              <w:pStyle w:val="Compact"/>
+              <w:jc w:val="left"/>
+            </w:pPr>
+            <w:r>
+              <w:t xml:space="preserve">Min:1</w:t>
+            </w:r>
+          </w:p>
+        </w:tc>
+        <w:tc>
+          <w:p>
+            <w:pPr>
+              <w:pStyle w:val="Compact"/>
+              <w:jc w:val="left"/>
+            </w:pPr>
+            <w:r>
+              <w:t xml:space="preserve">Min: 0.1</w:t>
+            </w:r>
+          </w:p>
+        </w:tc>
+        <w:tc>
+          <w:p/>
         </w:tc>
       </w:tr>
       <w:tr>
@@ -1403,398 +1849,50 @@
           <w:p/>
         </w:tc>
         <w:tc>
-          <w:p>
-            <w:pPr>
-              <w:pStyle w:val="Compact"/>
-              <w:jc w:val="center"/>
-            </w:pPr>
-            <w:r>
-              <w:t xml:space="preserve">Min. :4.300</w:t>
-            </w:r>
-          </w:p>
+          <w:p/>
         </w:tc>
-        <w:tc>
-          <w:p>
-            <w:pPr>
-              <w:pStyle w:val="Compact"/>
-              <w:jc w:val="center"/>
-            </w:pPr>
-            <w:r>
-              <w:t xml:space="preserve">Min. :2.000</w:t>
-            </w:r>
-          </w:p>
-        </w:tc>
-        <w:tc>
-          <w:p>
-            <w:pPr>
-              <w:pStyle w:val="Compact"/>
-              <w:jc w:val="center"/>
-            </w:pPr>
-            <w:r>
-              <w:t xml:space="preserve">Min. :1.000</w:t>
-            </w:r>
-          </w:p>
-        </w:tc>
-        <w:tc>
-          <w:p>
-            <w:pPr>
-              <w:pStyle w:val="Compact"/>
-              <w:jc w:val="center"/>
-            </w:pPr>
-            <w:r>
-              <w:t xml:space="preserve">Min. :0.100</w:t>
-            </w:r>
-          </w:p>
-        </w:tc>
-        <w:tc>
-          <w:p>
-            <w:pPr>
-              <w:pStyle w:val="Compact"/>
-              <w:jc w:val="center"/>
-            </w:pPr>
-            <w:r>
-              <w:t xml:space="preserve">setosa :50</w:t>
-            </w:r>
-          </w:p>
-        </w:tc>
-      </w:tr>
-      <w:tr>
         <w:tc>
           <w:p/>
         </w:tc>
         <w:tc>
-          <w:p>
-            <w:pPr>
-              <w:pStyle w:val="Compact"/>
-              <w:jc w:val="center"/>
-            </w:pPr>
-            <w:r>
-              <w:t xml:space="preserve">1st Qu.:5.100</w:t>
-            </w:r>
-          </w:p>
-        </w:tc>
-        <w:tc>
-          <w:p>
-            <w:pPr>
-              <w:pStyle w:val="Compact"/>
-              <w:jc w:val="center"/>
-            </w:pPr>
-            <w:r>
-              <w:t xml:space="preserve">1st Qu.:2.800</w:t>
-            </w:r>
-          </w:p>
-        </w:tc>
-        <w:tc>
-          <w:p>
-            <w:pPr>
-              <w:pStyle w:val="Compact"/>
-              <w:jc w:val="center"/>
-            </w:pPr>
-            <w:r>
-              <w:t xml:space="preserve">1st Qu.:1.600</w:t>
-            </w:r>
-          </w:p>
-        </w:tc>
-        <w:tc>
-          <w:p>
-            <w:pPr>
-              <w:pStyle w:val="Compact"/>
-              <w:jc w:val="center"/>
-            </w:pPr>
-            <w:r>
-              <w:t xml:space="preserve">1st Qu.:0.300</w:t>
-            </w:r>
-          </w:p>
-        </w:tc>
-        <w:tc>
-          <w:p>
-            <w:pPr>
-              <w:pStyle w:val="Compact"/>
-              <w:jc w:val="center"/>
-            </w:pPr>
-            <w:r>
-              <w:t xml:space="preserve">versicolor:50</w:t>
-            </w:r>
-          </w:p>
-        </w:tc>
-      </w:tr>
-      <w:tr>
-        <w:tc>
           <w:p/>
         </w:tc>
         <w:tc>
-          <w:p>
-            <w:pPr>
-              <w:pStyle w:val="Compact"/>
-              <w:jc w:val="center"/>
-            </w:pPr>
-            <w:r>
-              <w:t xml:space="preserve">Median :5.800</w:t>
-            </w:r>
-          </w:p>
-        </w:tc>
-        <w:tc>
-          <w:p>
-            <w:pPr>
-              <w:pStyle w:val="Compact"/>
-              <w:jc w:val="center"/>
-            </w:pPr>
-            <w:r>
-              <w:t xml:space="preserve">Median :3.000</w:t>
-            </w:r>
-          </w:p>
-        </w:tc>
-        <w:tc>
-          <w:p>
-            <w:pPr>
-              <w:pStyle w:val="Compact"/>
-              <w:jc w:val="center"/>
-            </w:pPr>
-            <w:r>
-              <w:t xml:space="preserve">Median :4.350</w:t>
-            </w:r>
-          </w:p>
-        </w:tc>
-        <w:tc>
-          <w:p>
-            <w:pPr>
-              <w:pStyle w:val="Compact"/>
-              <w:jc w:val="center"/>
-            </w:pPr>
-            <w:r>
-              <w:t xml:space="preserve">Median :1.300</w:t>
-            </w:r>
-          </w:p>
-        </w:tc>
-        <w:tc>
-          <w:p>
-            <w:pPr>
-              <w:pStyle w:val="Compact"/>
-              <w:jc w:val="center"/>
-            </w:pPr>
-            <w:r>
-              <w:t xml:space="preserve">virginica :50</w:t>
-            </w:r>
-          </w:p>
-        </w:tc>
-      </w:tr>
-      <w:tr>
-        <w:tc>
           <w:p/>
-        </w:tc>
-        <w:tc>
-          <w:p>
-            <w:pPr>
-              <w:pStyle w:val="Compact"/>
-              <w:jc w:val="center"/>
-            </w:pPr>
-            <w:r>
-              <w:t xml:space="preserve">Mean :5.843</w:t>
-            </w:r>
-          </w:p>
-        </w:tc>
-        <w:tc>
-          <w:p>
-            <w:pPr>
-              <w:pStyle w:val="Compact"/>
-              <w:jc w:val="center"/>
-            </w:pPr>
-            <w:r>
-              <w:t xml:space="preserve">Mean :3.057</w:t>
-            </w:r>
-          </w:p>
-        </w:tc>
-        <w:tc>
-          <w:p>
-            <w:pPr>
-              <w:pStyle w:val="Compact"/>
-              <w:jc w:val="center"/>
-            </w:pPr>
-            <w:r>
-              <w:t xml:space="preserve">Mean :3.758</w:t>
-            </w:r>
-          </w:p>
-        </w:tc>
-        <w:tc>
-          <w:p>
-            <w:pPr>
-              <w:pStyle w:val="Compact"/>
-              <w:jc w:val="center"/>
-            </w:pPr>
-            <w:r>
-              <w:t xml:space="preserve">Mean :1.199</w:t>
-            </w:r>
-          </w:p>
-        </w:tc>
-        <w:tc>
-          <w:p>
-            <w:pPr>
-              <w:pStyle w:val="Compact"/>
-              <w:jc w:val="center"/>
-            </w:pPr>
-            <w:r>
-              <w:t xml:space="preserve">NA</w:t>
-            </w:r>
-          </w:p>
-        </w:tc>
-      </w:tr>
-      <w:tr>
-        <w:tc>
-          <w:p/>
-        </w:tc>
-        <w:tc>
-          <w:p>
-            <w:pPr>
-              <w:pStyle w:val="Compact"/>
-              <w:jc w:val="center"/>
-            </w:pPr>
-            <w:r>
-              <w:t xml:space="preserve">3rd Qu.:6.400</w:t>
-            </w:r>
-          </w:p>
-        </w:tc>
-        <w:tc>
-          <w:p>
-            <w:pPr>
-              <w:pStyle w:val="Compact"/>
-              <w:jc w:val="center"/>
-            </w:pPr>
-            <w:r>
-              <w:t xml:space="preserve">3rd Qu.:3.300</w:t>
-            </w:r>
-          </w:p>
-        </w:tc>
-        <w:tc>
-          <w:p>
-            <w:pPr>
-              <w:pStyle w:val="Compact"/>
-              <w:jc w:val="center"/>
-            </w:pPr>
-            <w:r>
-              <w:t xml:space="preserve">3rd Qu.:5.100</w:t>
-            </w:r>
-          </w:p>
-        </w:tc>
-        <w:tc>
-          <w:p>
-            <w:pPr>
-              <w:pStyle w:val="Compact"/>
-              <w:jc w:val="center"/>
-            </w:pPr>
-            <w:r>
-              <w:t xml:space="preserve">3rd Qu.:1.800</w:t>
-            </w:r>
-          </w:p>
-        </w:tc>
-        <w:tc>
-          <w:p>
-            <w:pPr>
-              <w:pStyle w:val="Compact"/>
-              <w:jc w:val="center"/>
-            </w:pPr>
-            <w:r>
-              <w:t xml:space="preserve">NA</w:t>
-            </w:r>
-          </w:p>
-        </w:tc>
-      </w:tr>
-      <w:tr>
-        <w:tc>
-          <w:p/>
-        </w:tc>
-        <w:tc>
-          <w:p>
-            <w:pPr>
-              <w:pStyle w:val="Compact"/>
-              <w:jc w:val="center"/>
-            </w:pPr>
-            <w:r>
-              <w:t xml:space="preserve">Max. :7.900</w:t>
-            </w:r>
-          </w:p>
-        </w:tc>
-        <w:tc>
-          <w:p>
-            <w:pPr>
-              <w:pStyle w:val="Compact"/>
-              <w:jc w:val="center"/>
-            </w:pPr>
-            <w:r>
-              <w:t xml:space="preserve">Max. :4.400</w:t>
-            </w:r>
-          </w:p>
-        </w:tc>
-        <w:tc>
-          <w:p>
-            <w:pPr>
-              <w:pStyle w:val="Compact"/>
-              <w:jc w:val="center"/>
-            </w:pPr>
-            <w:r>
-              <w:t xml:space="preserve">Max. :6.900</w:t>
-            </w:r>
-          </w:p>
-        </w:tc>
-        <w:tc>
-          <w:p>
-            <w:pPr>
-              <w:pStyle w:val="Compact"/>
-              <w:jc w:val="center"/>
-            </w:pPr>
-            <w:r>
-              <w:t xml:space="preserve">Max. :2.500</w:t>
-            </w:r>
-          </w:p>
-        </w:tc>
-        <w:tc>
-          <w:p>
-            <w:pPr>
-              <w:pStyle w:val="Compact"/>
-              <w:jc w:val="center"/>
-            </w:pPr>
-            <w:r>
-              <w:t xml:space="preserve">NA</w:t>
-            </w:r>
-          </w:p>
         </w:tc>
       </w:tr>
     </w:tbl>
     <w:p>
       <w:pPr>
-        <w:pStyle w:val="BodyText"/>
-      </w:pPr>
-      <w:r>
-        <w:t xml:space="preserve"> </w:t>
-      </w:r>
-      <w:r>
-        <w:t xml:space="preserve">+ ## Tabla de manera manual</w:t>
-      </w:r>
+        <w:pStyle w:val="Ttulo1"/>
+        <w:numPr>
+          <w:numId w:val="1023"/>
+          <w:ilvl w:val="0"/>
+        </w:numPr>
+      </w:pPr>
+      <w:bookmarkStart w:id="40" w:name="creación-de-gráficas"/>
+      <w:r>
+        <w:t xml:space="preserve">CREACIÓN DE GRÁFICAS</w:t>
+      </w:r>
+      <w:bookmarkEnd w:id="40"/>
     </w:p>
     <w:p>
       <w:pPr>
-        <w:pStyle w:val="BodyText"/>
-      </w:pPr>
-      <w:r>
-        <w:t xml:space="preserve">|Sepal.Length</w:t>
-      </w:r>
+        <w:pStyle w:val="Ttulo1"/>
+      </w:pPr>
+      <w:bookmarkStart w:id="41" w:name="bibliografía"/>
+      <w:r>
+        <w:t xml:space="preserve">Bibliografía</w:t>
+      </w:r>
+      <w:bookmarkEnd w:id="41"/>
     </w:p>
     <w:p>
       <w:pPr>
-        <w:pStyle w:val="Ttulo1"/>
-      </w:pPr>
-      <w:bookmarkStart w:id="37" w:name="bibliografía"/>
-      <w:r>
-        <w:t xml:space="preserve">Bibliografía</w:t>
-      </w:r>
-      <w:bookmarkEnd w:id="37"/>
+        <w:pStyle w:val="FirstParagraph"/>
+      </w:pPr>
     </w:p>
-    <w:p>
-      <w:pPr>
-        <w:pStyle w:val="FirstParagraph"/>
-      </w:pPr>
-    </w:p>
-    <w:bookmarkStart w:id="40" w:name="refs"/>
-    <w:bookmarkStart w:id="38" w:name="ref-prieto2018que"/>
+    <w:bookmarkStart w:id="44" w:name="refs"/>
+    <w:bookmarkStart w:id="42" w:name="ref-prieto2018que"/>
     <w:p>
       <w:pPr>
         <w:pStyle w:val="Bibliography"/>
@@ -1827,8 +1925,8 @@
         <w:t xml:space="preserve">, 140–141.</w:t>
       </w:r>
     </w:p>
-    <w:bookmarkEnd w:id="38"/>
-    <w:bookmarkStart w:id="39" w:name="ref-rodriguez2016ciencia"/>
+    <w:bookmarkEnd w:id="42"/>
+    <w:bookmarkStart w:id="43" w:name="ref-rodriguez2016ciencia"/>
     <w:p>
       <w:pPr>
         <w:pStyle w:val="Bibliography"/>
@@ -1861,8 +1959,8 @@
         <w:t xml:space="preserve">, 83–92.</w:t>
       </w:r>
     </w:p>
-    <w:bookmarkEnd w:id="39"/>
-    <w:bookmarkEnd w:id="40"/>
+    <w:bookmarkEnd w:id="43"/>
+    <w:bookmarkEnd w:id="44"/>
     <w:sectPr>
       <w:headerReference w:type="default" r:id="rId9"/>
       <w:pgSz w:w="11906" w:h="16838"/>
@@ -3763,11 +3861,11 @@
       </w:pPr>
     </w:lvl>
   </w:abstractNum>
-  <w:abstractNum w:abstractNumId="99412">
+  <w:abstractNum w:abstractNumId="99413">
     <w:nsid w:val="47261bad"/>
     <w:multiLevelType w:val="multilevel"/>
     <w:lvl w:ilvl="0">
-      <w:start w:val="2"/>
+      <w:start w:val="3"/>
       <w:numFmt w:val="decimal"/>
       <w:lvlText w:val="%1."/>
       <w:lvlJc w:val="left"/>
@@ -3779,7 +3877,7 @@
       </w:pPr>
     </w:lvl>
     <w:lvl w:ilvl="1">
-      <w:start w:val="2"/>
+      <w:start w:val="3"/>
       <w:numFmt w:val="decimal"/>
       <w:lvlText w:val="%2."/>
       <w:lvlJc w:val="left"/>
@@ -3791,7 +3889,7 @@
       </w:pPr>
     </w:lvl>
     <w:lvl w:ilvl="2">
-      <w:start w:val="2"/>
+      <w:start w:val="3"/>
       <w:numFmt w:val="decimal"/>
       <w:lvlText w:val="%3."/>
       <w:lvlJc w:val="left"/>
@@ -3803,7 +3901,7 @@
       </w:pPr>
     </w:lvl>
     <w:lvl w:ilvl="3">
-      <w:start w:val="2"/>
+      <w:start w:val="3"/>
       <w:numFmt w:val="decimal"/>
       <w:lvlText w:val="%4."/>
       <w:lvlJc w:val="left"/>
@@ -3815,7 +3913,7 @@
       </w:pPr>
     </w:lvl>
     <w:lvl w:ilvl="4">
-      <w:start w:val="2"/>
+      <w:start w:val="3"/>
       <w:numFmt w:val="decimal"/>
       <w:lvlText w:val="%5."/>
       <w:lvlJc w:val="left"/>
@@ -3827,7 +3925,7 @@
       </w:pPr>
     </w:lvl>
     <w:lvl w:ilvl="5">
-      <w:start w:val="2"/>
+      <w:start w:val="3"/>
       <w:numFmt w:val="decimal"/>
       <w:lvlText w:val="%6."/>
       <w:lvlJc w:val="left"/>
@@ -3839,7 +3937,7 @@
       </w:pPr>
     </w:lvl>
     <w:lvl w:ilvl="6">
-      <w:start w:val="2"/>
+      <w:start w:val="3"/>
       <w:numFmt w:val="decimal"/>
       <w:lvlText w:val="%7."/>
       <w:lvlJc w:val="left"/>
@@ -3851,7 +3949,7 @@
       </w:pPr>
     </w:lvl>
     <w:lvl w:ilvl="7">
-      <w:start w:val="2"/>
+      <w:start w:val="3"/>
       <w:numFmt w:val="decimal"/>
       <w:lvlText w:val="%8."/>
       <w:lvlJc w:val="left"/>
@@ -3863,7 +3961,7 @@
       </w:pPr>
     </w:lvl>
     <w:lvl w:ilvl="8">
-      <w:start w:val="2"/>
+      <w:start w:val="3"/>
       <w:numFmt w:val="decimal"/>
       <w:lvlText w:val="%9."/>
       <w:lvlJc w:val="left"/>
@@ -3875,11 +3973,11 @@
       </w:pPr>
     </w:lvl>
   </w:abstractNum>
-  <w:abstractNum w:abstractNumId="99413">
+  <w:abstractNum w:abstractNumId="99414">
     <w:nsid w:val="b3cbbdee"/>
     <w:multiLevelType w:val="multilevel"/>
     <w:lvl w:ilvl="0">
-      <w:start w:val="3"/>
+      <w:start w:val="4"/>
       <w:numFmt w:val="decimal"/>
       <w:lvlText w:val="%1."/>
       <w:lvlJc w:val="left"/>
@@ -3891,7 +3989,7 @@
       </w:pPr>
     </w:lvl>
     <w:lvl w:ilvl="1">
-      <w:start w:val="3"/>
+      <w:start w:val="4"/>
       <w:numFmt w:val="decimal"/>
       <w:lvlText w:val="%2."/>
       <w:lvlJc w:val="left"/>
@@ -3903,7 +4001,7 @@
       </w:pPr>
     </w:lvl>
     <w:lvl w:ilvl="2">
-      <w:start w:val="3"/>
+      <w:start w:val="4"/>
       <w:numFmt w:val="decimal"/>
       <w:lvlText w:val="%3."/>
       <w:lvlJc w:val="left"/>
@@ -3915,7 +4013,7 @@
       </w:pPr>
     </w:lvl>
     <w:lvl w:ilvl="3">
-      <w:start w:val="3"/>
+      <w:start w:val="4"/>
       <w:numFmt w:val="decimal"/>
       <w:lvlText w:val="%4."/>
       <w:lvlJc w:val="left"/>
@@ -3927,7 +4025,7 @@
       </w:pPr>
     </w:lvl>
     <w:lvl w:ilvl="4">
-      <w:start w:val="3"/>
+      <w:start w:val="4"/>
       <w:numFmt w:val="decimal"/>
       <w:lvlText w:val="%5."/>
       <w:lvlJc w:val="left"/>
@@ -3939,7 +4037,7 @@
       </w:pPr>
     </w:lvl>
     <w:lvl w:ilvl="5">
-      <w:start w:val="3"/>
+      <w:start w:val="4"/>
       <w:numFmt w:val="decimal"/>
       <w:lvlText w:val="%6."/>
       <w:lvlJc w:val="left"/>
@@ -3951,7 +4049,7 @@
       </w:pPr>
     </w:lvl>
     <w:lvl w:ilvl="6">
-      <w:start w:val="3"/>
+      <w:start w:val="4"/>
       <w:numFmt w:val="decimal"/>
       <w:lvlText w:val="%7."/>
       <w:lvlJc w:val="left"/>
@@ -3963,7 +4061,7 @@
       </w:pPr>
     </w:lvl>
     <w:lvl w:ilvl="7">
-      <w:start w:val="3"/>
+      <w:start w:val="4"/>
       <w:numFmt w:val="decimal"/>
       <w:lvlText w:val="%8."/>
       <w:lvlJc w:val="left"/>
@@ -3975,7 +4073,7 @@
       </w:pPr>
     </w:lvl>
     <w:lvl w:ilvl="8">
-      <w:start w:val="3"/>
+      <w:start w:val="4"/>
       <w:numFmt w:val="decimal"/>
       <w:lvlText w:val="%9."/>
       <w:lvlJc w:val="left"/>
@@ -3987,11 +4085,11 @@
       </w:pPr>
     </w:lvl>
   </w:abstractNum>
-  <w:abstractNum w:abstractNumId="99414">
+  <w:abstractNum w:abstractNumId="99415">
     <w:nsid w:val="4fbe019a"/>
     <w:multiLevelType w:val="multilevel"/>
     <w:lvl w:ilvl="0">
-      <w:start w:val="4"/>
+      <w:start w:val="5"/>
       <w:numFmt w:val="decimal"/>
       <w:lvlText w:val="%1."/>
       <w:lvlJc w:val="left"/>
@@ -4003,7 +4101,7 @@
       </w:pPr>
     </w:lvl>
     <w:lvl w:ilvl="1">
-      <w:start w:val="4"/>
+      <w:start w:val="5"/>
       <w:numFmt w:val="decimal"/>
       <w:lvlText w:val="%2."/>
       <w:lvlJc w:val="left"/>
@@ -4015,7 +4113,7 @@
       </w:pPr>
     </w:lvl>
     <w:lvl w:ilvl="2">
-      <w:start w:val="4"/>
+      <w:start w:val="5"/>
       <w:numFmt w:val="decimal"/>
       <w:lvlText w:val="%3."/>
       <w:lvlJc w:val="left"/>
@@ -4027,7 +4125,7 @@
       </w:pPr>
     </w:lvl>
     <w:lvl w:ilvl="3">
-      <w:start w:val="4"/>
+      <w:start w:val="5"/>
       <w:numFmt w:val="decimal"/>
       <w:lvlText w:val="%4."/>
       <w:lvlJc w:val="left"/>
@@ -4039,7 +4137,7 @@
       </w:pPr>
     </w:lvl>
     <w:lvl w:ilvl="4">
-      <w:start w:val="4"/>
+      <w:start w:val="5"/>
       <w:numFmt w:val="decimal"/>
       <w:lvlText w:val="%5."/>
       <w:lvlJc w:val="left"/>
@@ -4051,7 +4149,7 @@
       </w:pPr>
     </w:lvl>
     <w:lvl w:ilvl="5">
-      <w:start w:val="4"/>
+      <w:start w:val="5"/>
       <w:numFmt w:val="decimal"/>
       <w:lvlText w:val="%6."/>
       <w:lvlJc w:val="left"/>
@@ -4063,7 +4161,7 @@
       </w:pPr>
     </w:lvl>
     <w:lvl w:ilvl="6">
-      <w:start w:val="4"/>
+      <w:start w:val="5"/>
       <w:numFmt w:val="decimal"/>
       <w:lvlText w:val="%7."/>
       <w:lvlJc w:val="left"/>
@@ -4075,7 +4173,7 @@
       </w:pPr>
     </w:lvl>
     <w:lvl w:ilvl="7">
-      <w:start w:val="4"/>
+      <w:start w:val="5"/>
       <w:numFmt w:val="decimal"/>
       <w:lvlText w:val="%8."/>
       <w:lvlJc w:val="left"/>
@@ -4087,7 +4185,7 @@
       </w:pPr>
     </w:lvl>
     <w:lvl w:ilvl="8">
-      <w:start w:val="4"/>
+      <w:start w:val="5"/>
       <w:numFmt w:val="decimal"/>
       <w:lvlText w:val="%9."/>
       <w:lvlJc w:val="left"/>
@@ -4099,11 +4197,11 @@
       </w:pPr>
     </w:lvl>
   </w:abstractNum>
-  <w:abstractNum w:abstractNumId="99415">
+  <w:abstractNum w:abstractNumId="99416">
     <w:nsid w:val="91a27d85"/>
     <w:multiLevelType w:val="multilevel"/>
     <w:lvl w:ilvl="0">
-      <w:start w:val="5"/>
+      <w:start w:val="6"/>
       <w:numFmt w:val="decimal"/>
       <w:lvlText w:val="%1."/>
       <w:lvlJc w:val="left"/>
@@ -4115,7 +4213,7 @@
       </w:pPr>
     </w:lvl>
     <w:lvl w:ilvl="1">
-      <w:start w:val="5"/>
+      <w:start w:val="6"/>
       <w:numFmt w:val="decimal"/>
       <w:lvlText w:val="%2."/>
       <w:lvlJc w:val="left"/>
@@ -4127,7 +4225,7 @@
       </w:pPr>
     </w:lvl>
     <w:lvl w:ilvl="2">
-      <w:start w:val="5"/>
+      <w:start w:val="6"/>
       <w:numFmt w:val="decimal"/>
       <w:lvlText w:val="%3."/>
       <w:lvlJc w:val="left"/>
@@ -4139,7 +4237,7 @@
       </w:pPr>
     </w:lvl>
     <w:lvl w:ilvl="3">
-      <w:start w:val="5"/>
+      <w:start w:val="6"/>
       <w:numFmt w:val="decimal"/>
       <w:lvlText w:val="%4."/>
       <w:lvlJc w:val="left"/>
@@ -4151,7 +4249,7 @@
       </w:pPr>
     </w:lvl>
     <w:lvl w:ilvl="4">
-      <w:start w:val="5"/>
+      <w:start w:val="6"/>
       <w:numFmt w:val="decimal"/>
       <w:lvlText w:val="%5."/>
       <w:lvlJc w:val="left"/>
@@ -4163,7 +4261,7 @@
       </w:pPr>
     </w:lvl>
     <w:lvl w:ilvl="5">
-      <w:start w:val="5"/>
+      <w:start w:val="6"/>
       <w:numFmt w:val="decimal"/>
       <w:lvlText w:val="%6."/>
       <w:lvlJc w:val="left"/>
@@ -4175,7 +4273,7 @@
       </w:pPr>
     </w:lvl>
     <w:lvl w:ilvl="6">
-      <w:start w:val="5"/>
+      <w:start w:val="6"/>
       <w:numFmt w:val="decimal"/>
       <w:lvlText w:val="%7."/>
       <w:lvlJc w:val="left"/>
@@ -4187,7 +4285,7 @@
       </w:pPr>
     </w:lvl>
     <w:lvl w:ilvl="7">
-      <w:start w:val="5"/>
+      <w:start w:val="6"/>
       <w:numFmt w:val="decimal"/>
       <w:lvlText w:val="%8."/>
       <w:lvlJc w:val="left"/>
@@ -4199,7 +4297,7 @@
       </w:pPr>
     </w:lvl>
     <w:lvl w:ilvl="8">
-      <w:start w:val="5"/>
+      <w:start w:val="6"/>
       <w:numFmt w:val="decimal"/>
       <w:lvlText w:val="%9."/>
       <w:lvlJc w:val="left"/>
@@ -4211,11 +4309,11 @@
       </w:pPr>
     </w:lvl>
   </w:abstractNum>
-  <w:abstractNum w:abstractNumId="99416">
+  <w:abstractNum w:abstractNumId="99417">
     <w:nsid w:val="615f1ed2"/>
     <w:multiLevelType w:val="multilevel"/>
     <w:lvl w:ilvl="0">
-      <w:start w:val="6"/>
+      <w:start w:val="7"/>
       <w:numFmt w:val="decimal"/>
       <w:lvlText w:val="%1."/>
       <w:lvlJc w:val="left"/>
@@ -4227,7 +4325,7 @@
       </w:pPr>
     </w:lvl>
     <w:lvl w:ilvl="1">
-      <w:start w:val="6"/>
+      <w:start w:val="7"/>
       <w:numFmt w:val="decimal"/>
       <w:lvlText w:val="%2."/>
       <w:lvlJc w:val="left"/>
@@ -4239,7 +4337,7 @@
       </w:pPr>
     </w:lvl>
     <w:lvl w:ilvl="2">
-      <w:start w:val="6"/>
+      <w:start w:val="7"/>
       <w:numFmt w:val="decimal"/>
       <w:lvlText w:val="%3."/>
       <w:lvlJc w:val="left"/>
@@ -4251,7 +4349,7 @@
       </w:pPr>
     </w:lvl>
     <w:lvl w:ilvl="3">
-      <w:start w:val="6"/>
+      <w:start w:val="7"/>
       <w:numFmt w:val="decimal"/>
       <w:lvlText w:val="%4."/>
       <w:lvlJc w:val="left"/>
@@ -4263,7 +4361,7 @@
       </w:pPr>
     </w:lvl>
     <w:lvl w:ilvl="4">
-      <w:start w:val="6"/>
+      <w:start w:val="7"/>
       <w:numFmt w:val="decimal"/>
       <w:lvlText w:val="%5."/>
       <w:lvlJc w:val="left"/>
@@ -4275,7 +4373,7 @@
       </w:pPr>
     </w:lvl>
     <w:lvl w:ilvl="5">
-      <w:start w:val="6"/>
+      <w:start w:val="7"/>
       <w:numFmt w:val="decimal"/>
       <w:lvlText w:val="%6."/>
       <w:lvlJc w:val="left"/>
@@ -4287,7 +4385,7 @@
       </w:pPr>
     </w:lvl>
     <w:lvl w:ilvl="6">
-      <w:start w:val="6"/>
+      <w:start w:val="7"/>
       <w:numFmt w:val="decimal"/>
       <w:lvlText w:val="%7."/>
       <w:lvlJc w:val="left"/>
@@ -4299,7 +4397,7 @@
       </w:pPr>
     </w:lvl>
     <w:lvl w:ilvl="7">
-      <w:start w:val="6"/>
+      <w:start w:val="7"/>
       <w:numFmt w:val="decimal"/>
       <w:lvlText w:val="%8."/>
       <w:lvlJc w:val="left"/>
@@ -4311,7 +4409,7 @@
       </w:pPr>
     </w:lvl>
     <w:lvl w:ilvl="8">
-      <w:start w:val="6"/>
+      <w:start w:val="7"/>
       <w:numFmt w:val="decimal"/>
       <w:lvlText w:val="%9."/>
       <w:lvlJc w:val="left"/>
@@ -4323,11 +4421,11 @@
       </w:pPr>
     </w:lvl>
   </w:abstractNum>
-  <w:abstractNum w:abstractNumId="99417">
+  <w:abstractNum w:abstractNumId="99412">
     <w:nsid w:val="238d8174"/>
     <w:multiLevelType w:val="multilevel"/>
     <w:lvl w:ilvl="0">
-      <w:start w:val="7"/>
+      <w:start w:val="2"/>
       <w:numFmt w:val="decimal"/>
       <w:lvlText w:val="%1."/>
       <w:lvlJc w:val="left"/>
@@ -4339,7 +4437,7 @@
       </w:pPr>
     </w:lvl>
     <w:lvl w:ilvl="1">
-      <w:start w:val="7"/>
+      <w:start w:val="2"/>
       <w:numFmt w:val="decimal"/>
       <w:lvlText w:val="%2."/>
       <w:lvlJc w:val="left"/>
@@ -4351,7 +4449,7 @@
       </w:pPr>
     </w:lvl>
     <w:lvl w:ilvl="2">
-      <w:start w:val="7"/>
+      <w:start w:val="2"/>
       <w:numFmt w:val="decimal"/>
       <w:lvlText w:val="%3."/>
       <w:lvlJc w:val="left"/>
@@ -4363,7 +4461,7 @@
       </w:pPr>
     </w:lvl>
     <w:lvl w:ilvl="3">
-      <w:start w:val="7"/>
+      <w:start w:val="2"/>
       <w:numFmt w:val="decimal"/>
       <w:lvlText w:val="%4."/>
       <w:lvlJc w:val="left"/>
@@ -4375,7 +4473,7 @@
       </w:pPr>
     </w:lvl>
     <w:lvl w:ilvl="4">
-      <w:start w:val="7"/>
+      <w:start w:val="2"/>
       <w:numFmt w:val="decimal"/>
       <w:lvlText w:val="%5."/>
       <w:lvlJc w:val="left"/>
@@ -4387,7 +4485,7 @@
       </w:pPr>
     </w:lvl>
     <w:lvl w:ilvl="5">
-      <w:start w:val="7"/>
+      <w:start w:val="2"/>
       <w:numFmt w:val="decimal"/>
       <w:lvlText w:val="%6."/>
       <w:lvlJc w:val="left"/>
@@ -4399,7 +4497,7 @@
       </w:pPr>
     </w:lvl>
     <w:lvl w:ilvl="6">
-      <w:start w:val="7"/>
+      <w:start w:val="2"/>
       <w:numFmt w:val="decimal"/>
       <w:lvlText w:val="%7."/>
       <w:lvlJc w:val="left"/>
@@ -4411,7 +4509,7 @@
       </w:pPr>
     </w:lvl>
     <w:lvl w:ilvl="7">
-      <w:start w:val="7"/>
+      <w:start w:val="2"/>
       <w:numFmt w:val="decimal"/>
       <w:lvlText w:val="%8."/>
       <w:lvlJc w:val="left"/>
@@ -4423,7 +4521,7 @@
       </w:pPr>
     </w:lvl>
     <w:lvl w:ilvl="8">
-      <w:start w:val="7"/>
+      <w:start w:val="2"/>
       <w:numFmt w:val="decimal"/>
       <w:lvlText w:val="%9."/>
       <w:lvlJc w:val="left"/>
@@ -4965,34 +5063,7 @@
     </w:lvlOverride>
   </w:num>
   <w:num w:numId="1003">
-    <w:abstractNumId w:val="99412"/>
-    <w:lvlOverride w:ilvl="0">
-      <w:startOverride w:val="2"/>
-    </w:lvlOverride>
-    <w:lvlOverride w:ilvl="1">
-      <w:startOverride w:val="2"/>
-    </w:lvlOverride>
-    <w:lvlOverride w:ilvl="2">
-      <w:startOverride w:val="2"/>
-    </w:lvlOverride>
-    <w:lvlOverride w:ilvl="3">
-      <w:startOverride w:val="2"/>
-    </w:lvlOverride>
-    <w:lvlOverride w:ilvl="4">
-      <w:startOverride w:val="2"/>
-    </w:lvlOverride>
-    <w:lvlOverride w:ilvl="5">
-      <w:startOverride w:val="2"/>
-    </w:lvlOverride>
-    <w:lvlOverride w:ilvl="6">
-      <w:startOverride w:val="2"/>
-    </w:lvlOverride>
-    <w:lvlOverride w:ilvl="7">
-      <w:startOverride w:val="2"/>
-    </w:lvlOverride>
-    <w:lvlOverride w:ilvl="8">
-      <w:startOverride w:val="2"/>
-    </w:lvlOverride>
+    <w:abstractNumId w:val="991"/>
   </w:num>
   <w:num w:numId="1004">
     <w:abstractNumId w:val="99413"/>
@@ -5343,6 +5414,12 @@
     <w:abstractNumId w:val="991"/>
   </w:num>
   <w:num w:numId="1021">
+    <w:abstractNumId w:val="991"/>
+  </w:num>
+  <w:num w:numId="1022">
+    <w:abstractNumId w:val="991"/>
+  </w:num>
+  <w:num w:numId="1023">
     <w:abstractNumId w:val="991"/>
   </w:num>
 </w:numbering>

</xml_diff>

<commit_message>
Cmabio el template. Pero hay problemas con la justificación de los Scripts Grafico
</commit_message>
<xml_diff>
--- a/MyProgramacionTemplate.docx
+++ b/MyProgramacionTemplate.docx
@@ -339,6 +339,12 @@
           <w:t xml:space="preserve">https://happygitwithr.com/hello-git.html</w:t>
         </w:r>
       </w:hyperlink>
+      <w:r>
+        <w:br/>
+      </w:r>
+      <w:r>
+        <w:t xml:space="preserve">###</w:t>
+      </w:r>
     </w:p>
     <w:p>
       <w:pPr>
@@ -1512,9 +1518,9 @@
           <w:ilvl w:val="1"/>
         </w:numPr>
       </w:pPr>
-      <w:bookmarkStart w:id="43" w:name="tabla-con-la-función-knitrkable"/>
-      <w:r>
-        <w:t xml:space="preserve">Tabla con la función Knitr::kable</w:t>
+      <w:bookmarkStart w:id="43" w:name="tabla-con-el-paquete-flextable"/>
+      <w:r>
+        <w:t xml:space="preserve">Tabla con el paquete flextable</w:t>
       </w:r>
       <w:bookmarkEnd w:id="43"/>
     </w:p>
@@ -1526,7 +1532,7 @@
         <w:rPr>
           <w:rStyle w:val="CommentTok"/>
         </w:rPr>
-        <w:t xml:space="preserve"># Se creará una tabla con los principales datos estadísticos de la base de</w:t>
+        <w:t xml:space="preserve"># Se creará una tabla con los tamaños medios de los sépalos y pétalos en función de especies</w:t>
       </w:r>
       <w:r>
         <w:br/>
@@ -1553,16 +1559,247 @@
         <w:rPr>
           <w:rStyle w:val="NormalTok"/>
         </w:rPr>
+        <w:t xml:space="preserve">(flextable) </w:t>
+      </w:r>
+      <w:r>
+        <w:rPr>
+          <w:rStyle w:val="CommentTok"/>
+        </w:rPr>
+        <w:t xml:space="preserve"># Necesario para generar la tabla </w:t>
+      </w:r>
+      <w:r>
+        <w:br/>
+      </w:r>
+      <w:r>
+        <w:rPr>
+          <w:rStyle w:val="KeywordTok"/>
+        </w:rPr>
+        <w:t xml:space="preserve">library</w:t>
+      </w:r>
+      <w:r>
+        <w:rPr>
+          <w:rStyle w:val="NormalTok"/>
+        </w:rPr>
         <w:t xml:space="preserve">(plyr)</w:t>
       </w:r>
       <w:r>
         <w:br/>
       </w:r>
       <w:r>
+        <w:br/>
+      </w:r>
+      <w:r>
         <w:rPr>
           <w:rStyle w:val="CommentTok"/>
         </w:rPr>
-        <w:t xml:space="preserve">#kable Permite generar tablas sobre data.frames</w:t>
+        <w:t xml:space="preserve">#se preparan los datos para su posterior explotación </w:t>
+      </w:r>
+      <w:r>
+        <w:br/>
+      </w:r>
+      <w:r>
+        <w:rPr>
+          <w:rStyle w:val="NormalTok"/>
+        </w:rPr>
+        <w:t xml:space="preserve">datos.tabla &lt;-</w:t>
+      </w:r>
+      <w:r>
+        <w:rPr>
+          <w:rStyle w:val="StringTok"/>
+        </w:rPr>
+        <w:t xml:space="preserve"> </w:t>
+      </w:r>
+      <w:r>
+        <w:rPr>
+          <w:rStyle w:val="KeywordTok"/>
+        </w:rPr>
+        <w:t xml:space="preserve">ddply</w:t>
+      </w:r>
+      <w:r>
+        <w:rPr>
+          <w:rStyle w:val="NormalTok"/>
+        </w:rPr>
+        <w:t xml:space="preserve">(iris, .(Species), summarize,</w:t>
+      </w:r>
+      <w:r>
+        <w:br/>
+      </w:r>
+      <w:r>
+        <w:rPr>
+          <w:rStyle w:val="NormalTok"/>
+        </w:rPr>
+        <w:t xml:space="preserve">                    </w:t>
+      </w:r>
+      <w:r>
+        <w:rPr>
+          <w:rStyle w:val="StringTok"/>
+        </w:rPr>
+        <w:t xml:space="preserve">"Anchura Pétalo"</w:t>
+      </w:r>
+      <w:r>
+        <w:rPr>
+          <w:rStyle w:val="NormalTok"/>
+        </w:rPr>
+        <w:t xml:space="preserve">=</w:t>
+      </w:r>
+      <w:r>
+        <w:rPr>
+          <w:rStyle w:val="StringTok"/>
+        </w:rPr>
+        <w:t xml:space="preserve"> </w:t>
+      </w:r>
+      <w:r>
+        <w:rPr>
+          <w:rStyle w:val="KeywordTok"/>
+        </w:rPr>
+        <w:t xml:space="preserve">mean</w:t>
+      </w:r>
+      <w:r>
+        <w:rPr>
+          <w:rStyle w:val="NormalTok"/>
+        </w:rPr>
+        <w:t xml:space="preserve">(Petal.Width),</w:t>
+      </w:r>
+      <w:r>
+        <w:br/>
+      </w:r>
+      <w:r>
+        <w:rPr>
+          <w:rStyle w:val="NormalTok"/>
+        </w:rPr>
+        <w:t xml:space="preserve">                    </w:t>
+      </w:r>
+      <w:r>
+        <w:rPr>
+          <w:rStyle w:val="StringTok"/>
+        </w:rPr>
+        <w:t xml:space="preserve">"Largo Pétalo"</w:t>
+      </w:r>
+      <w:r>
+        <w:rPr>
+          <w:rStyle w:val="NormalTok"/>
+        </w:rPr>
+        <w:t xml:space="preserve">=</w:t>
+      </w:r>
+      <w:r>
+        <w:rPr>
+          <w:rStyle w:val="StringTok"/>
+        </w:rPr>
+        <w:t xml:space="preserve"> </w:t>
+      </w:r>
+      <w:r>
+        <w:rPr>
+          <w:rStyle w:val="KeywordTok"/>
+        </w:rPr>
+        <w:t xml:space="preserve">mean</w:t>
+      </w:r>
+      <w:r>
+        <w:rPr>
+          <w:rStyle w:val="NormalTok"/>
+        </w:rPr>
+        <w:t xml:space="preserve">(Petal.Length),</w:t>
+      </w:r>
+      <w:r>
+        <w:br/>
+      </w:r>
+      <w:r>
+        <w:rPr>
+          <w:rStyle w:val="NormalTok"/>
+        </w:rPr>
+        <w:t xml:space="preserve">                    </w:t>
+      </w:r>
+      <w:r>
+        <w:rPr>
+          <w:rStyle w:val="StringTok"/>
+        </w:rPr>
+        <w:t xml:space="preserve">"Anchura Sépalo"</w:t>
+      </w:r>
+      <w:r>
+        <w:rPr>
+          <w:rStyle w:val="NormalTok"/>
+        </w:rPr>
+        <w:t xml:space="preserve">=</w:t>
+      </w:r>
+      <w:r>
+        <w:rPr>
+          <w:rStyle w:val="StringTok"/>
+        </w:rPr>
+        <w:t xml:space="preserve"> </w:t>
+      </w:r>
+      <w:r>
+        <w:rPr>
+          <w:rStyle w:val="KeywordTok"/>
+        </w:rPr>
+        <w:t xml:space="preserve">mean</w:t>
+      </w:r>
+      <w:r>
+        <w:rPr>
+          <w:rStyle w:val="NormalTok"/>
+        </w:rPr>
+        <w:t xml:space="preserve">(Sepal.Width),</w:t>
+      </w:r>
+      <w:r>
+        <w:br/>
+      </w:r>
+      <w:r>
+        <w:rPr>
+          <w:rStyle w:val="NormalTok"/>
+        </w:rPr>
+        <w:t xml:space="preserve">                    </w:t>
+      </w:r>
+      <w:r>
+        <w:rPr>
+          <w:rStyle w:val="StringTok"/>
+        </w:rPr>
+        <w:t xml:space="preserve">"Largo Sépalo"</w:t>
+      </w:r>
+      <w:r>
+        <w:rPr>
+          <w:rStyle w:val="NormalTok"/>
+        </w:rPr>
+        <w:t xml:space="preserve"> =</w:t>
+      </w:r>
+      <w:r>
+        <w:rPr>
+          <w:rStyle w:val="StringTok"/>
+        </w:rPr>
+        <w:t xml:space="preserve"> </w:t>
+      </w:r>
+      <w:r>
+        <w:rPr>
+          <w:rStyle w:val="KeywordTok"/>
+        </w:rPr>
+        <w:t xml:space="preserve">mean</w:t>
+      </w:r>
+      <w:r>
+        <w:rPr>
+          <w:rStyle w:val="NormalTok"/>
+        </w:rPr>
+        <w:t xml:space="preserve">(Sepal.Length))</w:t>
+      </w:r>
+      <w:r>
+        <w:br/>
+      </w:r>
+      <w:r>
+        <w:br/>
+      </w:r>
+      <w:r>
+        <w:rPr>
+          <w:rStyle w:val="CommentTok"/>
+        </w:rPr>
+        <w:t xml:space="preserve">## Plot de la tabla</w:t>
+      </w:r>
+      <w:r>
+        <w:br/>
+      </w:r>
+      <w:r>
+        <w:br/>
+      </w:r>
+      <w:r>
+        <w:rPr>
+          <w:rStyle w:val="CommentTok"/>
+        </w:rPr>
+        <w:t xml:space="preserve">#Genera la tabla con los datos del data.frame creado</w:t>
       </w:r>
       <w:r>
         <w:br/>
@@ -1581,308 +1818,393 @@
       </w:r>
       <w:r>
         <w:rPr>
-          <w:rStyle w:val="NormalTok"/>
-        </w:rPr>
-        <w:t xml:space="preserve">knitr</w:t>
-      </w:r>
-      <w:r>
-        <w:rPr>
-          <w:rStyle w:val="OperatorTok"/>
-        </w:rPr>
-        <w:t xml:space="preserve">::</w:t>
-      </w:r>
-      <w:r>
-        <w:rPr>
           <w:rStyle w:val="KeywordTok"/>
         </w:rPr>
-        <w:t xml:space="preserve">kable</w:t>
-      </w:r>
-      <w:r>
-        <w:rPr>
-          <w:rStyle w:val="NormalTok"/>
-        </w:rPr>
-        <w:t xml:space="preserve">((</w:t>
+        <w:t xml:space="preserve">flextable</w:t>
+      </w:r>
+      <w:r>
+        <w:rPr>
+          <w:rStyle w:val="NormalTok"/>
+        </w:rPr>
+        <w:t xml:space="preserve">(datos.tabla)</w:t>
+      </w:r>
+      <w:r>
+        <w:br/>
+      </w:r>
+      <w:r>
+        <w:br/>
+      </w:r>
+      <w:r>
+        <w:rPr>
+          <w:rStyle w:val="CommentTok"/>
+        </w:rPr>
+        <w:t xml:space="preserve">#Pone en negrita el nombre de las columnas</w:t>
+      </w:r>
+      <w:r>
+        <w:br/>
+      </w:r>
+      <w:r>
+        <w:rPr>
+          <w:rStyle w:val="NormalTok"/>
+        </w:rPr>
+        <w:t xml:space="preserve">tabla &lt;-</w:t>
+      </w:r>
+      <w:r>
+        <w:rPr>
+          <w:rStyle w:val="StringTok"/>
+        </w:rPr>
+        <w:t xml:space="preserve"> </w:t>
       </w:r>
       <w:r>
         <w:rPr>
           <w:rStyle w:val="KeywordTok"/>
         </w:rPr>
-        <w:t xml:space="preserve">ddply</w:t>
-      </w:r>
-      <w:r>
-        <w:rPr>
-          <w:rStyle w:val="NormalTok"/>
-        </w:rPr>
-        <w:t xml:space="preserve">(iris, .(Species), summarize,</w:t>
-      </w:r>
-      <w:r>
-        <w:br/>
-      </w:r>
-      <w:r>
-        <w:rPr>
-          <w:rStyle w:val="NormalTok"/>
-        </w:rPr>
-        <w:t xml:space="preserve">                    </w:t>
+        <w:t xml:space="preserve">bold</w:t>
+      </w:r>
+      <w:r>
+        <w:rPr>
+          <w:rStyle w:val="NormalTok"/>
+        </w:rPr>
+        <w:t xml:space="preserve">(tabla, </w:t>
+      </w:r>
+      <w:r>
+        <w:rPr>
+          <w:rStyle w:val="DataTypeTok"/>
+        </w:rPr>
+        <w:t xml:space="preserve">part =</w:t>
+      </w:r>
+      <w:r>
+        <w:rPr>
+          <w:rStyle w:val="NormalTok"/>
+        </w:rPr>
+        <w:t xml:space="preserve"> </w:t>
       </w:r>
       <w:r>
         <w:rPr>
           <w:rStyle w:val="StringTok"/>
         </w:rPr>
-        <w:t xml:space="preserve">"Anchura Pétalo"</w:t>
-      </w:r>
-      <w:r>
-        <w:rPr>
-          <w:rStyle w:val="NormalTok"/>
-        </w:rPr>
-        <w:t xml:space="preserve">=</w:t>
+        <w:t xml:space="preserve">"header"</w:t>
+      </w:r>
+      <w:r>
+        <w:rPr>
+          <w:rStyle w:val="NormalTok"/>
+        </w:rPr>
+        <w:t xml:space="preserve">)   </w:t>
+      </w:r>
+      <w:r>
+        <w:br/>
+      </w:r>
+      <w:r>
+        <w:br/>
+      </w:r>
+      <w:r>
+        <w:rPr>
+          <w:rStyle w:val="CommentTok"/>
+        </w:rPr>
+        <w:t xml:space="preserve">#Añade encabezados</w:t>
+      </w:r>
+      <w:r>
+        <w:br/>
+      </w:r>
+      <w:r>
+        <w:rPr>
+          <w:rStyle w:val="NormalTok"/>
+        </w:rPr>
+        <w:t xml:space="preserve">tabla &lt;-</w:t>
       </w:r>
       <w:r>
         <w:rPr>
           <w:rStyle w:val="StringTok"/>
         </w:rPr>
+        <w:t xml:space="preserve">  </w:t>
+      </w:r>
+      <w:r>
+        <w:rPr>
+          <w:rStyle w:val="KeywordTok"/>
+        </w:rPr>
+        <w:t xml:space="preserve">add_header_lines</w:t>
+      </w:r>
+      <w:r>
+        <w:rPr>
+          <w:rStyle w:val="NormalTok"/>
+        </w:rPr>
+        <w:t xml:space="preserve">(tabla, </w:t>
+      </w:r>
+      <w:r>
+        <w:rPr>
+          <w:rStyle w:val="DataTypeTok"/>
+        </w:rPr>
+        <w:t xml:space="preserve">values =</w:t>
+      </w:r>
+      <w:r>
+        <w:rPr>
+          <w:rStyle w:val="NormalTok"/>
+        </w:rPr>
         <w:t xml:space="preserve"> </w:t>
       </w:r>
       <w:r>
         <w:rPr>
           <w:rStyle w:val="KeywordTok"/>
         </w:rPr>
-        <w:t xml:space="preserve">mean</w:t>
-      </w:r>
-      <w:r>
-        <w:rPr>
-          <w:rStyle w:val="NormalTok"/>
-        </w:rPr>
-        <w:t xml:space="preserve">(Petal.Width),</w:t>
-      </w:r>
-      <w:r>
-        <w:br/>
-      </w:r>
-      <w:r>
-        <w:rPr>
-          <w:rStyle w:val="NormalTok"/>
-        </w:rPr>
-        <w:t xml:space="preserve">                    </w:t>
+        <w:t xml:space="preserve">c</w:t>
+      </w:r>
+      <w:r>
+        <w:rPr>
+          <w:rStyle w:val="NormalTok"/>
+        </w:rPr>
+        <w:t xml:space="preserve">(</w:t>
       </w:r>
       <w:r>
         <w:rPr>
           <w:rStyle w:val="StringTok"/>
         </w:rPr>
-        <w:t xml:space="preserve">"Largo Pétalo"</w:t>
-      </w:r>
-      <w:r>
-        <w:rPr>
-          <w:rStyle w:val="NormalTok"/>
-        </w:rPr>
-        <w:t xml:space="preserve">=</w:t>
+        <w:t xml:space="preserve">"Dimensiones medias del sépalo</w:t>
+      </w:r>
+      <w:r>
+        <w:br/>
       </w:r>
       <w:r>
         <w:rPr>
           <w:rStyle w:val="StringTok"/>
         </w:rPr>
+        <w:t xml:space="preserve">                                             y pétalo por especies"</w:t>
+      </w:r>
+      <w:r>
+        <w:rPr>
+          <w:rStyle w:val="NormalTok"/>
+        </w:rPr>
+        <w:t xml:space="preserve">, </w:t>
+      </w:r>
+      <w:r>
+        <w:rPr>
+          <w:rStyle w:val="StringTok"/>
+        </w:rPr>
+        <w:t xml:space="preserve">"BBDD Iris (R)"</w:t>
+      </w:r>
+      <w:r>
+        <w:rPr>
+          <w:rStyle w:val="NormalTok"/>
+        </w:rPr>
+        <w:t xml:space="preserve">)) </w:t>
+      </w:r>
+      <w:r>
+        <w:br/>
+      </w:r>
+      <w:r>
+        <w:rPr>
+          <w:rStyle w:val="CommentTok"/>
+        </w:rPr>
+        <w:t xml:space="preserve">#Estilo que se quiere aplicar a la tabla</w:t>
+      </w:r>
+      <w:r>
+        <w:br/>
+      </w:r>
+      <w:r>
+        <w:rPr>
+          <w:rStyle w:val="NormalTok"/>
+        </w:rPr>
+        <w:t xml:space="preserve">tabla &lt;-</w:t>
+      </w:r>
+      <w:r>
+        <w:rPr>
+          <w:rStyle w:val="StringTok"/>
+        </w:rPr>
         <w:t xml:space="preserve"> </w:t>
       </w:r>
       <w:r>
         <w:rPr>
           <w:rStyle w:val="KeywordTok"/>
         </w:rPr>
-        <w:t xml:space="preserve">mean</w:t>
-      </w:r>
-      <w:r>
-        <w:rPr>
-          <w:rStyle w:val="NormalTok"/>
-        </w:rPr>
-        <w:t xml:space="preserve">(Petal.Length),</w:t>
-      </w:r>
-      <w:r>
-        <w:br/>
-      </w:r>
-      <w:r>
-        <w:rPr>
-          <w:rStyle w:val="NormalTok"/>
-        </w:rPr>
-        <w:t xml:space="preserve">                    </w:t>
-      </w:r>
-      <w:r>
-        <w:rPr>
-          <w:rStyle w:val="StringTok"/>
-        </w:rPr>
-        <w:t xml:space="preserve">"Anchura Sépalo"</w:t>
-      </w:r>
-      <w:r>
-        <w:rPr>
-          <w:rStyle w:val="NormalTok"/>
-        </w:rPr>
-        <w:t xml:space="preserve">=</w:t>
-      </w:r>
-      <w:r>
-        <w:rPr>
-          <w:rStyle w:val="StringTok"/>
-        </w:rPr>
-        <w:t xml:space="preserve"> </w:t>
-      </w:r>
-      <w:r>
-        <w:rPr>
-          <w:rStyle w:val="KeywordTok"/>
-        </w:rPr>
-        <w:t xml:space="preserve">mean</w:t>
-      </w:r>
-      <w:r>
-        <w:rPr>
-          <w:rStyle w:val="NormalTok"/>
-        </w:rPr>
-        <w:t xml:space="preserve">(Sepal.Width),</w:t>
-      </w:r>
-      <w:r>
-        <w:br/>
-      </w:r>
-      <w:r>
-        <w:rPr>
-          <w:rStyle w:val="NormalTok"/>
-        </w:rPr>
-        <w:t xml:space="preserve">                    </w:t>
-      </w:r>
-      <w:r>
-        <w:rPr>
-          <w:rStyle w:val="StringTok"/>
-        </w:rPr>
-        <w:t xml:space="preserve">"Largo Sépalo"</w:t>
-      </w:r>
-      <w:r>
-        <w:rPr>
-          <w:rStyle w:val="NormalTok"/>
-        </w:rPr>
-        <w:t xml:space="preserve"> =</w:t>
-      </w:r>
-      <w:r>
-        <w:rPr>
-          <w:rStyle w:val="StringTok"/>
-        </w:rPr>
-        <w:t xml:space="preserve"> </w:t>
-      </w:r>
-      <w:r>
-        <w:rPr>
-          <w:rStyle w:val="KeywordTok"/>
-        </w:rPr>
-        <w:t xml:space="preserve">mean</w:t>
-      </w:r>
-      <w:r>
-        <w:rPr>
-          <w:rStyle w:val="NormalTok"/>
-        </w:rPr>
-        <w:t xml:space="preserve">(Sepal.Length)</w:t>
-      </w:r>
-      <w:r>
-        <w:br/>
-      </w:r>
-      <w:r>
-        <w:rPr>
-          <w:rStyle w:val="NormalTok"/>
-        </w:rPr>
-        <w:t xml:space="preserve">                                          )), </w:t>
-      </w:r>
-      <w:r>
-        <w:rPr>
-          <w:rStyle w:val="DataTypeTok"/>
-        </w:rPr>
-        <w:t xml:space="preserve">align=</w:t>
-      </w:r>
-      <w:r>
-        <w:rPr>
-          <w:rStyle w:val="StringTok"/>
-        </w:rPr>
-        <w:t xml:space="preserve">'c'</w:t>
-      </w:r>
-      <w:r>
-        <w:rPr>
-          <w:rStyle w:val="NormalTok"/>
-        </w:rPr>
-        <w:t xml:space="preserve">,  </w:t>
-      </w:r>
-      <w:r>
-        <w:br/>
-      </w:r>
-      <w:r>
-        <w:rPr>
-          <w:rStyle w:val="NormalTok"/>
-        </w:rPr>
-        <w:t xml:space="preserve">             </w:t>
-      </w:r>
-      <w:r>
-        <w:rPr>
-          <w:rStyle w:val="DataTypeTok"/>
-        </w:rPr>
-        <w:t xml:space="preserve">caption=</w:t>
-      </w:r>
-      <w:r>
-        <w:rPr>
-          <w:rStyle w:val="StringTok"/>
-        </w:rPr>
-        <w:t xml:space="preserve">"Largo y ancho medio de los pétalos y </w:t>
-      </w:r>
-      <w:r>
-        <w:br/>
-      </w:r>
-      <w:r>
-        <w:rPr>
-          <w:rStyle w:val="StringTok"/>
-        </w:rPr>
-        <w:t xml:space="preserve">             sépalos por especies"</w:t>
-      </w:r>
-      <w:r>
-        <w:rPr>
-          <w:rStyle w:val="NormalTok"/>
-        </w:rPr>
-        <w:t xml:space="preserve">) </w:t>
-      </w:r>
-      <w:r>
-        <w:br/>
-      </w:r>
-      <w:r>
-        <w:rPr>
-          <w:rStyle w:val="NormalTok"/>
-        </w:rPr>
-        <w:t xml:space="preserve">tabla</w:t>
+        <w:t xml:space="preserve">theme_box</w:t>
+      </w:r>
+      <w:r>
+        <w:rPr>
+          <w:rStyle w:val="NormalTok"/>
+        </w:rPr>
+        <w:t xml:space="preserve">(tabla)</w:t>
+      </w:r>
+      <w:r>
+        <w:br/>
+      </w:r>
+      <w:r>
+        <w:br/>
+      </w:r>
+      <w:r>
+        <w:rPr>
+          <w:rStyle w:val="CommentTok"/>
+        </w:rPr>
+        <w:t xml:space="preserve">#Muestra la tabla</w:t>
+      </w:r>
+      <w:r>
+        <w:br/>
+      </w:r>
+      <w:r>
+        <w:rPr>
+          <w:rStyle w:val="NormalTok"/>
+        </w:rPr>
+        <w:t xml:space="preserve">tabla </w:t>
       </w:r>
     </w:p>
     <w:p>
       <w:pPr>
-        <w:pStyle w:val="TableCaption"/>
-      </w:pPr>
-      <w:r>
-        <w:t xml:space="preserve">Largo y ancho medio de los pétalos y</w:t>
+        <w:pStyle w:val="FirstParagraph"/>
+      </w:pPr>
+      <w:r>
+        <w:br/>
+      </w:r>
+      <w:r>
+        <w:br/>
       </w:r>
       <w:r>
         <w:t xml:space="preserve"> </w:t>
       </w:r>
       <w:r>
-        <w:t xml:space="preserve">sépalos por especies</w:t>
+        <w:t xml:space="preserve"> </w:t>
+      </w:r>
+      <w:r>
+        <w:br/>
+      </w:r>
+      <w:r>
+        <w:br/>
       </w:r>
     </w:p>
-    <w:tbl>
+    <w:tbl xmlns:w="http://schemas.openxmlformats.org/wordprocessingml/2006/main" xmlns:r="http://schemas.openxmlformats.org/officeDocument/2006/relationships" xmlns:w14="http://schemas.microsoft.com/office/word/2010/wordml" xmlns:wp="http://schemas.openxmlformats.org/drawingml/2006/wordprocessingDrawing" xmlns:a="http://schemas.openxmlformats.org/drawingml/2006/main" xmlns:pic="http://schemas.openxmlformats.org/drawingml/2006/picture">
       <w:tblPr>
-        <w:tblStyle w:val="Table"/>
-        <w:tblW w:type="pct" w:w="0.0"/>
-        <w:tblLook w:firstRow="1"/>
-        <w:tblCaption w:val="Largo y ancho medio de los pétalos y sépalos por especies"/>
+        <w:tblLayout w:type="fixed"/>
+        <w:jc w:val="center"/>
       </w:tblPr>
-      <w:tblGrid/>
+      <w:tblGrid>
+        <w:gridCol w:w="1080"/>
+        <w:gridCol w:w="1080"/>
+        <w:gridCol w:w="1080"/>
+        <w:gridCol w:w="1080"/>
+        <w:gridCol w:w="1080"/>
+      </w:tblGrid>
       <w:tr>
         <w:trPr>
-          <w:cnfStyle w:firstRow="1"/>
+          <w:cantSplit/>
+          <w:trHeight w:val="360" w:hRule="auto"/>
+          <w:tblHeader/>
+        </w:trPr>
+        <w:tc>
+          <w:tcPr>
+            <w:gridSpan w:val="5"/>
+            <w:tcBorders>
+              <w:bottom w:val="single" w:sz="8" w:space="0" w:color="666666"/>
+              <w:top w:val="single" w:sz="8" w:space="0" w:color="666666"/>
+              <w:left w:val="single" w:sz="8" w:space="0" w:color="666666"/>
+              <w:right w:val="single" w:sz="8" w:space="0" w:color="666666"/>
+            </w:tcBorders>
+            <w:shd w:val="clear" w:color="auto" w:fill="FFFFFF"/>
+            <w:tcMar>
+              <w:top w:w="0" w:type="dxa"/>
+              <w:bottom w:w="0" w:type="dxa"/>
+              <w:left w:w="0" w:type="dxa"/>
+              <w:right w:w="0" w:type="dxa"/>
+            </w:tcMar>
+            <w:vAlign w:val="center"/>
+          </w:tcPr>
+          <w:p>
+            <w:pPr>
+              <w:jc w:val="left"/>
+              <w:spacing w:after="40" w:before="40"/>
+              <w:ind w:firstLine="0" w:left="100" w:right="100"/>
+            </w:pPr>
+            <w:r xmlns:w="http://schemas.openxmlformats.org/wordprocessingml/2006/main" xmlns:wp="http://schemas.openxmlformats.org/drawingml/2006/wordprocessingDrawing" xmlns:r="http://schemas.openxmlformats.org/officeDocument/2006/relationships" xmlns:w14="http://schemas.microsoft.com/office/word/2010/wordml">
+              <w:rPr>
+                <w:rFonts w:ascii="Arial" w:hAnsi="Arial" w:eastAsia="Arial" w:cs="Arial"/>
+                <w:b/>
+                <w:sz w:val="20"/>
+                <w:szCs w:val="20"/>
+                <w:color w:val="000000"/>
+              </w:rPr>
+              <w:t xml:space="preserve">BBDD Iris (R)</w:t>
+            </w:r>
+          </w:p>
+        </w:tc>
+      </w:tr>
+      <w:tr>
+        <w:trPr>
+          <w:cantSplit/>
+          <w:trHeight w:val="360" w:hRule="auto"/>
+          <w:tblHeader/>
+        </w:trPr>
+        <w:tc>
+          <w:tcPr>
+            <w:gridSpan w:val="5"/>
+            <w:tcBorders>
+              <w:bottom w:val="single" w:sz="8" w:space="0" w:color="666666"/>
+              <w:top w:val="single" w:sz="8" w:space="0" w:color="666666"/>
+              <w:left w:val="single" w:sz="8" w:space="0" w:color="666666"/>
+              <w:right w:val="single" w:sz="8" w:space="0" w:color="666666"/>
+            </w:tcBorders>
+            <w:shd w:val="clear" w:color="auto" w:fill="FFFFFF"/>
+            <w:tcMar>
+              <w:top w:w="0" w:type="dxa"/>
+              <w:bottom w:w="0" w:type="dxa"/>
+              <w:left w:w="0" w:type="dxa"/>
+              <w:right w:w="0" w:type="dxa"/>
+            </w:tcMar>
+            <w:vAlign w:val="center"/>
+          </w:tcPr>
+          <w:p>
+            <w:pPr>
+              <w:jc w:val="left"/>
+              <w:spacing w:after="40" w:before="40"/>
+              <w:ind w:firstLine="0" w:left="100" w:right="100"/>
+            </w:pPr>
+            <w:r xmlns:w="http://schemas.openxmlformats.org/wordprocessingml/2006/main" xmlns:wp="http://schemas.openxmlformats.org/drawingml/2006/wordprocessingDrawing" xmlns:r="http://schemas.openxmlformats.org/officeDocument/2006/relationships" xmlns:w14="http://schemas.microsoft.com/office/word/2010/wordml">
+              <w:rPr>
+                <w:rFonts w:ascii="Arial" w:hAnsi="Arial" w:eastAsia="Arial" w:cs="Arial"/>
+                <w:b/>
+                <w:sz w:val="20"/>
+                <w:szCs w:val="20"/>
+                <w:color w:val="000000"/>
+              </w:rPr>
+              <w:t xml:space="preserve">Dimensiones medias del sépalo</w:t>
+              <w:br/>
+              <w:t xml:space="preserve">                                             y pétalo por especies</w:t>
+            </w:r>
+          </w:p>
+        </w:tc>
+      </w:tr>
+      <w:tr>
+        <w:trPr>
+          <w:cantSplit/>
+          <w:trHeight w:val="360" w:hRule="auto"/>
+          <w:tblHeader/>
         </w:trPr>
         <w:tc>
           <w:tcPr>
             <w:tcBorders>
-              <w:bottom w:val="single"/>
+              <w:bottom w:val="single" w:sz="8" w:space="0" w:color="666666"/>
+              <w:top w:val="single" w:sz="8" w:space="0" w:color="666666"/>
+              <w:left w:val="single" w:sz="8" w:space="0" w:color="666666"/>
+              <w:right w:val="single" w:sz="8" w:space="0" w:color="666666"/>
             </w:tcBorders>
-            <w:vAlign w:val="bottom"/>
+            <w:shd w:val="clear" w:color="auto" w:fill="FFFFFF"/>
+            <w:tcMar>
+              <w:top w:w="0" w:type="dxa"/>
+              <w:bottom w:w="0" w:type="dxa"/>
+              <w:left w:w="0" w:type="dxa"/>
+              <w:right w:w="0" w:type="dxa"/>
+            </w:tcMar>
+            <w:vAlign w:val="center"/>
           </w:tcPr>
           <w:p>
             <w:pPr>
-              <w:pStyle w:val="Compact"/>
-              <w:jc w:val="center"/>
+              <w:jc w:val="left"/>
+              <w:spacing w:after="40" w:before="40"/>
+              <w:ind w:firstLine="0" w:left="100" w:right="100"/>
             </w:pPr>
-            <w:r>
+            <w:r xmlns:w="http://schemas.openxmlformats.org/wordprocessingml/2006/main" xmlns:wp="http://schemas.openxmlformats.org/drawingml/2006/wordprocessingDrawing" xmlns:r="http://schemas.openxmlformats.org/officeDocument/2006/relationships" xmlns:w14="http://schemas.microsoft.com/office/word/2010/wordml">
+              <w:rPr>
+                <w:rFonts w:ascii="Arial" w:hAnsi="Arial" w:eastAsia="Arial" w:cs="Arial"/>
+                <w:b/>
+                <w:sz w:val="22"/>
+                <w:szCs w:val="22"/>
+                <w:color w:val="111111"/>
+              </w:rPr>
               <w:t xml:space="preserve">Species</w:t>
             </w:r>
           </w:p>
@@ -1890,16 +2212,34 @@
         <w:tc>
           <w:tcPr>
             <w:tcBorders>
-              <w:bottom w:val="single"/>
+              <w:bottom w:val="single" w:sz="8" w:space="0" w:color="666666"/>
+              <w:top w:val="single" w:sz="8" w:space="0" w:color="666666"/>
+              <w:left w:val="single" w:sz="8" w:space="0" w:color="666666"/>
+              <w:right w:val="single" w:sz="8" w:space="0" w:color="666666"/>
             </w:tcBorders>
-            <w:vAlign w:val="bottom"/>
+            <w:shd w:val="clear" w:color="auto" w:fill="FFFFFF"/>
+            <w:tcMar>
+              <w:top w:w="0" w:type="dxa"/>
+              <w:bottom w:w="0" w:type="dxa"/>
+              <w:left w:w="0" w:type="dxa"/>
+              <w:right w:w="0" w:type="dxa"/>
+            </w:tcMar>
+            <w:vAlign w:val="center"/>
           </w:tcPr>
           <w:p>
             <w:pPr>
-              <w:pStyle w:val="Compact"/>
-              <w:jc w:val="center"/>
+              <w:jc w:val="right"/>
+              <w:spacing w:after="40" w:before="40"/>
+              <w:ind w:firstLine="0" w:left="100" w:right="100"/>
             </w:pPr>
-            <w:r>
+            <w:r xmlns:w="http://schemas.openxmlformats.org/wordprocessingml/2006/main" xmlns:wp="http://schemas.openxmlformats.org/drawingml/2006/wordprocessingDrawing" xmlns:r="http://schemas.openxmlformats.org/officeDocument/2006/relationships" xmlns:w14="http://schemas.microsoft.com/office/word/2010/wordml">
+              <w:rPr>
+                <w:rFonts w:ascii="Arial" w:hAnsi="Arial" w:eastAsia="Arial" w:cs="Arial"/>
+                <w:b/>
+                <w:sz w:val="22"/>
+                <w:szCs w:val="22"/>
+                <w:color w:val="111111"/>
+              </w:rPr>
               <w:t xml:space="preserve">Anchura Pétalo</w:t>
             </w:r>
           </w:p>
@@ -1907,16 +2247,34 @@
         <w:tc>
           <w:tcPr>
             <w:tcBorders>
-              <w:bottom w:val="single"/>
+              <w:bottom w:val="single" w:sz="8" w:space="0" w:color="666666"/>
+              <w:top w:val="single" w:sz="8" w:space="0" w:color="666666"/>
+              <w:left w:val="single" w:sz="8" w:space="0" w:color="666666"/>
+              <w:right w:val="single" w:sz="8" w:space="0" w:color="666666"/>
             </w:tcBorders>
-            <w:vAlign w:val="bottom"/>
+            <w:shd w:val="clear" w:color="auto" w:fill="FFFFFF"/>
+            <w:tcMar>
+              <w:top w:w="0" w:type="dxa"/>
+              <w:bottom w:w="0" w:type="dxa"/>
+              <w:left w:w="0" w:type="dxa"/>
+              <w:right w:w="0" w:type="dxa"/>
+            </w:tcMar>
+            <w:vAlign w:val="center"/>
           </w:tcPr>
           <w:p>
             <w:pPr>
-              <w:pStyle w:val="Compact"/>
-              <w:jc w:val="center"/>
+              <w:jc w:val="right"/>
+              <w:spacing w:after="40" w:before="40"/>
+              <w:ind w:firstLine="0" w:left="100" w:right="100"/>
             </w:pPr>
-            <w:r>
+            <w:r xmlns:w="http://schemas.openxmlformats.org/wordprocessingml/2006/main" xmlns:wp="http://schemas.openxmlformats.org/drawingml/2006/wordprocessingDrawing" xmlns:r="http://schemas.openxmlformats.org/officeDocument/2006/relationships" xmlns:w14="http://schemas.microsoft.com/office/word/2010/wordml">
+              <w:rPr>
+                <w:rFonts w:ascii="Arial" w:hAnsi="Arial" w:eastAsia="Arial" w:cs="Arial"/>
+                <w:b/>
+                <w:sz w:val="22"/>
+                <w:szCs w:val="22"/>
+                <w:color w:val="111111"/>
+              </w:rPr>
               <w:t xml:space="preserve">Largo Pétalo</w:t>
             </w:r>
           </w:p>
@@ -1924,16 +2282,34 @@
         <w:tc>
           <w:tcPr>
             <w:tcBorders>
-              <w:bottom w:val="single"/>
+              <w:bottom w:val="single" w:sz="8" w:space="0" w:color="666666"/>
+              <w:top w:val="single" w:sz="8" w:space="0" w:color="666666"/>
+              <w:left w:val="single" w:sz="8" w:space="0" w:color="666666"/>
+              <w:right w:val="single" w:sz="8" w:space="0" w:color="666666"/>
             </w:tcBorders>
-            <w:vAlign w:val="bottom"/>
+            <w:shd w:val="clear" w:color="auto" w:fill="FFFFFF"/>
+            <w:tcMar>
+              <w:top w:w="0" w:type="dxa"/>
+              <w:bottom w:w="0" w:type="dxa"/>
+              <w:left w:w="0" w:type="dxa"/>
+              <w:right w:w="0" w:type="dxa"/>
+            </w:tcMar>
+            <w:vAlign w:val="center"/>
           </w:tcPr>
           <w:p>
             <w:pPr>
-              <w:pStyle w:val="Compact"/>
-              <w:jc w:val="center"/>
+              <w:jc w:val="right"/>
+              <w:spacing w:after="40" w:before="40"/>
+              <w:ind w:firstLine="0" w:left="100" w:right="100"/>
             </w:pPr>
-            <w:r>
+            <w:r xmlns:w="http://schemas.openxmlformats.org/wordprocessingml/2006/main" xmlns:wp="http://schemas.openxmlformats.org/drawingml/2006/wordprocessingDrawing" xmlns:r="http://schemas.openxmlformats.org/officeDocument/2006/relationships" xmlns:w14="http://schemas.microsoft.com/office/word/2010/wordml">
+              <w:rPr>
+                <w:rFonts w:ascii="Arial" w:hAnsi="Arial" w:eastAsia="Arial" w:cs="Arial"/>
+                <w:b/>
+                <w:sz w:val="22"/>
+                <w:szCs w:val="22"/>
+                <w:color w:val="111111"/>
+              </w:rPr>
               <w:t xml:space="preserve">Anchura Sépalo</w:t>
             </w:r>
           </w:p>
@@ -1941,214 +2317,567 @@
         <w:tc>
           <w:tcPr>
             <w:tcBorders>
-              <w:bottom w:val="single"/>
+              <w:bottom w:val="single" w:sz="8" w:space="0" w:color="666666"/>
+              <w:top w:val="single" w:sz="8" w:space="0" w:color="666666"/>
+              <w:left w:val="single" w:sz="8" w:space="0" w:color="666666"/>
+              <w:right w:val="single" w:sz="8" w:space="0" w:color="666666"/>
             </w:tcBorders>
-            <w:vAlign w:val="bottom"/>
+            <w:shd w:val="clear" w:color="auto" w:fill="FFFFFF"/>
+            <w:tcMar>
+              <w:top w:w="0" w:type="dxa"/>
+              <w:bottom w:w="0" w:type="dxa"/>
+              <w:left w:w="0" w:type="dxa"/>
+              <w:right w:w="0" w:type="dxa"/>
+            </w:tcMar>
+            <w:vAlign w:val="center"/>
           </w:tcPr>
           <w:p>
             <w:pPr>
-              <w:pStyle w:val="Compact"/>
-              <w:jc w:val="center"/>
+              <w:jc w:val="right"/>
+              <w:spacing w:after="40" w:before="40"/>
+              <w:ind w:firstLine="0" w:left="100" w:right="100"/>
             </w:pPr>
-            <w:r>
+            <w:r xmlns:w="http://schemas.openxmlformats.org/wordprocessingml/2006/main" xmlns:wp="http://schemas.openxmlformats.org/drawingml/2006/wordprocessingDrawing" xmlns:r="http://schemas.openxmlformats.org/officeDocument/2006/relationships" xmlns:w14="http://schemas.microsoft.com/office/word/2010/wordml">
+              <w:rPr>
+                <w:rFonts w:ascii="Arial" w:hAnsi="Arial" w:eastAsia="Arial" w:cs="Arial"/>
+                <w:b/>
+                <w:sz w:val="22"/>
+                <w:szCs w:val="22"/>
+                <w:color w:val="111111"/>
+              </w:rPr>
               <w:t xml:space="preserve">Largo Sépalo</w:t>
             </w:r>
           </w:p>
         </w:tc>
       </w:tr>
       <w:tr>
+        <w:trPr>
+          <w:cantSplit/>
+          <w:trHeight w:val="360" w:hRule="auto"/>
+        </w:trPr>
         <w:tc>
+          <w:tcPr>
+            <w:tcBorders>
+              <w:bottom w:val="single" w:sz="8" w:space="0" w:color="666666"/>
+              <w:top w:val="single" w:sz="8" w:space="0" w:color="666666"/>
+              <w:left w:val="single" w:sz="8" w:space="0" w:color="666666"/>
+              <w:right w:val="single" w:sz="8" w:space="0" w:color="666666"/>
+            </w:tcBorders>
+            <w:shd w:val="clear" w:color="auto" w:fill="FFFFFF"/>
+            <w:tcMar>
+              <w:top w:w="0" w:type="dxa"/>
+              <w:bottom w:w="0" w:type="dxa"/>
+              <w:left w:w="0" w:type="dxa"/>
+              <w:right w:w="0" w:type="dxa"/>
+            </w:tcMar>
+            <w:vAlign w:val="center"/>
+          </w:tcPr>
           <w:p>
             <w:pPr>
-              <w:pStyle w:val="Compact"/>
-              <w:jc w:val="center"/>
+              <w:jc w:val="left"/>
+              <w:spacing w:after="40" w:before="40"/>
+              <w:ind w:firstLine="0" w:left="100" w:right="100"/>
             </w:pPr>
-            <w:r>
+            <w:r xmlns:w="http://schemas.openxmlformats.org/wordprocessingml/2006/main" xmlns:wp="http://schemas.openxmlformats.org/drawingml/2006/wordprocessingDrawing" xmlns:r="http://schemas.openxmlformats.org/officeDocument/2006/relationships" xmlns:w14="http://schemas.microsoft.com/office/word/2010/wordml">
+              <w:rPr>
+                <w:rFonts w:ascii="Arial" w:hAnsi="Arial" w:eastAsia="Arial" w:cs="Arial"/>
+                <w:sz w:val="22"/>
+                <w:szCs w:val="22"/>
+                <w:color w:val="111111"/>
+              </w:rPr>
               <w:t xml:space="preserve">setosa</w:t>
             </w:r>
           </w:p>
         </w:tc>
         <w:tc>
+          <w:tcPr>
+            <w:tcBorders>
+              <w:bottom w:val="single" w:sz="8" w:space="0" w:color="666666"/>
+              <w:top w:val="single" w:sz="8" w:space="0" w:color="666666"/>
+              <w:left w:val="single" w:sz="8" w:space="0" w:color="666666"/>
+              <w:right w:val="single" w:sz="8" w:space="0" w:color="666666"/>
+            </w:tcBorders>
+            <w:shd w:val="clear" w:color="auto" w:fill="FFFFFF"/>
+            <w:tcMar>
+              <w:top w:w="0" w:type="dxa"/>
+              <w:bottom w:w="0" w:type="dxa"/>
+              <w:left w:w="0" w:type="dxa"/>
+              <w:right w:w="0" w:type="dxa"/>
+            </w:tcMar>
+            <w:vAlign w:val="center"/>
+          </w:tcPr>
           <w:p>
             <w:pPr>
-              <w:pStyle w:val="Compact"/>
-              <w:jc w:val="center"/>
+              <w:jc w:val="right"/>
+              <w:spacing w:after="40" w:before="40"/>
+              <w:ind w:firstLine="0" w:left="100" w:right="100"/>
             </w:pPr>
-            <w:r>
+            <w:r xmlns:w="http://schemas.openxmlformats.org/wordprocessingml/2006/main" xmlns:wp="http://schemas.openxmlformats.org/drawingml/2006/wordprocessingDrawing" xmlns:r="http://schemas.openxmlformats.org/officeDocument/2006/relationships" xmlns:w14="http://schemas.microsoft.com/office/word/2010/wordml">
+              <w:rPr>
+                <w:rFonts w:ascii="Arial" w:hAnsi="Arial" w:eastAsia="Arial" w:cs="Arial"/>
+                <w:sz w:val="22"/>
+                <w:szCs w:val="22"/>
+                <w:color w:val="111111"/>
+              </w:rPr>
               <w:t xml:space="preserve">0.246</w:t>
             </w:r>
           </w:p>
         </w:tc>
         <w:tc>
+          <w:tcPr>
+            <w:tcBorders>
+              <w:bottom w:val="single" w:sz="8" w:space="0" w:color="666666"/>
+              <w:top w:val="single" w:sz="8" w:space="0" w:color="666666"/>
+              <w:left w:val="single" w:sz="8" w:space="0" w:color="666666"/>
+              <w:right w:val="single" w:sz="8" w:space="0" w:color="666666"/>
+            </w:tcBorders>
+            <w:shd w:val="clear" w:color="auto" w:fill="FFFFFF"/>
+            <w:tcMar>
+              <w:top w:w="0" w:type="dxa"/>
+              <w:bottom w:w="0" w:type="dxa"/>
+              <w:left w:w="0" w:type="dxa"/>
+              <w:right w:w="0" w:type="dxa"/>
+            </w:tcMar>
+            <w:vAlign w:val="center"/>
+          </w:tcPr>
           <w:p>
             <w:pPr>
-              <w:pStyle w:val="Compact"/>
-              <w:jc w:val="center"/>
+              <w:jc w:val="right"/>
+              <w:spacing w:after="40" w:before="40"/>
+              <w:ind w:firstLine="0" w:left="100" w:right="100"/>
             </w:pPr>
-            <w:r>
+            <w:r xmlns:w="http://schemas.openxmlformats.org/wordprocessingml/2006/main" xmlns:wp="http://schemas.openxmlformats.org/drawingml/2006/wordprocessingDrawing" xmlns:r="http://schemas.openxmlformats.org/officeDocument/2006/relationships" xmlns:w14="http://schemas.microsoft.com/office/word/2010/wordml">
+              <w:rPr>
+                <w:rFonts w:ascii="Arial" w:hAnsi="Arial" w:eastAsia="Arial" w:cs="Arial"/>
+                <w:sz w:val="22"/>
+                <w:szCs w:val="22"/>
+                <w:color w:val="111111"/>
+              </w:rPr>
               <w:t xml:space="preserve">1.462</w:t>
             </w:r>
           </w:p>
         </w:tc>
         <w:tc>
+          <w:tcPr>
+            <w:tcBorders>
+              <w:bottom w:val="single" w:sz="8" w:space="0" w:color="666666"/>
+              <w:top w:val="single" w:sz="8" w:space="0" w:color="666666"/>
+              <w:left w:val="single" w:sz="8" w:space="0" w:color="666666"/>
+              <w:right w:val="single" w:sz="8" w:space="0" w:color="666666"/>
+            </w:tcBorders>
+            <w:shd w:val="clear" w:color="auto" w:fill="FFFFFF"/>
+            <w:tcMar>
+              <w:top w:w="0" w:type="dxa"/>
+              <w:bottom w:w="0" w:type="dxa"/>
+              <w:left w:w="0" w:type="dxa"/>
+              <w:right w:w="0" w:type="dxa"/>
+            </w:tcMar>
+            <w:vAlign w:val="center"/>
+          </w:tcPr>
           <w:p>
             <w:pPr>
-              <w:pStyle w:val="Compact"/>
-              <w:jc w:val="center"/>
+              <w:jc w:val="right"/>
+              <w:spacing w:after="40" w:before="40"/>
+              <w:ind w:firstLine="0" w:left="100" w:right="100"/>
             </w:pPr>
-            <w:r>
+            <w:r xmlns:w="http://schemas.openxmlformats.org/wordprocessingml/2006/main" xmlns:wp="http://schemas.openxmlformats.org/drawingml/2006/wordprocessingDrawing" xmlns:r="http://schemas.openxmlformats.org/officeDocument/2006/relationships" xmlns:w14="http://schemas.microsoft.com/office/word/2010/wordml">
+              <w:rPr>
+                <w:rFonts w:ascii="Arial" w:hAnsi="Arial" w:eastAsia="Arial" w:cs="Arial"/>
+                <w:sz w:val="22"/>
+                <w:szCs w:val="22"/>
+                <w:color w:val="111111"/>
+              </w:rPr>
               <w:t xml:space="preserve">3.428</w:t>
             </w:r>
           </w:p>
         </w:tc>
         <w:tc>
+          <w:tcPr>
+            <w:tcBorders>
+              <w:bottom w:val="single" w:sz="8" w:space="0" w:color="666666"/>
+              <w:top w:val="single" w:sz="8" w:space="0" w:color="666666"/>
+              <w:left w:val="single" w:sz="8" w:space="0" w:color="666666"/>
+              <w:right w:val="single" w:sz="8" w:space="0" w:color="666666"/>
+            </w:tcBorders>
+            <w:shd w:val="clear" w:color="auto" w:fill="FFFFFF"/>
+            <w:tcMar>
+              <w:top w:w="0" w:type="dxa"/>
+              <w:bottom w:w="0" w:type="dxa"/>
+              <w:left w:w="0" w:type="dxa"/>
+              <w:right w:w="0" w:type="dxa"/>
+            </w:tcMar>
+            <w:vAlign w:val="center"/>
+          </w:tcPr>
           <w:p>
             <w:pPr>
-              <w:pStyle w:val="Compact"/>
-              <w:jc w:val="center"/>
+              <w:jc w:val="right"/>
+              <w:spacing w:after="40" w:before="40"/>
+              <w:ind w:firstLine="0" w:left="100" w:right="100"/>
             </w:pPr>
-            <w:r>
+            <w:r xmlns:w="http://schemas.openxmlformats.org/wordprocessingml/2006/main" xmlns:wp="http://schemas.openxmlformats.org/drawingml/2006/wordprocessingDrawing" xmlns:r="http://schemas.openxmlformats.org/officeDocument/2006/relationships" xmlns:w14="http://schemas.microsoft.com/office/word/2010/wordml">
+              <w:rPr>
+                <w:rFonts w:ascii="Arial" w:hAnsi="Arial" w:eastAsia="Arial" w:cs="Arial"/>
+                <w:sz w:val="22"/>
+                <w:szCs w:val="22"/>
+                <w:color w:val="111111"/>
+              </w:rPr>
               <w:t xml:space="preserve">5.006</w:t>
             </w:r>
           </w:p>
         </w:tc>
       </w:tr>
       <w:tr>
+        <w:trPr>
+          <w:cantSplit/>
+          <w:trHeight w:val="360" w:hRule="auto"/>
+        </w:trPr>
         <w:tc>
+          <w:tcPr>
+            <w:tcBorders>
+              <w:bottom w:val="single" w:sz="8" w:space="0" w:color="666666"/>
+              <w:top w:val="single" w:sz="8" w:space="0" w:color="666666"/>
+              <w:left w:val="single" w:sz="8" w:space="0" w:color="666666"/>
+              <w:right w:val="single" w:sz="8" w:space="0" w:color="666666"/>
+            </w:tcBorders>
+            <w:shd w:val="clear" w:color="auto" w:fill="FFFFFF"/>
+            <w:tcMar>
+              <w:top w:w="0" w:type="dxa"/>
+              <w:bottom w:w="0" w:type="dxa"/>
+              <w:left w:w="0" w:type="dxa"/>
+              <w:right w:w="0" w:type="dxa"/>
+            </w:tcMar>
+            <w:vAlign w:val="center"/>
+          </w:tcPr>
           <w:p>
             <w:pPr>
-              <w:pStyle w:val="Compact"/>
-              <w:jc w:val="center"/>
+              <w:jc w:val="left"/>
+              <w:spacing w:after="40" w:before="40"/>
+              <w:ind w:firstLine="0" w:left="100" w:right="100"/>
             </w:pPr>
-            <w:r>
+            <w:r xmlns:w="http://schemas.openxmlformats.org/wordprocessingml/2006/main" xmlns:wp="http://schemas.openxmlformats.org/drawingml/2006/wordprocessingDrawing" xmlns:r="http://schemas.openxmlformats.org/officeDocument/2006/relationships" xmlns:w14="http://schemas.microsoft.com/office/word/2010/wordml">
+              <w:rPr>
+                <w:rFonts w:ascii="Arial" w:hAnsi="Arial" w:eastAsia="Arial" w:cs="Arial"/>
+                <w:sz w:val="22"/>
+                <w:szCs w:val="22"/>
+                <w:color w:val="111111"/>
+              </w:rPr>
               <w:t xml:space="preserve">versicolor</w:t>
             </w:r>
           </w:p>
         </w:tc>
         <w:tc>
+          <w:tcPr>
+            <w:tcBorders>
+              <w:bottom w:val="single" w:sz="8" w:space="0" w:color="666666"/>
+              <w:top w:val="single" w:sz="8" w:space="0" w:color="666666"/>
+              <w:left w:val="single" w:sz="8" w:space="0" w:color="666666"/>
+              <w:right w:val="single" w:sz="8" w:space="0" w:color="666666"/>
+            </w:tcBorders>
+            <w:shd w:val="clear" w:color="auto" w:fill="FFFFFF"/>
+            <w:tcMar>
+              <w:top w:w="0" w:type="dxa"/>
+              <w:bottom w:w="0" w:type="dxa"/>
+              <w:left w:w="0" w:type="dxa"/>
+              <w:right w:w="0" w:type="dxa"/>
+            </w:tcMar>
+            <w:vAlign w:val="center"/>
+          </w:tcPr>
           <w:p>
             <w:pPr>
-              <w:pStyle w:val="Compact"/>
-              <w:jc w:val="center"/>
+              <w:jc w:val="right"/>
+              <w:spacing w:after="40" w:before="40"/>
+              <w:ind w:firstLine="0" w:left="100" w:right="100"/>
             </w:pPr>
-            <w:r>
+            <w:r xmlns:w="http://schemas.openxmlformats.org/wordprocessingml/2006/main" xmlns:wp="http://schemas.openxmlformats.org/drawingml/2006/wordprocessingDrawing" xmlns:r="http://schemas.openxmlformats.org/officeDocument/2006/relationships" xmlns:w14="http://schemas.microsoft.com/office/word/2010/wordml">
+              <w:rPr>
+                <w:rFonts w:ascii="Arial" w:hAnsi="Arial" w:eastAsia="Arial" w:cs="Arial"/>
+                <w:sz w:val="22"/>
+                <w:szCs w:val="22"/>
+                <w:color w:val="111111"/>
+              </w:rPr>
               <w:t xml:space="preserve">1.326</w:t>
             </w:r>
           </w:p>
         </w:tc>
         <w:tc>
+          <w:tcPr>
+            <w:tcBorders>
+              <w:bottom w:val="single" w:sz="8" w:space="0" w:color="666666"/>
+              <w:top w:val="single" w:sz="8" w:space="0" w:color="666666"/>
+              <w:left w:val="single" w:sz="8" w:space="0" w:color="666666"/>
+              <w:right w:val="single" w:sz="8" w:space="0" w:color="666666"/>
+            </w:tcBorders>
+            <w:shd w:val="clear" w:color="auto" w:fill="FFFFFF"/>
+            <w:tcMar>
+              <w:top w:w="0" w:type="dxa"/>
+              <w:bottom w:w="0" w:type="dxa"/>
+              <w:left w:w="0" w:type="dxa"/>
+              <w:right w:w="0" w:type="dxa"/>
+            </w:tcMar>
+            <w:vAlign w:val="center"/>
+          </w:tcPr>
           <w:p>
             <w:pPr>
-              <w:pStyle w:val="Compact"/>
-              <w:jc w:val="center"/>
+              <w:jc w:val="right"/>
+              <w:spacing w:after="40" w:before="40"/>
+              <w:ind w:firstLine="0" w:left="100" w:right="100"/>
             </w:pPr>
-            <w:r>
+            <w:r xmlns:w="http://schemas.openxmlformats.org/wordprocessingml/2006/main" xmlns:wp="http://schemas.openxmlformats.org/drawingml/2006/wordprocessingDrawing" xmlns:r="http://schemas.openxmlformats.org/officeDocument/2006/relationships" xmlns:w14="http://schemas.microsoft.com/office/word/2010/wordml">
+              <w:rPr>
+                <w:rFonts w:ascii="Arial" w:hAnsi="Arial" w:eastAsia="Arial" w:cs="Arial"/>
+                <w:sz w:val="22"/>
+                <w:szCs w:val="22"/>
+                <w:color w:val="111111"/>
+              </w:rPr>
               <w:t xml:space="preserve">4.260</w:t>
             </w:r>
           </w:p>
         </w:tc>
         <w:tc>
+          <w:tcPr>
+            <w:tcBorders>
+              <w:bottom w:val="single" w:sz="8" w:space="0" w:color="666666"/>
+              <w:top w:val="single" w:sz="8" w:space="0" w:color="666666"/>
+              <w:left w:val="single" w:sz="8" w:space="0" w:color="666666"/>
+              <w:right w:val="single" w:sz="8" w:space="0" w:color="666666"/>
+            </w:tcBorders>
+            <w:shd w:val="clear" w:color="auto" w:fill="FFFFFF"/>
+            <w:tcMar>
+              <w:top w:w="0" w:type="dxa"/>
+              <w:bottom w:w="0" w:type="dxa"/>
+              <w:left w:w="0" w:type="dxa"/>
+              <w:right w:w="0" w:type="dxa"/>
+            </w:tcMar>
+            <w:vAlign w:val="center"/>
+          </w:tcPr>
           <w:p>
             <w:pPr>
-              <w:pStyle w:val="Compact"/>
-              <w:jc w:val="center"/>
+              <w:jc w:val="right"/>
+              <w:spacing w:after="40" w:before="40"/>
+              <w:ind w:firstLine="0" w:left="100" w:right="100"/>
             </w:pPr>
-            <w:r>
+            <w:r xmlns:w="http://schemas.openxmlformats.org/wordprocessingml/2006/main" xmlns:wp="http://schemas.openxmlformats.org/drawingml/2006/wordprocessingDrawing" xmlns:r="http://schemas.openxmlformats.org/officeDocument/2006/relationships" xmlns:w14="http://schemas.microsoft.com/office/word/2010/wordml">
+              <w:rPr>
+                <w:rFonts w:ascii="Arial" w:hAnsi="Arial" w:eastAsia="Arial" w:cs="Arial"/>
+                <w:sz w:val="22"/>
+                <w:szCs w:val="22"/>
+                <w:color w:val="111111"/>
+              </w:rPr>
               <w:t xml:space="preserve">2.770</w:t>
             </w:r>
           </w:p>
         </w:tc>
         <w:tc>
+          <w:tcPr>
+            <w:tcBorders>
+              <w:bottom w:val="single" w:sz="8" w:space="0" w:color="666666"/>
+              <w:top w:val="single" w:sz="8" w:space="0" w:color="666666"/>
+              <w:left w:val="single" w:sz="8" w:space="0" w:color="666666"/>
+              <w:right w:val="single" w:sz="8" w:space="0" w:color="666666"/>
+            </w:tcBorders>
+            <w:shd w:val="clear" w:color="auto" w:fill="FFFFFF"/>
+            <w:tcMar>
+              <w:top w:w="0" w:type="dxa"/>
+              <w:bottom w:w="0" w:type="dxa"/>
+              <w:left w:w="0" w:type="dxa"/>
+              <w:right w:w="0" w:type="dxa"/>
+            </w:tcMar>
+            <w:vAlign w:val="center"/>
+          </w:tcPr>
           <w:p>
             <w:pPr>
-              <w:pStyle w:val="Compact"/>
-              <w:jc w:val="center"/>
+              <w:jc w:val="right"/>
+              <w:spacing w:after="40" w:before="40"/>
+              <w:ind w:firstLine="0" w:left="100" w:right="100"/>
             </w:pPr>
-            <w:r>
+            <w:r xmlns:w="http://schemas.openxmlformats.org/wordprocessingml/2006/main" xmlns:wp="http://schemas.openxmlformats.org/drawingml/2006/wordprocessingDrawing" xmlns:r="http://schemas.openxmlformats.org/officeDocument/2006/relationships" xmlns:w14="http://schemas.microsoft.com/office/word/2010/wordml">
+              <w:rPr>
+                <w:rFonts w:ascii="Arial" w:hAnsi="Arial" w:eastAsia="Arial" w:cs="Arial"/>
+                <w:sz w:val="22"/>
+                <w:szCs w:val="22"/>
+                <w:color w:val="111111"/>
+              </w:rPr>
               <w:t xml:space="preserve">5.936</w:t>
             </w:r>
           </w:p>
         </w:tc>
       </w:tr>
       <w:tr>
+        <w:trPr>
+          <w:cantSplit/>
+          <w:trHeight w:val="360" w:hRule="auto"/>
+        </w:trPr>
         <w:tc>
+          <w:tcPr>
+            <w:tcBorders>
+              <w:bottom w:val="single" w:sz="8" w:space="0" w:color="666666"/>
+              <w:top w:val="single" w:sz="8" w:space="0" w:color="666666"/>
+              <w:left w:val="single" w:sz="8" w:space="0" w:color="666666"/>
+              <w:right w:val="single" w:sz="8" w:space="0" w:color="666666"/>
+            </w:tcBorders>
+            <w:shd w:val="clear" w:color="auto" w:fill="FFFFFF"/>
+            <w:tcMar>
+              <w:top w:w="0" w:type="dxa"/>
+              <w:bottom w:w="0" w:type="dxa"/>
+              <w:left w:w="0" w:type="dxa"/>
+              <w:right w:w="0" w:type="dxa"/>
+            </w:tcMar>
+            <w:vAlign w:val="center"/>
+          </w:tcPr>
           <w:p>
             <w:pPr>
-              <w:pStyle w:val="Compact"/>
-              <w:jc w:val="center"/>
+              <w:jc w:val="left"/>
+              <w:spacing w:after="40" w:before="40"/>
+              <w:ind w:firstLine="0" w:left="100" w:right="100"/>
             </w:pPr>
-            <w:r>
+            <w:r xmlns:w="http://schemas.openxmlformats.org/wordprocessingml/2006/main" xmlns:wp="http://schemas.openxmlformats.org/drawingml/2006/wordprocessingDrawing" xmlns:r="http://schemas.openxmlformats.org/officeDocument/2006/relationships" xmlns:w14="http://schemas.microsoft.com/office/word/2010/wordml">
+              <w:rPr>
+                <w:rFonts w:ascii="Arial" w:hAnsi="Arial" w:eastAsia="Arial" w:cs="Arial"/>
+                <w:sz w:val="22"/>
+                <w:szCs w:val="22"/>
+                <w:color w:val="111111"/>
+              </w:rPr>
               <w:t xml:space="preserve">virginica</w:t>
             </w:r>
           </w:p>
         </w:tc>
         <w:tc>
+          <w:tcPr>
+            <w:tcBorders>
+              <w:bottom w:val="single" w:sz="8" w:space="0" w:color="666666"/>
+              <w:top w:val="single" w:sz="8" w:space="0" w:color="666666"/>
+              <w:left w:val="single" w:sz="8" w:space="0" w:color="666666"/>
+              <w:right w:val="single" w:sz="8" w:space="0" w:color="666666"/>
+            </w:tcBorders>
+            <w:shd w:val="clear" w:color="auto" w:fill="FFFFFF"/>
+            <w:tcMar>
+              <w:top w:w="0" w:type="dxa"/>
+              <w:bottom w:w="0" w:type="dxa"/>
+              <w:left w:w="0" w:type="dxa"/>
+              <w:right w:w="0" w:type="dxa"/>
+            </w:tcMar>
+            <w:vAlign w:val="center"/>
+          </w:tcPr>
           <w:p>
             <w:pPr>
-              <w:pStyle w:val="Compact"/>
-              <w:jc w:val="center"/>
+              <w:jc w:val="right"/>
+              <w:spacing w:after="40" w:before="40"/>
+              <w:ind w:firstLine="0" w:left="100" w:right="100"/>
             </w:pPr>
-            <w:r>
+            <w:r xmlns:w="http://schemas.openxmlformats.org/wordprocessingml/2006/main" xmlns:wp="http://schemas.openxmlformats.org/drawingml/2006/wordprocessingDrawing" xmlns:r="http://schemas.openxmlformats.org/officeDocument/2006/relationships" xmlns:w14="http://schemas.microsoft.com/office/word/2010/wordml">
+              <w:rPr>
+                <w:rFonts w:ascii="Arial" w:hAnsi="Arial" w:eastAsia="Arial" w:cs="Arial"/>
+                <w:sz w:val="22"/>
+                <w:szCs w:val="22"/>
+                <w:color w:val="111111"/>
+              </w:rPr>
               <w:t xml:space="preserve">2.026</w:t>
             </w:r>
           </w:p>
         </w:tc>
         <w:tc>
+          <w:tcPr>
+            <w:tcBorders>
+              <w:bottom w:val="single" w:sz="8" w:space="0" w:color="666666"/>
+              <w:top w:val="single" w:sz="8" w:space="0" w:color="666666"/>
+              <w:left w:val="single" w:sz="8" w:space="0" w:color="666666"/>
+              <w:right w:val="single" w:sz="8" w:space="0" w:color="666666"/>
+            </w:tcBorders>
+            <w:shd w:val="clear" w:color="auto" w:fill="FFFFFF"/>
+            <w:tcMar>
+              <w:top w:w="0" w:type="dxa"/>
+              <w:bottom w:w="0" w:type="dxa"/>
+              <w:left w:w="0" w:type="dxa"/>
+              <w:right w:w="0" w:type="dxa"/>
+            </w:tcMar>
+            <w:vAlign w:val="center"/>
+          </w:tcPr>
           <w:p>
             <w:pPr>
-              <w:pStyle w:val="Compact"/>
-              <w:jc w:val="center"/>
+              <w:jc w:val="right"/>
+              <w:spacing w:after="40" w:before="40"/>
+              <w:ind w:firstLine="0" w:left="100" w:right="100"/>
             </w:pPr>
-            <w:r>
+            <w:r xmlns:w="http://schemas.openxmlformats.org/wordprocessingml/2006/main" xmlns:wp="http://schemas.openxmlformats.org/drawingml/2006/wordprocessingDrawing" xmlns:r="http://schemas.openxmlformats.org/officeDocument/2006/relationships" xmlns:w14="http://schemas.microsoft.com/office/word/2010/wordml">
+              <w:rPr>
+                <w:rFonts w:ascii="Arial" w:hAnsi="Arial" w:eastAsia="Arial" w:cs="Arial"/>
+                <w:sz w:val="22"/>
+                <w:szCs w:val="22"/>
+                <w:color w:val="111111"/>
+              </w:rPr>
               <w:t xml:space="preserve">5.552</w:t>
             </w:r>
           </w:p>
         </w:tc>
         <w:tc>
+          <w:tcPr>
+            <w:tcBorders>
+              <w:bottom w:val="single" w:sz="8" w:space="0" w:color="666666"/>
+              <w:top w:val="single" w:sz="8" w:space="0" w:color="666666"/>
+              <w:left w:val="single" w:sz="8" w:space="0" w:color="666666"/>
+              <w:right w:val="single" w:sz="8" w:space="0" w:color="666666"/>
+            </w:tcBorders>
+            <w:shd w:val="clear" w:color="auto" w:fill="FFFFFF"/>
+            <w:tcMar>
+              <w:top w:w="0" w:type="dxa"/>
+              <w:bottom w:w="0" w:type="dxa"/>
+              <w:left w:w="0" w:type="dxa"/>
+              <w:right w:w="0" w:type="dxa"/>
+            </w:tcMar>
+            <w:vAlign w:val="center"/>
+          </w:tcPr>
           <w:p>
             <w:pPr>
-              <w:pStyle w:val="Compact"/>
-              <w:jc w:val="center"/>
+              <w:jc w:val="right"/>
+              <w:spacing w:after="40" w:before="40"/>
+              <w:ind w:firstLine="0" w:left="100" w:right="100"/>
             </w:pPr>
-            <w:r>
+            <w:r xmlns:w="http://schemas.openxmlformats.org/wordprocessingml/2006/main" xmlns:wp="http://schemas.openxmlformats.org/drawingml/2006/wordprocessingDrawing" xmlns:r="http://schemas.openxmlformats.org/officeDocument/2006/relationships" xmlns:w14="http://schemas.microsoft.com/office/word/2010/wordml">
+              <w:rPr>
+                <w:rFonts w:ascii="Arial" w:hAnsi="Arial" w:eastAsia="Arial" w:cs="Arial"/>
+                <w:sz w:val="22"/>
+                <w:szCs w:val="22"/>
+                <w:color w:val="111111"/>
+              </w:rPr>
               <w:t xml:space="preserve">2.974</w:t>
             </w:r>
           </w:p>
         </w:tc>
         <w:tc>
+          <w:tcPr>
+            <w:tcBorders>
+              <w:bottom w:val="single" w:sz="8" w:space="0" w:color="666666"/>
+              <w:top w:val="single" w:sz="8" w:space="0" w:color="666666"/>
+              <w:left w:val="single" w:sz="8" w:space="0" w:color="666666"/>
+              <w:right w:val="single" w:sz="8" w:space="0" w:color="666666"/>
+            </w:tcBorders>
+            <w:shd w:val="clear" w:color="auto" w:fill="FFFFFF"/>
+            <w:tcMar>
+              <w:top w:w="0" w:type="dxa"/>
+              <w:bottom w:w="0" w:type="dxa"/>
+              <w:left w:w="0" w:type="dxa"/>
+              <w:right w:w="0" w:type="dxa"/>
+            </w:tcMar>
+            <w:vAlign w:val="center"/>
+          </w:tcPr>
           <w:p>
             <w:pPr>
-              <w:pStyle w:val="Compact"/>
-              <w:jc w:val="center"/>
+              <w:jc w:val="right"/>
+              <w:spacing w:after="40" w:before="40"/>
+              <w:ind w:firstLine="0" w:left="100" w:right="100"/>
             </w:pPr>
-            <w:r>
+            <w:r xmlns:w="http://schemas.openxmlformats.org/wordprocessingml/2006/main" xmlns:wp="http://schemas.openxmlformats.org/drawingml/2006/wordprocessingDrawing" xmlns:r="http://schemas.openxmlformats.org/officeDocument/2006/relationships" xmlns:w14="http://schemas.microsoft.com/office/word/2010/wordml">
+              <w:rPr>
+                <w:rFonts w:ascii="Arial" w:hAnsi="Arial" w:eastAsia="Arial" w:cs="Arial"/>
+                <w:sz w:val="22"/>
+                <w:szCs w:val="22"/>
+                <w:color w:val="111111"/>
+              </w:rPr>
               <w:t xml:space="preserve">6.588</w:t>
             </w:r>
           </w:p>
         </w:tc>
       </w:tr>
-      <w:tr>
-        <w:tc>
-          <w:p>
-            <w:pPr>
-              <w:pStyle w:val="Compact"/>
-              <w:jc w:val="center"/>
-            </w:pPr>
-          </w:p>
-        </w:tc>
-        <w:tc>
-          <w:p/>
-        </w:tc>
-        <w:tc>
-          <w:p/>
-        </w:tc>
-        <w:tc>
-          <w:p/>
-        </w:tc>
-        <w:tc>
-          <w:p/>
-        </w:tc>
-      </w:tr>
     </w:tbl>
     <w:p>
       <w:pPr>
@@ -2158,19 +2887,34 @@
           <w:ilvl w:val="0"/>
         </w:numPr>
       </w:pPr>
-      <w:bookmarkStart w:id="44" w:name="insertar-tabla-de-manera-manual"/>
-      <w:r>
-        <w:t xml:space="preserve">Insertar tabla de manera manual</w:t>
+      <w:bookmarkStart w:id="44" w:name="creación-de-tablas-de-manera-manual"/>
+      <w:r>
+        <w:t xml:space="preserve">Creación de tablas de manera manual</w:t>
       </w:r>
       <w:bookmarkEnd w:id="44"/>
+    </w:p>
+    <w:p>
+      <w:pPr>
+        <w:pStyle w:val="Compact"/>
+        <w:numPr>
+          <w:numId w:val="1000"/>
+          <w:ilvl w:val="0"/>
+        </w:numPr>
+      </w:pPr>
     </w:p>
     <w:tbl>
       <w:tblPr>
         <w:tblStyle w:val="Table"/>
-        <w:tblW w:type="pct" w:w="0.0"/>
+        <w:tblW w:type="pct" w:w="5000.0"/>
         <w:tblLook w:firstRow="1"/>
       </w:tblPr>
-      <w:tblGrid/>
+      <w:tblGrid>
+        <w:gridCol w:w="1584"/>
+        <w:gridCol w:w="1584"/>
+        <w:gridCol w:w="1584"/>
+        <w:gridCol w:w="1584"/>
+        <w:gridCol w:w="1584"/>
+      </w:tblGrid>
       <w:tr>
         <w:trPr>
           <w:cnfStyle w:firstRow="1"/>
@@ -2188,7 +2932,7 @@
               <w:jc w:val="left"/>
             </w:pPr>
             <w:r>
-              <w:t xml:space="preserve">Largo del sépalo</w:t>
+              <w:t xml:space="preserve">Especies</w:t>
             </w:r>
           </w:p>
         </w:tc>
@@ -2205,7 +2949,7 @@
               <w:jc w:val="left"/>
             </w:pPr>
             <w:r>
-              <w:t xml:space="preserve">Ancho del sépalo</w:t>
+              <w:t xml:space="preserve">Anchura del pétalo</w:t>
             </w:r>
           </w:p>
         </w:tc>
@@ -2239,7 +2983,7 @@
               <w:jc w:val="left"/>
             </w:pPr>
             <w:r>
-              <w:t xml:space="preserve">Ancho del pétalo</w:t>
+              <w:t xml:space="preserve">Anchura del sépalo</w:t>
             </w:r>
           </w:p>
         </w:tc>
@@ -2250,7 +2994,15 @@
             </w:tcBorders>
             <w:vAlign w:val="bottom"/>
           </w:tcPr>
-          <w:p/>
+          <w:p>
+            <w:pPr>
+              <w:pStyle w:val="Compact"/>
+              <w:jc w:val="left"/>
+            </w:pPr>
+            <w:r>
+              <w:t xml:space="preserve">Largo del sépalo</w:t>
+            </w:r>
+          </w:p>
         </w:tc>
       </w:tr>
       <w:tr>
@@ -2261,7 +3013,7 @@
               <w:jc w:val="left"/>
             </w:pPr>
             <w:r>
-              <w:t xml:space="preserve">Min:4.3</w:t>
+              <w:t xml:space="preserve">setosa</w:t>
             </w:r>
           </w:p>
         </w:tc>
@@ -2272,7 +3024,7 @@
               <w:jc w:val="left"/>
             </w:pPr>
             <w:r>
-              <w:t xml:space="preserve">Min:2</w:t>
+              <w:t xml:space="preserve">0.246</w:t>
             </w:r>
           </w:p>
         </w:tc>
@@ -2283,7 +3035,7 @@
               <w:jc w:val="left"/>
             </w:pPr>
             <w:r>
-              <w:t xml:space="preserve">Min:1</w:t>
+              <w:t xml:space="preserve">1.462</w:t>
             </w:r>
           </w:p>
         </w:tc>
@@ -2294,29 +3046,134 @@
               <w:jc w:val="left"/>
             </w:pPr>
             <w:r>
-              <w:t xml:space="preserve">Min: 0.1</w:t>
+              <w:t xml:space="preserve">3.428</w:t>
             </w:r>
           </w:p>
         </w:tc>
         <w:tc>
-          <w:p/>
+          <w:p>
+            <w:pPr>
+              <w:pStyle w:val="Compact"/>
+              <w:jc w:val="left"/>
+            </w:pPr>
+            <w:r>
+              <w:t xml:space="preserve">5.006</w:t>
+            </w:r>
+          </w:p>
         </w:tc>
       </w:tr>
       <w:tr>
         <w:tc>
-          <w:p/>
+          <w:p>
+            <w:pPr>
+              <w:pStyle w:val="Compact"/>
+              <w:jc w:val="left"/>
+            </w:pPr>
+            <w:r>
+              <w:t xml:space="preserve">versicolor</w:t>
+            </w:r>
+          </w:p>
         </w:tc>
         <w:tc>
-          <w:p/>
+          <w:p>
+            <w:pPr>
+              <w:pStyle w:val="Compact"/>
+              <w:jc w:val="left"/>
+            </w:pPr>
+            <w:r>
+              <w:t xml:space="preserve">1.326</w:t>
+            </w:r>
+          </w:p>
         </w:tc>
         <w:tc>
-          <w:p/>
+          <w:p>
+            <w:pPr>
+              <w:pStyle w:val="Compact"/>
+              <w:jc w:val="left"/>
+            </w:pPr>
+            <w:r>
+              <w:t xml:space="preserve">4.26</w:t>
+            </w:r>
+          </w:p>
         </w:tc>
         <w:tc>
-          <w:p/>
+          <w:p>
+            <w:pPr>
+              <w:pStyle w:val="Compact"/>
+              <w:jc w:val="left"/>
+            </w:pPr>
+            <w:r>
+              <w:t xml:space="preserve">2.77</w:t>
+            </w:r>
+          </w:p>
         </w:tc>
         <w:tc>
-          <w:p/>
+          <w:p>
+            <w:pPr>
+              <w:pStyle w:val="Compact"/>
+              <w:jc w:val="left"/>
+            </w:pPr>
+            <w:r>
+              <w:t xml:space="preserve">5.936</w:t>
+            </w:r>
+          </w:p>
+        </w:tc>
+      </w:tr>
+      <w:tr>
+        <w:tc>
+          <w:p>
+            <w:pPr>
+              <w:pStyle w:val="Compact"/>
+              <w:jc w:val="left"/>
+            </w:pPr>
+            <w:r>
+              <w:t xml:space="preserve">virginica</w:t>
+            </w:r>
+          </w:p>
+        </w:tc>
+        <w:tc>
+          <w:p>
+            <w:pPr>
+              <w:pStyle w:val="Compact"/>
+              <w:jc w:val="left"/>
+            </w:pPr>
+            <w:r>
+              <w:t xml:space="preserve">2.026</w:t>
+            </w:r>
+          </w:p>
+        </w:tc>
+        <w:tc>
+          <w:p>
+            <w:pPr>
+              <w:pStyle w:val="Compact"/>
+              <w:jc w:val="left"/>
+            </w:pPr>
+            <w:r>
+              <w:t xml:space="preserve">5.552</w:t>
+            </w:r>
+          </w:p>
+        </w:tc>
+        <w:tc>
+          <w:p>
+            <w:pPr>
+              <w:pStyle w:val="Compact"/>
+              <w:jc w:val="left"/>
+            </w:pPr>
+            <w:r>
+              <w:t xml:space="preserve">2.974</w:t>
+            </w:r>
+          </w:p>
+        </w:tc>
+        <w:tc>
+          <w:p>
+            <w:pPr>
+              <w:pStyle w:val="Compact"/>
+              <w:jc w:val="left"/>
+            </w:pPr>
+            <w:r>
+              <w:t xml:space="preserve">6.588</w:t>
+            </w:r>
+          </w:p>
         </w:tc>
       </w:tr>
     </w:tbl>
@@ -3381,7 +4238,31 @@
         <w:rPr>
           <w:rStyle w:val="KeywordTok"/>
         </w:rPr>
-        <w:t xml:space="preserve">par</w:t>
+        <w:t xml:space="preserve">ggplot</w:t>
+      </w:r>
+      <w:r>
+        <w:rPr>
+          <w:rStyle w:val="NormalTok"/>
+        </w:rPr>
+        <w:t xml:space="preserve">(datos</w:t>
+      </w:r>
+      <w:r>
+        <w:rPr>
+          <w:rStyle w:val="FloatTok"/>
+        </w:rPr>
+        <w:t xml:space="preserve">.2</w:t>
+      </w:r>
+      <w:r>
+        <w:rPr>
+          <w:rStyle w:val="NormalTok"/>
+        </w:rPr>
+        <w:t xml:space="preserve">, </w:t>
+      </w:r>
+      <w:r>
+        <w:rPr>
+          <w:rStyle w:val="KeywordTok"/>
+        </w:rPr>
+        <w:t xml:space="preserve">aes</w:t>
       </w:r>
       <w:r>
         <w:rPr>
@@ -3393,40 +4274,121 @@
         <w:rPr>
           <w:rStyle w:val="DataTypeTok"/>
         </w:rPr>
-        <w:t xml:space="preserve">bg=</w:t>
+        <w:t xml:space="preserve">x=</w:t>
+      </w:r>
+      <w:r>
+        <w:rPr>
+          <w:rStyle w:val="NormalTok"/>
+        </w:rPr>
+        <w:t xml:space="preserve">Year, </w:t>
+      </w:r>
+      <w:r>
+        <w:rPr>
+          <w:rStyle w:val="DataTypeTok"/>
+        </w:rPr>
+        <w:t xml:space="preserve">name=</w:t>
+      </w:r>
+      <w:r>
+        <w:rPr>
+          <w:rStyle w:val="NormalTok"/>
+        </w:rPr>
+        <w:t xml:space="preserve"> </w:t>
       </w:r>
       <w:r>
         <w:rPr>
           <w:rStyle w:val="StringTok"/>
         </w:rPr>
-        <w:t xml:space="preserve">"white"</w:t>
-      </w:r>
-      <w:r>
-        <w:rPr>
-          <w:rStyle w:val="NormalTok"/>
-        </w:rPr>
-        <w:t xml:space="preserve">)</w:t>
-      </w:r>
-      <w:r>
-        <w:br/>
+        <w:t xml:space="preserve">"año"</w:t>
+      </w:r>
+      <w:r>
+        <w:rPr>
+          <w:rStyle w:val="NormalTok"/>
+        </w:rPr>
+        <w:t xml:space="preserve">)) </w:t>
+      </w:r>
+      <w:r>
+        <w:rPr>
+          <w:rStyle w:val="OperatorTok"/>
+        </w:rPr>
+        <w:t xml:space="preserve">+</w:t>
+      </w:r>
+      <w:r>
+        <w:rPr>
+          <w:rStyle w:val="StringTok"/>
+        </w:rPr>
+        <w:t xml:space="preserve"> </w:t>
+      </w:r>
+      <w:r>
+        <w:br/>
+      </w:r>
+      <w:r>
+        <w:rPr>
+          <w:rStyle w:val="StringTok"/>
+        </w:rPr>
+        <w:t xml:space="preserve">  </w:t>
+      </w:r>
+      <w:r>
+        <w:br/>
+      </w:r>
+      <w:r>
+        <w:rPr>
+          <w:rStyle w:val="StringTok"/>
+        </w:rPr>
+        <w:t xml:space="preserve">  </w:t>
       </w:r>
       <w:r>
         <w:rPr>
           <w:rStyle w:val="KeywordTok"/>
         </w:rPr>
-        <w:t xml:space="preserve">ggplot</w:t>
-      </w:r>
-      <w:r>
-        <w:rPr>
-          <w:rStyle w:val="NormalTok"/>
-        </w:rPr>
-        <w:t xml:space="preserve">(datos</w:t>
-      </w:r>
-      <w:r>
-        <w:rPr>
-          <w:rStyle w:val="FloatTok"/>
-        </w:rPr>
-        <w:t xml:space="preserve">.2</w:t>
+        <w:t xml:space="preserve">geom_line</w:t>
+      </w:r>
+      <w:r>
+        <w:rPr>
+          <w:rStyle w:val="NormalTok"/>
+        </w:rPr>
+        <w:t xml:space="preserve">( </w:t>
+      </w:r>
+      <w:r>
+        <w:rPr>
+          <w:rStyle w:val="KeywordTok"/>
+        </w:rPr>
+        <w:t xml:space="preserve">aes</w:t>
+      </w:r>
+      <w:r>
+        <w:rPr>
+          <w:rStyle w:val="NormalTok"/>
+        </w:rPr>
+        <w:t xml:space="preserve">(</w:t>
+      </w:r>
+      <w:r>
+        <w:rPr>
+          <w:rStyle w:val="DataTypeTok"/>
+        </w:rPr>
+        <w:t xml:space="preserve">y=</w:t>
+      </w:r>
+      <w:r>
+        <w:rPr>
+          <w:rStyle w:val="NormalTok"/>
+        </w:rPr>
+        <w:t xml:space="preserve">Tasa.ocupacion), </w:t>
+      </w:r>
+      <w:r>
+        <w:rPr>
+          <w:rStyle w:val="DataTypeTok"/>
+        </w:rPr>
+        <w:t xml:space="preserve">stat =</w:t>
+      </w:r>
+      <w:r>
+        <w:rPr>
+          <w:rStyle w:val="NormalTok"/>
+        </w:rPr>
+        <w:t xml:space="preserve"> </w:t>
+      </w:r>
+      <w:r>
+        <w:rPr>
+          <w:rStyle w:val="StringTok"/>
+        </w:rPr>
+        <w:t xml:space="preserve">"identity"</w:t>
       </w:r>
       <w:r>
         <w:rPr>
@@ -3436,8 +4398,83 @@
       </w:r>
       <w:r>
         <w:rPr>
+          <w:rStyle w:val="DataTypeTok"/>
+        </w:rPr>
+        <w:t xml:space="preserve">size=</w:t>
+      </w:r>
+      <w:r>
+        <w:rPr>
+          <w:rStyle w:val="NormalTok"/>
+        </w:rPr>
+        <w:t xml:space="preserve">.</w:t>
+      </w:r>
+      <w:r>
+        <w:rPr>
+          <w:rStyle w:val="DecValTok"/>
+        </w:rPr>
+        <w:t xml:space="preserve">1</w:t>
+      </w:r>
+      <w:r>
+        <w:rPr>
+          <w:rStyle w:val="NormalTok"/>
+        </w:rPr>
+        <w:t xml:space="preserve">, </w:t>
+      </w:r>
+      <w:r>
+        <w:rPr>
+          <w:rStyle w:val="DataTypeTok"/>
+        </w:rPr>
+        <w:t xml:space="preserve">color=</w:t>
+      </w:r>
+      <w:r>
+        <w:rPr>
+          <w:rStyle w:val="NormalTok"/>
+        </w:rPr>
+        <w:t xml:space="preserve"> </w:t>
+      </w:r>
+      <w:r>
+        <w:rPr>
+          <w:rStyle w:val="StringTok"/>
+        </w:rPr>
+        <w:t xml:space="preserve">"#69b3a2"</w:t>
+      </w:r>
+      <w:r>
+        <w:rPr>
+          <w:rStyle w:val="NormalTok"/>
+        </w:rPr>
+        <w:t xml:space="preserve">) </w:t>
+      </w:r>
+      <w:r>
+        <w:rPr>
+          <w:rStyle w:val="OperatorTok"/>
+        </w:rPr>
+        <w:t xml:space="preserve">+</w:t>
+      </w:r>
+      <w:r>
+        <w:br/>
+      </w:r>
+      <w:r>
+        <w:rPr>
+          <w:rStyle w:val="StringTok"/>
+        </w:rPr>
+        <w:t xml:space="preserve">  </w:t>
+      </w:r>
+      <w:r>
+        <w:rPr>
           <w:rStyle w:val="KeywordTok"/>
         </w:rPr>
+        <w:t xml:space="preserve">geom_line</w:t>
+      </w:r>
+      <w:r>
+        <w:rPr>
+          <w:rStyle w:val="NormalTok"/>
+        </w:rPr>
+        <w:t xml:space="preserve">( </w:t>
+      </w:r>
+      <w:r>
+        <w:rPr>
+          <w:rStyle w:val="KeywordTok"/>
+        </w:rPr>
         <w:t xml:space="preserve">aes</w:t>
       </w:r>
       <w:r>
@@ -3450,364 +4487,157 @@
         <w:rPr>
           <w:rStyle w:val="DataTypeTok"/>
         </w:rPr>
-        <w:t xml:space="preserve">x=</w:t>
-      </w:r>
-      <w:r>
-        <w:rPr>
-          <w:rStyle w:val="NormalTok"/>
-        </w:rPr>
-        <w:t xml:space="preserve">Year, </w:t>
+        <w:t xml:space="preserve">y=</w:t>
+      </w:r>
+      <w:r>
+        <w:rPr>
+          <w:rStyle w:val="NormalTok"/>
+        </w:rPr>
+        <w:t xml:space="preserve">Crecimiento.pib), </w:t>
       </w:r>
       <w:r>
         <w:rPr>
           <w:rStyle w:val="DataTypeTok"/>
         </w:rPr>
+        <w:t xml:space="preserve">size=</w:t>
+      </w:r>
+      <w:r>
+        <w:rPr>
+          <w:rStyle w:val="DecValTok"/>
+        </w:rPr>
+        <w:t xml:space="preserve">1</w:t>
+      </w:r>
+      <w:r>
+        <w:rPr>
+          <w:rStyle w:val="NormalTok"/>
+        </w:rPr>
+        <w:t xml:space="preserve">) </w:t>
+      </w:r>
+      <w:r>
+        <w:rPr>
+          <w:rStyle w:val="OperatorTok"/>
+        </w:rPr>
+        <w:t xml:space="preserve">+</w:t>
+      </w:r>
+      <w:r>
+        <w:br/>
+      </w:r>
+      <w:r>
+        <w:rPr>
+          <w:rStyle w:val="StringTok"/>
+        </w:rPr>
+        <w:t xml:space="preserve">  </w:t>
+      </w:r>
+      <w:r>
+        <w:br/>
+      </w:r>
+      <w:r>
+        <w:rPr>
+          <w:rStyle w:val="StringTok"/>
+        </w:rPr>
+        <w:t xml:space="preserve">  </w:t>
+      </w:r>
+      <w:r>
+        <w:rPr>
+          <w:rStyle w:val="KeywordTok"/>
+        </w:rPr>
+        <w:t xml:space="preserve">scale_y_continuous</w:t>
+      </w:r>
+      <w:r>
+        <w:rPr>
+          <w:rStyle w:val="NormalTok"/>
+        </w:rPr>
+        <w:t xml:space="preserve">(</w:t>
+      </w:r>
+      <w:r>
+        <w:br/>
+      </w:r>
+      <w:r>
+        <w:rPr>
+          <w:rStyle w:val="NormalTok"/>
+        </w:rPr>
+        <w:t xml:space="preserve">    </w:t>
+      </w:r>
+      <w:r>
+        <w:rPr>
+          <w:rStyle w:val="DataTypeTok"/>
+        </w:rPr>
         <w:t xml:space="preserve">name=</w:t>
       </w:r>
       <w:r>
         <w:rPr>
+          <w:rStyle w:val="NormalTok"/>
+        </w:rPr>
+        <w:t xml:space="preserve"> </w:t>
+      </w:r>
+      <w:r>
+        <w:rPr>
           <w:rStyle w:val="StringTok"/>
         </w:rPr>
-        <w:t xml:space="preserve">"año"</w:t>
-      </w:r>
-      <w:r>
-        <w:rPr>
-          <w:rStyle w:val="NormalTok"/>
-        </w:rPr>
-        <w:t xml:space="preserve">)) </w:t>
+        <w:t xml:space="preserve">"Crecimiento interanual PIB"</w:t>
+      </w:r>
+      <w:r>
+        <w:rPr>
+          <w:rStyle w:val="NormalTok"/>
+        </w:rPr>
+        <w:t xml:space="preserve">, </w:t>
+      </w:r>
+      <w:r>
+        <w:br/>
+      </w:r>
+      <w:r>
+        <w:rPr>
+          <w:rStyle w:val="NormalTok"/>
+        </w:rPr>
+        <w:t xml:space="preserve">    </w:t>
+      </w:r>
+      <w:r>
+        <w:rPr>
+          <w:rStyle w:val="DataTypeTok"/>
+        </w:rPr>
+        <w:t xml:space="preserve">sec.axis =</w:t>
+      </w:r>
+      <w:r>
+        <w:rPr>
+          <w:rStyle w:val="NormalTok"/>
+        </w:rPr>
+        <w:t xml:space="preserve"> </w:t>
+      </w:r>
+      <w:r>
+        <w:rPr>
+          <w:rStyle w:val="KeywordTok"/>
+        </w:rPr>
+        <w:t xml:space="preserve">sec_axis</w:t>
+      </w:r>
+      <w:r>
+        <w:rPr>
+          <w:rStyle w:val="NormalTok"/>
+        </w:rPr>
+        <w:t xml:space="preserve">(</w:t>
       </w:r>
       <w:r>
         <w:rPr>
           <w:rStyle w:val="OperatorTok"/>
         </w:rPr>
-        <w:t xml:space="preserve">+</w:t>
+        <w:t xml:space="preserve">~</w:t>
+      </w:r>
+      <w:r>
+        <w:rPr>
+          <w:rStyle w:val="NormalTok"/>
+        </w:rPr>
+        <w:t xml:space="preserve">.x, </w:t>
+      </w:r>
+      <w:r>
+        <w:rPr>
+          <w:rStyle w:val="DataTypeTok"/>
+        </w:rPr>
+        <w:t xml:space="preserve">name=</w:t>
       </w:r>
       <w:r>
         <w:rPr>
           <w:rStyle w:val="StringTok"/>
         </w:rPr>
-        <w:t xml:space="preserve"> </w:t>
-      </w:r>
-      <w:r>
-        <w:br/>
-      </w:r>
-      <w:r>
-        <w:rPr>
-          <w:rStyle w:val="StringTok"/>
-        </w:rPr>
-        <w:t xml:space="preserve">  </w:t>
-      </w:r>
-      <w:r>
-        <w:br/>
-      </w:r>
-      <w:r>
-        <w:rPr>
-          <w:rStyle w:val="StringTok"/>
-        </w:rPr>
-        <w:t xml:space="preserve">  </w:t>
-      </w:r>
-      <w:r>
-        <w:rPr>
-          <w:rStyle w:val="KeywordTok"/>
-        </w:rPr>
-        <w:t xml:space="preserve">geom_bar</w:t>
-      </w:r>
-      <w:r>
-        <w:rPr>
-          <w:rStyle w:val="NormalTok"/>
-        </w:rPr>
-        <w:t xml:space="preserve">( </w:t>
-      </w:r>
-      <w:r>
-        <w:rPr>
-          <w:rStyle w:val="KeywordTok"/>
-        </w:rPr>
-        <w:t xml:space="preserve">aes</w:t>
-      </w:r>
-      <w:r>
-        <w:rPr>
-          <w:rStyle w:val="NormalTok"/>
-        </w:rPr>
-        <w:t xml:space="preserve">(</w:t>
-      </w:r>
-      <w:r>
-        <w:rPr>
-          <w:rStyle w:val="DataTypeTok"/>
-        </w:rPr>
-        <w:t xml:space="preserve">y=</w:t>
-      </w:r>
-      <w:r>
-        <w:rPr>
-          <w:rStyle w:val="NormalTok"/>
-        </w:rPr>
-        <w:t xml:space="preserve">Population), </w:t>
-      </w:r>
-      <w:r>
-        <w:rPr>
-          <w:rStyle w:val="DataTypeTok"/>
-        </w:rPr>
-        <w:t xml:space="preserve">stat =</w:t>
-      </w:r>
-      <w:r>
-        <w:rPr>
-          <w:rStyle w:val="NormalTok"/>
-        </w:rPr>
-        <w:t xml:space="preserve"> </w:t>
-      </w:r>
-      <w:r>
-        <w:rPr>
-          <w:rStyle w:val="StringTok"/>
-        </w:rPr>
-        <w:t xml:space="preserve">"identity"</w:t>
-      </w:r>
-      <w:r>
-        <w:rPr>
-          <w:rStyle w:val="NormalTok"/>
-        </w:rPr>
-        <w:t xml:space="preserve">, </w:t>
-      </w:r>
-      <w:r>
-        <w:rPr>
-          <w:rStyle w:val="DataTypeTok"/>
-        </w:rPr>
-        <w:t xml:space="preserve">size=</w:t>
-      </w:r>
-      <w:r>
-        <w:rPr>
-          <w:rStyle w:val="NormalTok"/>
-        </w:rPr>
-        <w:t xml:space="preserve">.</w:t>
-      </w:r>
-      <w:r>
-        <w:rPr>
-          <w:rStyle w:val="DecValTok"/>
-        </w:rPr>
-        <w:t xml:space="preserve">1</w:t>
-      </w:r>
-      <w:r>
-        <w:rPr>
-          <w:rStyle w:val="NormalTok"/>
-        </w:rPr>
-        <w:t xml:space="preserve">, </w:t>
-      </w:r>
-      <w:r>
-        <w:rPr>
-          <w:rStyle w:val="DataTypeTok"/>
-        </w:rPr>
-        <w:t xml:space="preserve">color=</w:t>
-      </w:r>
-      <w:r>
-        <w:rPr>
-          <w:rStyle w:val="NormalTok"/>
-        </w:rPr>
-        <w:t xml:space="preserve"> </w:t>
-      </w:r>
-      <w:r>
-        <w:rPr>
-          <w:rStyle w:val="StringTok"/>
-        </w:rPr>
-        <w:t xml:space="preserve">"#69b3a2"</w:t>
-      </w:r>
-      <w:r>
-        <w:rPr>
-          <w:rStyle w:val="NormalTok"/>
-        </w:rPr>
-        <w:t xml:space="preserve">) </w:t>
-      </w:r>
-      <w:r>
-        <w:rPr>
-          <w:rStyle w:val="OperatorTok"/>
-        </w:rPr>
-        <w:t xml:space="preserve">+</w:t>
-      </w:r>
-      <w:r>
-        <w:br/>
-      </w:r>
-      <w:r>
-        <w:rPr>
-          <w:rStyle w:val="StringTok"/>
-        </w:rPr>
-        <w:t xml:space="preserve">  </w:t>
-      </w:r>
-      <w:r>
-        <w:rPr>
-          <w:rStyle w:val="KeywordTok"/>
-        </w:rPr>
-        <w:t xml:space="preserve">geom_line</w:t>
-      </w:r>
-      <w:r>
-        <w:rPr>
-          <w:rStyle w:val="NormalTok"/>
-        </w:rPr>
-        <w:t xml:space="preserve">( </w:t>
-      </w:r>
-      <w:r>
-        <w:rPr>
-          <w:rStyle w:val="KeywordTok"/>
-        </w:rPr>
-        <w:t xml:space="preserve">aes</w:t>
-      </w:r>
-      <w:r>
-        <w:rPr>
-          <w:rStyle w:val="NormalTok"/>
-        </w:rPr>
-        <w:t xml:space="preserve">(</w:t>
-      </w:r>
-      <w:r>
-        <w:rPr>
-          <w:rStyle w:val="DataTypeTok"/>
-        </w:rPr>
-        <w:t xml:space="preserve">y=</w:t>
-      </w:r>
-      <w:r>
-        <w:rPr>
-          <w:rStyle w:val="NormalTok"/>
-        </w:rPr>
-        <w:t xml:space="preserve">Crecimiento.pib), </w:t>
-      </w:r>
-      <w:r>
-        <w:rPr>
-          <w:rStyle w:val="DataTypeTok"/>
-        </w:rPr>
-        <w:t xml:space="preserve">size=</w:t>
-      </w:r>
-      <w:r>
-        <w:rPr>
-          <w:rStyle w:val="FloatTok"/>
-        </w:rPr>
-        <w:t xml:space="preserve">1.5</w:t>
-      </w:r>
-      <w:r>
-        <w:rPr>
-          <w:rStyle w:val="NormalTok"/>
-        </w:rPr>
-        <w:t xml:space="preserve">) </w:t>
-      </w:r>
-      <w:r>
-        <w:rPr>
-          <w:rStyle w:val="OperatorTok"/>
-        </w:rPr>
-        <w:t xml:space="preserve">+</w:t>
-      </w:r>
-      <w:r>
-        <w:br/>
-      </w:r>
-      <w:r>
-        <w:rPr>
-          <w:rStyle w:val="StringTok"/>
-        </w:rPr>
-        <w:t xml:space="preserve">  </w:t>
-      </w:r>
-      <w:r>
-        <w:br/>
-      </w:r>
-      <w:r>
-        <w:rPr>
-          <w:rStyle w:val="StringTok"/>
-        </w:rPr>
-        <w:t xml:space="preserve">  </w:t>
-      </w:r>
-      <w:r>
-        <w:rPr>
-          <w:rStyle w:val="KeywordTok"/>
-        </w:rPr>
-        <w:t xml:space="preserve">scale_y_continuous</w:t>
-      </w:r>
-      <w:r>
-        <w:rPr>
-          <w:rStyle w:val="NormalTok"/>
-        </w:rPr>
-        <w:t xml:space="preserve">(</w:t>
-      </w:r>
-      <w:r>
-        <w:br/>
-      </w:r>
-      <w:r>
-        <w:rPr>
-          <w:rStyle w:val="NormalTok"/>
-        </w:rPr>
-        <w:t xml:space="preserve">    </w:t>
-      </w:r>
-      <w:r>
-        <w:rPr>
-          <w:rStyle w:val="DataTypeTok"/>
-        </w:rPr>
-        <w:t xml:space="preserve">name=</w:t>
-      </w:r>
-      <w:r>
-        <w:rPr>
-          <w:rStyle w:val="NormalTok"/>
-        </w:rPr>
-        <w:t xml:space="preserve"> </w:t>
-      </w:r>
-      <w:r>
-        <w:rPr>
-          <w:rStyle w:val="StringTok"/>
-        </w:rPr>
-        <w:t xml:space="preserve">"Crecimiento interanual PIB"</w:t>
-      </w:r>
-      <w:r>
-        <w:rPr>
-          <w:rStyle w:val="NormalTok"/>
-        </w:rPr>
-        <w:t xml:space="preserve">, </w:t>
-      </w:r>
-      <w:r>
-        <w:br/>
-      </w:r>
-      <w:r>
-        <w:rPr>
-          <w:rStyle w:val="NormalTok"/>
-        </w:rPr>
-        <w:t xml:space="preserve">    </w:t>
-      </w:r>
-      <w:r>
-        <w:rPr>
-          <w:rStyle w:val="DataTypeTok"/>
-        </w:rPr>
-        <w:t xml:space="preserve">sec.axis =</w:t>
-      </w:r>
-      <w:r>
-        <w:rPr>
-          <w:rStyle w:val="NormalTok"/>
-        </w:rPr>
-        <w:t xml:space="preserve"> </w:t>
-      </w:r>
-      <w:r>
-        <w:rPr>
-          <w:rStyle w:val="KeywordTok"/>
-        </w:rPr>
-        <w:t xml:space="preserve">sec_axis</w:t>
-      </w:r>
-      <w:r>
-        <w:rPr>
-          <w:rStyle w:val="NormalTok"/>
-        </w:rPr>
-        <w:t xml:space="preserve">(</w:t>
-      </w:r>
-      <w:r>
-        <w:rPr>
-          <w:rStyle w:val="OperatorTok"/>
-        </w:rPr>
-        <w:t xml:space="preserve">~</w:t>
-      </w:r>
-      <w:r>
-        <w:rPr>
-          <w:rStyle w:val="NormalTok"/>
-        </w:rPr>
-        <w:t xml:space="preserve">.x, </w:t>
-      </w:r>
-      <w:r>
-        <w:rPr>
-          <w:rStyle w:val="DataTypeTok"/>
-        </w:rPr>
-        <w:t xml:space="preserve">name=</w:t>
-      </w:r>
-      <w:r>
-        <w:rPr>
-          <w:rStyle w:val="StringTok"/>
-        </w:rPr>
-        <w:t xml:space="preserve">"Población")</w:t>
+        <w:t xml:space="preserve">"Tasa de ocupación")</w:t>
       </w:r>
       <w:r>
         <w:br/>
@@ -7870,7 +8700,10 @@
   <w:style w:type="paragraph" w:default="1" w:styleId="Normal">
     <w:name w:val="Normal"/>
     <w:qFormat/>
-    <w:rsid w:val="002733E2"/>
+    <w:rsid w:val="00A15321"/>
+    <w:pPr>
+      <w:jc w:val="both"/>
+    </w:pPr>
   </w:style>
   <w:style w:type="paragraph" w:styleId="Ttulo1">
     <w:name w:val="heading 1"/>
@@ -7899,7 +8732,6 @@
     <w:next w:val="Normal"/>
     <w:link w:val="Ttulo2Car"/>
     <w:uiPriority w:val="9"/>
-    <w:semiHidden/>
     <w:unhideWhenUsed/>
     <w:qFormat/>
     <w:rsid w:val="00474E94"/>
@@ -7915,6 +8747,28 @@
       <w:color w:val="000000" w:themeColor="text1"/>
       <w:sz w:val="26"/>
       <w:szCs w:val="26"/>
+    </w:rPr>
+  </w:style>
+  <w:style w:type="paragraph" w:styleId="Ttulo3">
+    <w:name w:val="heading 3"/>
+    <w:basedOn w:val="Normal"/>
+    <w:next w:val="Normal"/>
+    <w:link w:val="Ttulo3Car"/>
+    <w:uiPriority w:val="9"/>
+    <w:unhideWhenUsed/>
+    <w:qFormat/>
+    <w:rsid w:val="00A15321"/>
+    <w:pPr>
+      <w:keepNext/>
+      <w:keepLines/>
+      <w:spacing w:before="40" w:after="0"/>
+      <w:jc w:val="left"/>
+      <w:outlineLvl w:val="2"/>
+    </w:pPr>
+    <w:rPr>
+      <w:rFonts w:ascii="Consolas" w:eastAsiaTheme="majorEastAsia" w:hAnsi="Consolas" w:cstheme="majorBidi"/>
+      <w:sz w:val="24"/>
+      <w:szCs w:val="24"/>
     </w:rPr>
   </w:style>
   <w:style w:type="character" w:default="1" w:styleId="Fuentedeprrafopredeter">
@@ -8173,7 +9027,6 @@
     <w:basedOn w:val="Fuentedeprrafopredeter"/>
     <w:link w:val="Ttulo2"/>
     <w:uiPriority w:val="9"/>
-    <w:semiHidden/>
     <w:rsid w:val="00474E94"/>
     <w:rPr>
       <w:rFonts w:ascii="Arial" w:eastAsiaTheme="majorEastAsia" w:hAnsi="Arial" w:cstheme="majorBidi"/>
@@ -8181,6 +9034,18 @@
       <w:color w:val="000000" w:themeColor="text1"/>
       <w:sz w:val="26"/>
       <w:szCs w:val="26"/>
+    </w:rPr>
+  </w:style>
+  <w:style w:type="character" w:customStyle="1" w:styleId="Ttulo3Car">
+    <w:name w:val="Título 3 Car"/>
+    <w:basedOn w:val="Fuentedeprrafopredeter"/>
+    <w:link w:val="Ttulo3"/>
+    <w:uiPriority w:val="9"/>
+    <w:rsid w:val="00A15321"/>
+    <w:rPr>
+      <w:rFonts w:ascii="Consolas" w:eastAsiaTheme="majorEastAsia" w:hAnsi="Consolas" w:cstheme="majorBidi"/>
+      <w:sz w:val="24"/>
+      <w:szCs w:val="24"/>
     </w:rPr>
   </w:style>
   <w:style w:type="paragraph" w:customStyle="1" w:styleId="SourceCode">

</xml_diff>